<commit_message>
WIP Punto 4 y 5
</commit_message>
<xml_diff>
--- a/Documentacion/1. Informe de la Aplicacion/Informe de la aplicación.docx
+++ b/Documentacion/1. Informe de la Aplicacion/Informe de la aplicación.docx
@@ -45,7 +45,7 @@
       <w:sdtContent>
         <w:p>
           <w:pPr>
-            <w:pStyle w:val="TOCHeading"/>
+            <w:pStyle w:val="TtuloTDC"/>
             <w:rPr>
               <w:rFonts w:ascii="Arial Narrow" w:hAnsi="Arial Narrow"/>
               <w:color w:val="000000" w:themeColor="text1"/>
@@ -63,7 +63,7 @@
         </w:p>
         <w:p>
           <w:pPr>
-            <w:pStyle w:val="TOC1"/>
+            <w:pStyle w:val="TDC1"/>
             <w:tabs>
               <w:tab w:val="left" w:pos="440"/>
               <w:tab w:val="right" w:leader="dot" w:pos="9350"/>
@@ -102,7 +102,7 @@
           <w:hyperlink w:anchor="_Toc511122306" w:history="1">
             <w:r>
               <w:rPr>
-                <w:rStyle w:val="Hyperlink"/>
+                <w:rStyle w:val="Hipervnculo"/>
                 <w:rFonts w:ascii="Arial Narrow" w:hAnsi="Arial Narrow"/>
                 <w:noProof/>
                 <w:color w:val="000000" w:themeColor="text1"/>
@@ -121,7 +121,7 @@
             </w:r>
             <w:r>
               <w:rPr>
-                <w:rStyle w:val="Hyperlink"/>
+                <w:rStyle w:val="Hipervnculo"/>
                 <w:rFonts w:ascii="Arial Narrow" w:hAnsi="Arial Narrow"/>
                 <w:noProof/>
                 <w:color w:val="000000" w:themeColor="text1"/>
@@ -202,7 +202,7 @@
         </w:p>
         <w:p>
           <w:pPr>
-            <w:pStyle w:val="TOC1"/>
+            <w:pStyle w:val="TDC1"/>
             <w:tabs>
               <w:tab w:val="left" w:pos="440"/>
               <w:tab w:val="right" w:leader="dot" w:pos="9350"/>
@@ -217,7 +217,7 @@
           <w:hyperlink w:anchor="_Toc511122307" w:history="1">
             <w:r>
               <w:rPr>
-                <w:rStyle w:val="Hyperlink"/>
+                <w:rStyle w:val="Hipervnculo"/>
                 <w:rFonts w:ascii="Arial Narrow" w:hAnsi="Arial Narrow"/>
                 <w:noProof/>
                 <w:color w:val="000000" w:themeColor="text1"/>
@@ -236,7 +236,7 @@
             </w:r>
             <w:r>
               <w:rPr>
-                <w:rStyle w:val="Hyperlink"/>
+                <w:rStyle w:val="Hipervnculo"/>
                 <w:rFonts w:ascii="Arial Narrow" w:hAnsi="Arial Narrow"/>
                 <w:noProof/>
                 <w:color w:val="000000" w:themeColor="text1"/>
@@ -317,7 +317,7 @@
         </w:p>
         <w:p>
           <w:pPr>
-            <w:pStyle w:val="TOC1"/>
+            <w:pStyle w:val="TDC1"/>
             <w:tabs>
               <w:tab w:val="left" w:pos="440"/>
               <w:tab w:val="right" w:leader="dot" w:pos="9350"/>
@@ -332,7 +332,7 @@
           <w:hyperlink w:anchor="_Toc511122308" w:history="1">
             <w:r>
               <w:rPr>
-                <w:rStyle w:val="Hyperlink"/>
+                <w:rStyle w:val="Hipervnculo"/>
                 <w:rFonts w:ascii="Arial Narrow" w:hAnsi="Arial Narrow"/>
                 <w:noProof/>
                 <w:color w:val="000000" w:themeColor="text1"/>
@@ -351,7 +351,7 @@
             </w:r>
             <w:r>
               <w:rPr>
-                <w:rStyle w:val="Hyperlink"/>
+                <w:rStyle w:val="Hipervnculo"/>
                 <w:rFonts w:ascii="Arial Narrow" w:hAnsi="Arial Narrow"/>
                 <w:noProof/>
                 <w:color w:val="000000" w:themeColor="text1"/>
@@ -432,7 +432,7 @@
         </w:p>
         <w:p>
           <w:pPr>
-            <w:pStyle w:val="TOC1"/>
+            <w:pStyle w:val="TDC1"/>
             <w:tabs>
               <w:tab w:val="left" w:pos="440"/>
               <w:tab w:val="right" w:leader="dot" w:pos="9350"/>
@@ -447,7 +447,7 @@
           <w:hyperlink w:anchor="_Toc511122309" w:history="1">
             <w:r>
               <w:rPr>
-                <w:rStyle w:val="Hyperlink"/>
+                <w:rStyle w:val="Hipervnculo"/>
                 <w:rFonts w:ascii="Arial Narrow" w:hAnsi="Arial Narrow"/>
                 <w:noProof/>
                 <w:color w:val="000000" w:themeColor="text1"/>
@@ -466,7 +466,7 @@
             </w:r>
             <w:r>
               <w:rPr>
-                <w:rStyle w:val="Hyperlink"/>
+                <w:rStyle w:val="Hipervnculo"/>
                 <w:rFonts w:ascii="Arial Narrow" w:hAnsi="Arial Narrow"/>
                 <w:noProof/>
                 <w:color w:val="000000" w:themeColor="text1"/>
@@ -547,7 +547,7 @@
         </w:p>
         <w:p>
           <w:pPr>
-            <w:pStyle w:val="TOC1"/>
+            <w:pStyle w:val="TDC1"/>
             <w:tabs>
               <w:tab w:val="left" w:pos="440"/>
               <w:tab w:val="right" w:leader="dot" w:pos="9350"/>
@@ -562,7 +562,7 @@
           <w:hyperlink w:anchor="_Toc511122310" w:history="1">
             <w:r>
               <w:rPr>
-                <w:rStyle w:val="Hyperlink"/>
+                <w:rStyle w:val="Hipervnculo"/>
                 <w:rFonts w:ascii="Arial Narrow" w:hAnsi="Arial Narrow"/>
                 <w:noProof/>
                 <w:color w:val="000000" w:themeColor="text1"/>
@@ -581,7 +581,7 @@
             </w:r>
             <w:r>
               <w:rPr>
-                <w:rStyle w:val="Hyperlink"/>
+                <w:rStyle w:val="Hipervnculo"/>
                 <w:rFonts w:ascii="Arial Narrow" w:hAnsi="Arial Narrow"/>
                 <w:noProof/>
                 <w:color w:val="000000" w:themeColor="text1"/>
@@ -662,7 +662,7 @@
         </w:p>
         <w:p>
           <w:pPr>
-            <w:pStyle w:val="TOC1"/>
+            <w:pStyle w:val="TDC1"/>
             <w:tabs>
               <w:tab w:val="left" w:pos="440"/>
               <w:tab w:val="right" w:leader="dot" w:pos="9350"/>
@@ -677,7 +677,7 @@
           <w:hyperlink w:anchor="_Toc511122311" w:history="1">
             <w:r>
               <w:rPr>
-                <w:rStyle w:val="Hyperlink"/>
+                <w:rStyle w:val="Hipervnculo"/>
                 <w:rFonts w:ascii="Arial Narrow" w:hAnsi="Arial Narrow"/>
                 <w:noProof/>
                 <w:color w:val="000000" w:themeColor="text1"/>
@@ -696,7 +696,7 @@
             </w:r>
             <w:r>
               <w:rPr>
-                <w:rStyle w:val="Hyperlink"/>
+                <w:rStyle w:val="Hipervnculo"/>
                 <w:rFonts w:ascii="Arial Narrow" w:hAnsi="Arial Narrow"/>
                 <w:noProof/>
                 <w:color w:val="000000" w:themeColor="text1"/>
@@ -777,7 +777,7 @@
         </w:p>
         <w:p>
           <w:pPr>
-            <w:pStyle w:val="TOC1"/>
+            <w:pStyle w:val="TDC1"/>
             <w:tabs>
               <w:tab w:val="left" w:pos="440"/>
               <w:tab w:val="right" w:leader="dot" w:pos="9350"/>
@@ -792,7 +792,7 @@
           <w:hyperlink w:anchor="_Toc511122312" w:history="1">
             <w:r>
               <w:rPr>
-                <w:rStyle w:val="Hyperlink"/>
+                <w:rStyle w:val="Hipervnculo"/>
                 <w:rFonts w:ascii="Arial Narrow" w:hAnsi="Arial Narrow"/>
                 <w:noProof/>
                 <w:color w:val="000000" w:themeColor="text1"/>
@@ -811,7 +811,7 @@
             </w:r>
             <w:r>
               <w:rPr>
-                <w:rStyle w:val="Hyperlink"/>
+                <w:rStyle w:val="Hipervnculo"/>
                 <w:rFonts w:ascii="Arial Narrow" w:hAnsi="Arial Narrow"/>
                 <w:noProof/>
                 <w:color w:val="000000" w:themeColor="text1"/>
@@ -892,7 +892,7 @@
         </w:p>
         <w:p>
           <w:pPr>
-            <w:pStyle w:val="TOC1"/>
+            <w:pStyle w:val="TDC1"/>
             <w:tabs>
               <w:tab w:val="left" w:pos="440"/>
               <w:tab w:val="right" w:leader="dot" w:pos="9350"/>
@@ -907,7 +907,7 @@
           <w:hyperlink w:anchor="_Toc511122313" w:history="1">
             <w:r>
               <w:rPr>
-                <w:rStyle w:val="Hyperlink"/>
+                <w:rStyle w:val="Hipervnculo"/>
                 <w:rFonts w:ascii="Arial Narrow" w:hAnsi="Arial Narrow"/>
                 <w:noProof/>
                 <w:color w:val="000000" w:themeColor="text1"/>
@@ -926,7 +926,7 @@
             </w:r>
             <w:r>
               <w:rPr>
-                <w:rStyle w:val="Hyperlink"/>
+                <w:rStyle w:val="Hipervnculo"/>
                 <w:rFonts w:ascii="Arial Narrow" w:hAnsi="Arial Narrow"/>
                 <w:noProof/>
                 <w:color w:val="000000" w:themeColor="text1"/>
@@ -1047,7 +1047,7 @@
     </w:p>
     <w:p>
       <w:pPr>
-        <w:pStyle w:val="Heading1"/>
+        <w:pStyle w:val="Ttulo1"/>
         <w:spacing w:after="240"/>
         <w:rPr>
           <w:lang w:val="es-ES_tradnl"/>
@@ -1064,7 +1064,7 @@
     </w:p>
     <w:p>
       <w:pPr>
-        <w:pStyle w:val="Heading2"/>
+        <w:pStyle w:val="Ttulo2"/>
       </w:pPr>
       <w:r>
         <w:t>TRATAMIENTO DE ENTIDADES</w:t>
@@ -1082,7 +1082,7 @@
     </w:p>
     <w:tbl>
       <w:tblPr>
-        <w:tblStyle w:val="TableGrid"/>
+        <w:tblStyle w:val="Tablaconcuadrcula"/>
         <w:tblW w:w="0" w:type="auto"/>
         <w:tblLook w:val="04A0" w:firstRow="1" w:lastRow="0" w:firstColumn="1" w:lastColumn="0" w:noHBand="0" w:noVBand="1"/>
       </w:tblPr>
@@ -1860,7 +1860,7 @@
     </w:p>
     <w:p>
       <w:pPr>
-        <w:pStyle w:val="Heading2"/>
+        <w:pStyle w:val="Ttulo2"/>
       </w:pPr>
       <w:r>
         <w:t>PUNTOS DONDE SE MANIPULAN ENTIDADES</w:t>
@@ -1875,7 +1875,7 @@
     </w:p>
     <w:p>
       <w:pPr>
-        <w:pStyle w:val="ListParagraph"/>
+        <w:pStyle w:val="Prrafodelista"/>
         <w:numPr>
           <w:ilvl w:val="0"/>
           <w:numId w:val="3"/>
@@ -1906,7 +1906,7 @@
     </w:p>
     <w:p>
       <w:pPr>
-        <w:pStyle w:val="ListParagraph"/>
+        <w:pStyle w:val="Prrafodelista"/>
         <w:numPr>
           <w:ilvl w:val="1"/>
           <w:numId w:val="3"/>
@@ -1929,7 +1929,7 @@
     </w:p>
     <w:p>
       <w:pPr>
-        <w:pStyle w:val="ListParagraph"/>
+        <w:pStyle w:val="Prrafodelista"/>
         <w:numPr>
           <w:ilvl w:val="2"/>
           <w:numId w:val="3"/>
@@ -1952,7 +1952,7 @@
     </w:p>
     <w:p>
       <w:pPr>
-        <w:pStyle w:val="ListParagraph"/>
+        <w:pStyle w:val="Prrafodelista"/>
         <w:numPr>
           <w:ilvl w:val="1"/>
           <w:numId w:val="3"/>
@@ -1975,7 +1975,7 @@
     </w:p>
     <w:p>
       <w:pPr>
-        <w:pStyle w:val="ListParagraph"/>
+        <w:pStyle w:val="Prrafodelista"/>
         <w:numPr>
           <w:ilvl w:val="2"/>
           <w:numId w:val="3"/>
@@ -1998,7 +1998,7 @@
     </w:p>
     <w:p>
       <w:pPr>
-        <w:pStyle w:val="ListParagraph"/>
+        <w:pStyle w:val="Prrafodelista"/>
         <w:numPr>
           <w:ilvl w:val="1"/>
           <w:numId w:val="3"/>
@@ -2021,7 +2021,7 @@
     </w:p>
     <w:p>
       <w:pPr>
-        <w:pStyle w:val="ListParagraph"/>
+        <w:pStyle w:val="Prrafodelista"/>
         <w:numPr>
           <w:ilvl w:val="2"/>
           <w:numId w:val="3"/>
@@ -2044,7 +2044,7 @@
     </w:p>
     <w:p>
       <w:pPr>
-        <w:pStyle w:val="ListParagraph"/>
+        <w:pStyle w:val="Prrafodelista"/>
         <w:numPr>
           <w:ilvl w:val="1"/>
           <w:numId w:val="3"/>
@@ -2067,7 +2067,7 @@
     </w:p>
     <w:p>
       <w:pPr>
-        <w:pStyle w:val="ListParagraph"/>
+        <w:pStyle w:val="Prrafodelista"/>
         <w:numPr>
           <w:ilvl w:val="2"/>
           <w:numId w:val="3"/>
@@ -2090,17 +2090,17 @@
     </w:p>
     <w:p>
       <w:pPr>
-        <w:pStyle w:val="ListParagraph"/>
-        <w:rPr>
-          <w:rFonts w:ascii="Arial Narrow" w:hAnsi="Arial Narrow"/>
-          <w:sz w:val="24"/>
-          <w:szCs w:val="24"/>
-        </w:rPr>
-      </w:pPr>
-    </w:p>
-    <w:p>
-      <w:pPr>
-        <w:pStyle w:val="ListParagraph"/>
+        <w:pStyle w:val="Prrafodelista"/>
+        <w:rPr>
+          <w:rFonts w:ascii="Arial Narrow" w:hAnsi="Arial Narrow"/>
+          <w:sz w:val="24"/>
+          <w:szCs w:val="24"/>
+        </w:rPr>
+      </w:pPr>
+    </w:p>
+    <w:p>
+      <w:pPr>
+        <w:pStyle w:val="Prrafodelista"/>
         <w:numPr>
           <w:ilvl w:val="0"/>
           <w:numId w:val="3"/>
@@ -2131,7 +2131,7 @@
     </w:p>
     <w:p>
       <w:pPr>
-        <w:pStyle w:val="ListParagraph"/>
+        <w:pStyle w:val="Prrafodelista"/>
         <w:numPr>
           <w:ilvl w:val="1"/>
           <w:numId w:val="3"/>
@@ -2154,7 +2154,7 @@
     </w:p>
     <w:p>
       <w:pPr>
-        <w:pStyle w:val="ListParagraph"/>
+        <w:pStyle w:val="Prrafodelista"/>
         <w:numPr>
           <w:ilvl w:val="2"/>
           <w:numId w:val="3"/>
@@ -2177,7 +2177,7 @@
     </w:p>
     <w:p>
       <w:pPr>
-        <w:pStyle w:val="ListParagraph"/>
+        <w:pStyle w:val="Prrafodelista"/>
         <w:numPr>
           <w:ilvl w:val="1"/>
           <w:numId w:val="3"/>
@@ -2201,7 +2201,7 @@
     </w:p>
     <w:p>
       <w:pPr>
-        <w:pStyle w:val="ListParagraph"/>
+        <w:pStyle w:val="Prrafodelista"/>
         <w:numPr>
           <w:ilvl w:val="2"/>
           <w:numId w:val="3"/>
@@ -2224,7 +2224,7 @@
     </w:p>
     <w:p>
       <w:pPr>
-        <w:pStyle w:val="ListParagraph"/>
+        <w:pStyle w:val="Prrafodelista"/>
         <w:numPr>
           <w:ilvl w:val="1"/>
           <w:numId w:val="3"/>
@@ -2263,7 +2263,7 @@
     </w:p>
     <w:p>
       <w:pPr>
-        <w:pStyle w:val="ListParagraph"/>
+        <w:pStyle w:val="Prrafodelista"/>
         <w:numPr>
           <w:ilvl w:val="2"/>
           <w:numId w:val="3"/>
@@ -2286,7 +2286,7 @@
     </w:p>
     <w:p>
       <w:pPr>
-        <w:pStyle w:val="ListParagraph"/>
+        <w:pStyle w:val="Prrafodelista"/>
         <w:numPr>
           <w:ilvl w:val="1"/>
           <w:numId w:val="3"/>
@@ -2309,7 +2309,7 @@
     </w:p>
     <w:p>
       <w:pPr>
-        <w:pStyle w:val="ListParagraph"/>
+        <w:pStyle w:val="Prrafodelista"/>
         <w:numPr>
           <w:ilvl w:val="2"/>
           <w:numId w:val="3"/>
@@ -2332,7 +2332,7 @@
     </w:p>
     <w:p>
       <w:pPr>
-        <w:pStyle w:val="ListParagraph"/>
+        <w:pStyle w:val="Prrafodelista"/>
         <w:numPr>
           <w:ilvl w:val="1"/>
           <w:numId w:val="3"/>
@@ -2355,7 +2355,7 @@
     </w:p>
     <w:p>
       <w:pPr>
-        <w:pStyle w:val="ListParagraph"/>
+        <w:pStyle w:val="Prrafodelista"/>
         <w:numPr>
           <w:ilvl w:val="2"/>
           <w:numId w:val="3"/>
@@ -2378,7 +2378,7 @@
     </w:p>
     <w:p>
       <w:pPr>
-        <w:pStyle w:val="ListParagraph"/>
+        <w:pStyle w:val="Prrafodelista"/>
         <w:ind w:left="2160"/>
         <w:rPr>
           <w:rFonts w:ascii="Arial Narrow" w:hAnsi="Arial Narrow"/>
@@ -2389,7 +2389,7 @@
     </w:p>
     <w:p>
       <w:pPr>
-        <w:pStyle w:val="ListParagraph"/>
+        <w:pStyle w:val="Prrafodelista"/>
         <w:numPr>
           <w:ilvl w:val="0"/>
           <w:numId w:val="3"/>
@@ -2420,7 +2420,7 @@
     </w:p>
     <w:p>
       <w:pPr>
-        <w:pStyle w:val="ListParagraph"/>
+        <w:pStyle w:val="Prrafodelista"/>
         <w:numPr>
           <w:ilvl w:val="1"/>
           <w:numId w:val="3"/>
@@ -2443,7 +2443,7 @@
     </w:p>
     <w:p>
       <w:pPr>
-        <w:pStyle w:val="ListParagraph"/>
+        <w:pStyle w:val="Prrafodelista"/>
         <w:numPr>
           <w:ilvl w:val="2"/>
           <w:numId w:val="3"/>
@@ -2466,7 +2466,7 @@
     </w:p>
     <w:p>
       <w:pPr>
-        <w:pStyle w:val="ListParagraph"/>
+        <w:pStyle w:val="Prrafodelista"/>
         <w:numPr>
           <w:ilvl w:val="1"/>
           <w:numId w:val="3"/>
@@ -2489,7 +2489,7 @@
     </w:p>
     <w:p>
       <w:pPr>
-        <w:pStyle w:val="ListParagraph"/>
+        <w:pStyle w:val="Prrafodelista"/>
         <w:numPr>
           <w:ilvl w:val="2"/>
           <w:numId w:val="3"/>
@@ -2512,7 +2512,7 @@
     </w:p>
     <w:p>
       <w:pPr>
-        <w:pStyle w:val="ListParagraph"/>
+        <w:pStyle w:val="Prrafodelista"/>
         <w:numPr>
           <w:ilvl w:val="1"/>
           <w:numId w:val="3"/>
@@ -2535,7 +2535,7 @@
     </w:p>
     <w:p>
       <w:pPr>
-        <w:pStyle w:val="ListParagraph"/>
+        <w:pStyle w:val="Prrafodelista"/>
         <w:numPr>
           <w:ilvl w:val="2"/>
           <w:numId w:val="3"/>
@@ -2558,7 +2558,7 @@
     </w:p>
     <w:p>
       <w:pPr>
-        <w:pStyle w:val="ListParagraph"/>
+        <w:pStyle w:val="Prrafodelista"/>
         <w:numPr>
           <w:ilvl w:val="1"/>
           <w:numId w:val="3"/>
@@ -2581,7 +2581,7 @@
     </w:p>
     <w:p>
       <w:pPr>
-        <w:pStyle w:val="ListParagraph"/>
+        <w:pStyle w:val="Prrafodelista"/>
         <w:numPr>
           <w:ilvl w:val="2"/>
           <w:numId w:val="3"/>
@@ -2604,7 +2604,7 @@
     </w:p>
     <w:p>
       <w:pPr>
-        <w:pStyle w:val="ListParagraph"/>
+        <w:pStyle w:val="Prrafodelista"/>
         <w:ind w:left="2160"/>
         <w:rPr>
           <w:rFonts w:ascii="Arial Narrow" w:hAnsi="Arial Narrow"/>
@@ -2615,7 +2615,7 @@
     </w:p>
     <w:p>
       <w:pPr>
-        <w:pStyle w:val="ListParagraph"/>
+        <w:pStyle w:val="Prrafodelista"/>
         <w:numPr>
           <w:ilvl w:val="0"/>
           <w:numId w:val="3"/>
@@ -2646,7 +2646,7 @@
     </w:p>
     <w:p>
       <w:pPr>
-        <w:pStyle w:val="ListParagraph"/>
+        <w:pStyle w:val="Prrafodelista"/>
         <w:numPr>
           <w:ilvl w:val="1"/>
           <w:numId w:val="3"/>
@@ -2669,7 +2669,7 @@
     </w:p>
     <w:p>
       <w:pPr>
-        <w:pStyle w:val="ListParagraph"/>
+        <w:pStyle w:val="Prrafodelista"/>
         <w:numPr>
           <w:ilvl w:val="2"/>
           <w:numId w:val="3"/>
@@ -2692,7 +2692,7 @@
     </w:p>
     <w:p>
       <w:pPr>
-        <w:pStyle w:val="ListParagraph"/>
+        <w:pStyle w:val="Prrafodelista"/>
         <w:numPr>
           <w:ilvl w:val="1"/>
           <w:numId w:val="3"/>
@@ -2731,7 +2731,7 @@
     </w:p>
     <w:p>
       <w:pPr>
-        <w:pStyle w:val="ListParagraph"/>
+        <w:pStyle w:val="Prrafodelista"/>
         <w:numPr>
           <w:ilvl w:val="2"/>
           <w:numId w:val="3"/>
@@ -2754,7 +2754,7 @@
     </w:p>
     <w:p>
       <w:pPr>
-        <w:pStyle w:val="ListParagraph"/>
+        <w:pStyle w:val="Prrafodelista"/>
         <w:numPr>
           <w:ilvl w:val="1"/>
           <w:numId w:val="3"/>
@@ -2777,7 +2777,7 @@
     </w:p>
     <w:p>
       <w:pPr>
-        <w:pStyle w:val="ListParagraph"/>
+        <w:pStyle w:val="Prrafodelista"/>
         <w:numPr>
           <w:ilvl w:val="2"/>
           <w:numId w:val="3"/>
@@ -2800,7 +2800,7 @@
     </w:p>
     <w:p>
       <w:pPr>
-        <w:pStyle w:val="ListParagraph"/>
+        <w:pStyle w:val="Prrafodelista"/>
         <w:numPr>
           <w:ilvl w:val="1"/>
           <w:numId w:val="3"/>
@@ -2823,7 +2823,7 @@
     </w:p>
     <w:p>
       <w:pPr>
-        <w:pStyle w:val="ListParagraph"/>
+        <w:pStyle w:val="Prrafodelista"/>
         <w:numPr>
           <w:ilvl w:val="2"/>
           <w:numId w:val="3"/>
@@ -2846,7 +2846,7 @@
     </w:p>
     <w:p>
       <w:pPr>
-        <w:pStyle w:val="ListParagraph"/>
+        <w:pStyle w:val="Prrafodelista"/>
         <w:ind w:left="2160"/>
         <w:rPr>
           <w:rFonts w:ascii="Arial Narrow" w:hAnsi="Arial Narrow"/>
@@ -2857,7 +2857,7 @@
     </w:p>
     <w:p>
       <w:pPr>
-        <w:pStyle w:val="ListParagraph"/>
+        <w:pStyle w:val="Prrafodelista"/>
         <w:numPr>
           <w:ilvl w:val="0"/>
           <w:numId w:val="3"/>
@@ -2888,7 +2888,7 @@
     </w:p>
     <w:p>
       <w:pPr>
-        <w:pStyle w:val="ListParagraph"/>
+        <w:pStyle w:val="Prrafodelista"/>
         <w:numPr>
           <w:ilvl w:val="1"/>
           <w:numId w:val="3"/>
@@ -2911,7 +2911,7 @@
     </w:p>
     <w:p>
       <w:pPr>
-        <w:pStyle w:val="ListParagraph"/>
+        <w:pStyle w:val="Prrafodelista"/>
         <w:numPr>
           <w:ilvl w:val="2"/>
           <w:numId w:val="3"/>
@@ -2934,7 +2934,7 @@
     </w:p>
     <w:p>
       <w:pPr>
-        <w:pStyle w:val="ListParagraph"/>
+        <w:pStyle w:val="Prrafodelista"/>
         <w:numPr>
           <w:ilvl w:val="1"/>
           <w:numId w:val="3"/>
@@ -2957,7 +2957,7 @@
     </w:p>
     <w:p>
       <w:pPr>
-        <w:pStyle w:val="ListParagraph"/>
+        <w:pStyle w:val="Prrafodelista"/>
         <w:numPr>
           <w:ilvl w:val="2"/>
           <w:numId w:val="3"/>
@@ -2980,7 +2980,7 @@
     </w:p>
     <w:p>
       <w:pPr>
-        <w:pStyle w:val="ListParagraph"/>
+        <w:pStyle w:val="Prrafodelista"/>
         <w:ind w:left="2160"/>
         <w:rPr>
           <w:rFonts w:ascii="Arial Narrow" w:hAnsi="Arial Narrow"/>
@@ -2991,7 +2991,7 @@
     </w:p>
     <w:p>
       <w:pPr>
-        <w:pStyle w:val="ListParagraph"/>
+        <w:pStyle w:val="Prrafodelista"/>
         <w:numPr>
           <w:ilvl w:val="0"/>
           <w:numId w:val="3"/>
@@ -3022,7 +3022,7 @@
     </w:p>
     <w:p>
       <w:pPr>
-        <w:pStyle w:val="ListParagraph"/>
+        <w:pStyle w:val="Prrafodelista"/>
         <w:numPr>
           <w:ilvl w:val="1"/>
           <w:numId w:val="3"/>
@@ -3045,7 +3045,7 @@
     </w:p>
     <w:p>
       <w:pPr>
-        <w:pStyle w:val="ListParagraph"/>
+        <w:pStyle w:val="Prrafodelista"/>
         <w:numPr>
           <w:ilvl w:val="2"/>
           <w:numId w:val="3"/>
@@ -3068,7 +3068,7 @@
     </w:p>
     <w:p>
       <w:pPr>
-        <w:pStyle w:val="ListParagraph"/>
+        <w:pStyle w:val="Prrafodelista"/>
         <w:numPr>
           <w:ilvl w:val="1"/>
           <w:numId w:val="3"/>
@@ -3091,7 +3091,7 @@
     </w:p>
     <w:p>
       <w:pPr>
-        <w:pStyle w:val="ListParagraph"/>
+        <w:pStyle w:val="Prrafodelista"/>
         <w:numPr>
           <w:ilvl w:val="2"/>
           <w:numId w:val="3"/>
@@ -3114,7 +3114,7 @@
     </w:p>
     <w:p>
       <w:pPr>
-        <w:pStyle w:val="ListParagraph"/>
+        <w:pStyle w:val="Prrafodelista"/>
         <w:ind w:left="0"/>
         <w:rPr>
           <w:rFonts w:ascii="Arial Narrow" w:hAnsi="Arial Narrow"/>
@@ -3125,7 +3125,7 @@
     </w:p>
     <w:p>
       <w:pPr>
-        <w:pStyle w:val="ListParagraph"/>
+        <w:pStyle w:val="Prrafodelista"/>
         <w:ind w:left="0"/>
         <w:rPr>
           <w:rFonts w:ascii="Arial Narrow" w:hAnsi="Arial Narrow"/>
@@ -3137,7 +3137,7 @@
     </w:p>
     <w:p>
       <w:pPr>
-        <w:pStyle w:val="Heading2"/>
+        <w:pStyle w:val="Ttulo2"/>
         <w:spacing w:after="240"/>
         <w:jc w:val="both"/>
       </w:pPr>
@@ -3148,7 +3148,7 @@
     </w:p>
     <w:p>
       <w:pPr>
-        <w:pStyle w:val="Heading4"/>
+        <w:pStyle w:val="Ttulo4"/>
       </w:pPr>
       <w:r>
         <w:t>DISEÑO RESPONSIVE</w:t>
@@ -3252,7 +3252,7 @@
       </w:r>
       <w:r>
         <w:rPr>
-          <w:rStyle w:val="FootnoteReference"/>
+          <w:rStyle w:val="Refdenotaalpie"/>
           <w:rFonts w:ascii="Arial Narrow" w:hAnsi="Arial Narrow"/>
           <w:sz w:val="24"/>
           <w:szCs w:val="24"/>
@@ -3290,7 +3290,7 @@
     </w:p>
     <w:p>
       <w:pPr>
-        <w:pStyle w:val="Heading4"/>
+        <w:pStyle w:val="Ttulo4"/>
       </w:pPr>
       <w:r>
         <w:t>CONTROL DE VERSIONES</w:t>
@@ -3338,7 +3338,7 @@
       <w:hyperlink r:id="rId8" w:history="1">
         <w:r>
           <w:rPr>
-            <w:rStyle w:val="Hyperlink"/>
+            <w:rStyle w:val="Hipervnculo"/>
             <w:rFonts w:ascii="Arial Narrow" w:hAnsi="Arial Narrow"/>
             <w:sz w:val="24"/>
             <w:szCs w:val="24"/>
@@ -3366,7 +3366,7 @@
     </w:p>
     <w:p>
       <w:pPr>
-        <w:pStyle w:val="Heading1"/>
+        <w:pStyle w:val="Ttulo1"/>
         <w:spacing w:after="240"/>
         <w:rPr>
           <w:lang w:val="es-ES_tradnl"/>
@@ -3669,7 +3669,7 @@
     </w:p>
     <w:p>
       <w:pPr>
-        <w:pStyle w:val="Heading1"/>
+        <w:pStyle w:val="Ttulo1"/>
         <w:spacing w:after="240"/>
         <w:rPr>
           <w:lang w:val="es-ES_tradnl"/>
@@ -3687,7 +3687,7 @@
     </w:p>
     <w:p>
       <w:pPr>
-        <w:pStyle w:val="Heading2"/>
+        <w:pStyle w:val="Ttulo2"/>
         <w:spacing w:after="240"/>
         <w:rPr>
           <w:lang w:val="es-ES_tradnl"/>
@@ -3702,7 +3702,7 @@
     </w:p>
     <w:tbl>
       <w:tblPr>
-        <w:tblStyle w:val="TableGrid"/>
+        <w:tblStyle w:val="Tablaconcuadrcula"/>
         <w:tblW w:w="0" w:type="auto"/>
         <w:tblLook w:val="04A0" w:firstRow="1" w:lastRow="0" w:firstColumn="1" w:lastColumn="0" w:noHBand="0" w:noVBand="1"/>
       </w:tblPr>
@@ -4659,7 +4659,7 @@
     </w:p>
     <w:p>
       <w:pPr>
-        <w:pStyle w:val="Heading2"/>
+        <w:pStyle w:val="Ttulo2"/>
         <w:spacing w:after="240"/>
         <w:rPr>
           <w:lang w:val="es-ES_tradnl"/>
@@ -4674,7 +4674,7 @@
     </w:p>
     <w:tbl>
       <w:tblPr>
-        <w:tblStyle w:val="TableGrid"/>
+        <w:tblStyle w:val="Tablaconcuadrcula"/>
         <w:tblW w:w="0" w:type="auto"/>
         <w:tblLook w:val="04A0" w:firstRow="1" w:lastRow="0" w:firstColumn="1" w:lastColumn="0" w:noHBand="0" w:noVBand="1"/>
       </w:tblPr>
@@ -4936,7 +4936,7 @@
           </w:tcPr>
           <w:p>
             <w:pPr>
-              <w:pStyle w:val="ListParagraph"/>
+              <w:pStyle w:val="Prrafodelista"/>
               <w:numPr>
                 <w:ilvl w:val="0"/>
                 <w:numId w:val="2"/>
@@ -4960,7 +4960,7 @@
           </w:p>
           <w:p>
             <w:pPr>
-              <w:pStyle w:val="ListParagraph"/>
+              <w:pStyle w:val="Prrafodelista"/>
               <w:numPr>
                 <w:ilvl w:val="0"/>
                 <w:numId w:val="2"/>
@@ -4993,7 +4993,7 @@
           </w:p>
           <w:p>
             <w:pPr>
-              <w:pStyle w:val="ListParagraph"/>
+              <w:pStyle w:val="Prrafodelista"/>
               <w:numPr>
                 <w:ilvl w:val="0"/>
                 <w:numId w:val="2"/>
@@ -5017,7 +5017,7 @@
           </w:p>
           <w:p>
             <w:pPr>
-              <w:pStyle w:val="ListParagraph"/>
+              <w:pStyle w:val="Prrafodelista"/>
               <w:numPr>
                 <w:ilvl w:val="0"/>
                 <w:numId w:val="2"/>
@@ -5051,7 +5051,7 @@
     </w:p>
     <w:p>
       <w:pPr>
-        <w:pStyle w:val="Heading2"/>
+        <w:pStyle w:val="Ttulo2"/>
         <w:spacing w:after="240"/>
         <w:rPr>
           <w:lang w:val="es-ES"/>
@@ -5113,7 +5113,7 @@
     </w:p>
     <w:tbl>
       <w:tblPr>
-        <w:tblStyle w:val="TableGrid"/>
+        <w:tblStyle w:val="Tablaconcuadrcula"/>
         <w:tblW w:w="0" w:type="auto"/>
         <w:tblLook w:val="04A0" w:firstRow="1" w:lastRow="0" w:firstColumn="1" w:lastColumn="0" w:noHBand="0" w:noVBand="1"/>
       </w:tblPr>
@@ -5834,10 +5834,10 @@
             <v:path o:extrusionok="f" gradientshapeok="t" o:connecttype="rect"/>
             <o:lock v:ext="edit" aspectratio="t"/>
           </v:shapetype>
-          <v:shape id="_x0000_i1039" type="#_x0000_t75" style="width:266.95pt;height:89pt" o:ole="">
+          <v:shape id="_x0000_i1025" type="#_x0000_t75" style="width:267.3pt;height:89.4pt" o:ole="">
             <v:imagedata r:id="rId9" o:title=""/>
           </v:shape>
-          <o:OLEObject Type="Embed" ProgID="Visio.Drawing.15" ShapeID="_x0000_i1039" DrawAspect="Content" ObjectID="_1585498312" r:id="rId10"/>
+          <o:OLEObject Type="Embed" ProgID="Visio.Drawing.15" ShapeID="_x0000_i1025" DrawAspect="Content" ObjectID="_1586097771" r:id="rId10"/>
         </w:object>
       </w:r>
     </w:p>
@@ -5848,10 +5848,10 @@
       </w:pPr>
       <w:r>
         <w:object w:dxaOrig="10096" w:dyaOrig="7711" w14:anchorId="032AE4FC">
-          <v:shape id="_x0000_i1055" type="#_x0000_t75" style="width:359.3pt;height:274.4pt" o:ole="">
+          <v:shape id="_x0000_i1026" type="#_x0000_t75" style="width:359.15pt;height:274.75pt" o:ole="">
             <v:imagedata r:id="rId11" o:title=""/>
           </v:shape>
-          <o:OLEObject Type="Embed" ProgID="Visio.Drawing.15" ShapeID="_x0000_i1055" DrawAspect="Content" ObjectID="_1585498313" r:id="rId12"/>
+          <o:OLEObject Type="Embed" ProgID="Visio.Drawing.15" ShapeID="_x0000_i1026" DrawAspect="Content" ObjectID="_1586097772" r:id="rId12"/>
         </w:object>
       </w:r>
     </w:p>
@@ -5862,10 +5862,10 @@
       </w:pPr>
       <w:r>
         <w:object w:dxaOrig="5700" w:dyaOrig="1891" w14:anchorId="272C3542">
-          <v:shape id="_x0000_i1027" type="#_x0000_t75" style="width:266.25pt;height:88.3pt" o:ole="">
+          <v:shape id="_x0000_i1027" type="#_x0000_t75" style="width:266.5pt;height:88.55pt" o:ole="">
             <v:imagedata r:id="rId13" o:title=""/>
           </v:shape>
-          <o:OLEObject Type="Embed" ProgID="Visio.Drawing.15" ShapeID="_x0000_i1027" DrawAspect="Content" ObjectID="_1585498314" r:id="rId14"/>
+          <o:OLEObject Type="Embed" ProgID="Visio.Drawing.15" ShapeID="_x0000_i1027" DrawAspect="Content" ObjectID="_1586097773" r:id="rId14"/>
         </w:object>
       </w:r>
     </w:p>
@@ -5876,10 +5876,10 @@
       </w:pPr>
       <w:r>
         <w:object w:dxaOrig="9435" w:dyaOrig="4800" w14:anchorId="386EBFCB">
-          <v:shape id="_x0000_i1069" type="#_x0000_t75" style="width:398.7pt;height:203.1pt" o:ole="">
+          <v:shape id="_x0000_i1028" type="#_x0000_t75" style="width:398.9pt;height:203.6pt" o:ole="">
             <v:imagedata r:id="rId15" o:title=""/>
           </v:shape>
-          <o:OLEObject Type="Embed" ProgID="Visio.Drawing.15" ShapeID="_x0000_i1069" DrawAspect="Content" ObjectID="_1585498315" r:id="rId16"/>
+          <o:OLEObject Type="Embed" ProgID="Visio.Drawing.15" ShapeID="_x0000_i1028" DrawAspect="Content" ObjectID="_1586097774" r:id="rId16"/>
         </w:object>
       </w:r>
     </w:p>
@@ -5893,7 +5893,6 @@
         </w:rPr>
       </w:pPr>
     </w:p>
-    <w:bookmarkStart w:id="4" w:name="_GoBack"/>
     <w:p>
       <w:pPr>
         <w:spacing w:after="240"/>
@@ -5905,13 +5904,12 @@
       </w:pPr>
       <w:r>
         <w:object w:dxaOrig="7740" w:dyaOrig="3001" w14:anchorId="55EF6373">
-          <v:shape id="_x0000_i1072" type="#_x0000_t75" style="width:387.15pt;height:150.1pt" o:ole="">
+          <v:shape id="_x0000_i1029" type="#_x0000_t75" style="width:387.3pt;height:149.8pt" o:ole="">
             <v:imagedata r:id="rId17" o:title=""/>
           </v:shape>
-          <o:OLEObject Type="Embed" ProgID="Visio.Drawing.15" ShapeID="_x0000_i1072" DrawAspect="Content" ObjectID="_1585498316" r:id="rId18"/>
+          <o:OLEObject Type="Embed" ProgID="Visio.Drawing.15" ShapeID="_x0000_i1029" DrawAspect="Content" ObjectID="_1586097775" r:id="rId18"/>
         </w:object>
       </w:r>
-      <w:bookmarkEnd w:id="4"/>
     </w:p>
     <w:p>
       <w:pPr>
@@ -5925,14 +5923,14 @@
     </w:p>
     <w:p>
       <w:pPr>
-        <w:pStyle w:val="Heading2"/>
+        <w:pStyle w:val="Ttulo2"/>
         <w:spacing w:after="240"/>
       </w:pPr>
-      <w:bookmarkStart w:id="5" w:name="_Toc511244034"/>
+      <w:bookmarkStart w:id="4" w:name="_Toc511244034"/>
       <w:r>
         <w:t>RESTRICCIONES FUNCIONALES</w:t>
       </w:r>
-      <w:bookmarkEnd w:id="5"/>
+      <w:bookmarkEnd w:id="4"/>
     </w:p>
     <w:p>
       <w:pPr>
@@ -5956,7 +5954,7 @@
     </w:p>
     <w:p>
       <w:pPr>
-        <w:pStyle w:val="ListParagraph"/>
+        <w:pStyle w:val="Prrafodelista"/>
         <w:numPr>
           <w:ilvl w:val="0"/>
           <w:numId w:val="7"/>
@@ -5990,7 +5988,7 @@
     </w:p>
     <w:p>
       <w:pPr>
-        <w:pStyle w:val="ListParagraph"/>
+        <w:pStyle w:val="Prrafodelista"/>
         <w:numPr>
           <w:ilvl w:val="0"/>
           <w:numId w:val="7"/>
@@ -6033,99 +6031,149 @@
     </w:p>
     <w:p>
       <w:pPr>
+        <w:pStyle w:val="Ttulo1"/>
+        <w:spacing w:after="240"/>
         <w:rPr>
           <w:lang w:val="es-ES_tradnl"/>
         </w:rPr>
       </w:pPr>
-    </w:p>
-    <w:p>
-      <w:pPr>
-        <w:pStyle w:val="Heading1"/>
+      <w:bookmarkStart w:id="5" w:name="_Toc511122309"/>
+      <w:r>
+        <w:rPr>
+          <w:lang w:val="es-ES_tradnl"/>
+        </w:rPr>
+        <w:lastRenderedPageBreak/>
+        <w:t>ESQUEMA FUNCIONAL</w:t>
+      </w:r>
+      <w:bookmarkEnd w:id="5"/>
+    </w:p>
+    <w:p>
+      <w:pPr>
+        <w:pStyle w:val="Ttulo1"/>
         <w:spacing w:after="240"/>
         <w:rPr>
           <w:lang w:val="es-ES_tradnl"/>
         </w:rPr>
       </w:pPr>
-      <w:bookmarkStart w:id="6" w:name="_Toc511122309"/>
+      <w:bookmarkStart w:id="6" w:name="_Toc511122310"/>
+      <w:r>
+        <w:rPr>
+          <w:noProof/>
+        </w:rPr>
+        <w:object w:dxaOrig="225" w:dyaOrig="225" w14:anchorId="302DE068">
+          <v:shape id="_x0000_s1033" type="#_x0000_t75" style="position:absolute;left:0;text-align:left;margin-left:0;margin-top:16.9pt;width:468pt;height:191.25pt;z-index:251659264;mso-position-horizontal-relative:text;mso-position-vertical-relative:text">
+            <v:imagedata r:id="rId19" o:title=""/>
+            <w10:wrap type="square"/>
+          </v:shape>
+          <o:OLEObject Type="Embed" ProgID="Visio.Drawing.15" ShapeID="_x0000_s1033" DrawAspect="Content" ObjectID="_1586097776" r:id="rId20"/>
+        </w:object>
+      </w:r>
       <w:r>
         <w:rPr>
           <w:lang w:val="es-ES_tradnl"/>
         </w:rPr>
-        <w:t>ESQUEMA FUNCIONAL</w:t>
+        <w:t>DISEÑO DE LA BASE DE DATOS</w:t>
       </w:r>
       <w:bookmarkEnd w:id="6"/>
     </w:p>
     <w:p>
       <w:pPr>
-        <w:pStyle w:val="Heading1"/>
+        <w:jc w:val="center"/>
+        <w:rPr>
+          <w:lang w:val="es-ES_tradnl"/>
+        </w:rPr>
+      </w:pPr>
+    </w:p>
+    <w:p>
+      <w:pPr>
+        <w:rPr>
+          <w:lang w:val="es-ES_tradnl"/>
+        </w:rPr>
+      </w:pPr>
+      <w:r>
+        <w:rPr>
+          <w:noProof/>
+        </w:rPr>
+        <w:object w:dxaOrig="225" w:dyaOrig="225" w14:anchorId="7F650DCB">
+          <v:shape id="_x0000_s1034" type="#_x0000_t75" style="position:absolute;margin-left:48pt;margin-top:11.45pt;width:365.05pt;height:296pt;z-index:251661312;mso-position-horizontal-relative:text;mso-position-vertical-relative:text">
+            <v:imagedata r:id="rId21" o:title=""/>
+            <w10:wrap type="square"/>
+          </v:shape>
+          <o:OLEObject Type="Embed" ProgID="Visio.Drawing.15" ShapeID="_x0000_s1034" DrawAspect="Content" ObjectID="_1586097777" r:id="rId22"/>
+        </w:object>
+      </w:r>
+    </w:p>
+    <w:p>
+      <w:pPr>
+        <w:rPr>
+          <w:lang w:val="es-ES_tradnl"/>
+        </w:rPr>
+      </w:pPr>
+    </w:p>
+    <w:p>
+      <w:pPr>
+        <w:rPr>
+          <w:lang w:val="es-ES_tradnl"/>
+        </w:rPr>
+      </w:pPr>
+      <w:bookmarkStart w:id="7" w:name="_GoBack"/>
+      <w:bookmarkEnd w:id="7"/>
+    </w:p>
+    <w:p>
+      <w:pPr>
+        <w:pStyle w:val="Ttulo1"/>
         <w:spacing w:after="240"/>
         <w:rPr>
           <w:lang w:val="es-ES_tradnl"/>
         </w:rPr>
       </w:pPr>
-      <w:bookmarkStart w:id="7" w:name="_Toc511122310"/>
+      <w:bookmarkStart w:id="8" w:name="_Toc511122311"/>
       <w:r>
         <w:rPr>
           <w:lang w:val="es-ES_tradnl"/>
         </w:rPr>
-        <w:t>DISEÑO DE LA BASE DE DATOS</w:t>
-      </w:r>
-      <w:bookmarkEnd w:id="7"/>
-    </w:p>
-    <w:p>
-      <w:pPr>
-        <w:pStyle w:val="Heading1"/>
+        <w:lastRenderedPageBreak/>
+        <w:t>DISEÑO FÍSICO DE LA BASE DE DATOS</w:t>
+      </w:r>
+      <w:bookmarkEnd w:id="8"/>
+    </w:p>
+    <w:p>
+      <w:pPr>
+        <w:pStyle w:val="Ttulo1"/>
         <w:spacing w:after="240"/>
         <w:rPr>
           <w:lang w:val="es-ES_tradnl"/>
         </w:rPr>
       </w:pPr>
-      <w:bookmarkStart w:id="8" w:name="_Toc511122311"/>
+      <w:bookmarkStart w:id="9" w:name="_Toc511122312"/>
       <w:r>
         <w:rPr>
           <w:lang w:val="es-ES_tradnl"/>
         </w:rPr>
-        <w:t>DISEÑO FÍSICO DE LA BASE DE DATOS</w:t>
-      </w:r>
-      <w:bookmarkEnd w:id="8"/>
-    </w:p>
-    <w:p>
-      <w:pPr>
-        <w:pStyle w:val="Heading1"/>
+        <w:t>CASOS DE PRUEBA</w:t>
+      </w:r>
+      <w:bookmarkEnd w:id="9"/>
+    </w:p>
+    <w:p>
+      <w:pPr>
+        <w:pStyle w:val="Ttulo1"/>
         <w:spacing w:after="240"/>
         <w:rPr>
           <w:lang w:val="es-ES_tradnl"/>
         </w:rPr>
       </w:pPr>
-      <w:bookmarkStart w:id="9" w:name="_Toc511122312"/>
+      <w:bookmarkStart w:id="10" w:name="_Toc511122313"/>
       <w:r>
         <w:rPr>
           <w:lang w:val="es-ES_tradnl"/>
         </w:rPr>
-        <w:t>CASOS DE PRUEBA</w:t>
-      </w:r>
-      <w:bookmarkEnd w:id="9"/>
-    </w:p>
-    <w:p>
-      <w:pPr>
-        <w:pStyle w:val="Heading1"/>
-        <w:spacing w:after="240"/>
-        <w:rPr>
-          <w:lang w:val="es-ES_tradnl"/>
-        </w:rPr>
-      </w:pPr>
-      <w:bookmarkStart w:id="10" w:name="_Toc511122313"/>
-      <w:r>
-        <w:rPr>
-          <w:lang w:val="es-ES_tradnl"/>
-        </w:rPr>
         <w:t>MANUAL DE USO</w:t>
       </w:r>
       <w:bookmarkEnd w:id="10"/>
     </w:p>
     <w:p>
       <w:pPr>
-        <w:pStyle w:val="Heading1"/>
+        <w:pStyle w:val="Ttulo1"/>
         <w:rPr>
           <w:lang w:val="es-ES_tradnl"/>
         </w:rPr>
@@ -6185,14 +6233,14 @@
   <w:footnote w:id="1">
     <w:p>
       <w:pPr>
-        <w:pStyle w:val="FootnoteText"/>
+        <w:pStyle w:val="Textonotapie"/>
         <w:rPr>
           <w:lang w:val="en-US"/>
         </w:rPr>
       </w:pPr>
       <w:r>
         <w:rPr>
-          <w:rStyle w:val="FootnoteReference"/>
+          <w:rStyle w:val="Refdenotaalpie"/>
         </w:rPr>
         <w:footnoteRef/>
       </w:r>
@@ -6202,7 +6250,7 @@
       <w:hyperlink r:id="rId1" w:history="1">
         <w:r>
           <w:rPr>
-            <w:rStyle w:val="Hyperlink"/>
+            <w:rStyle w:val="Hipervnculo"/>
           </w:rPr>
           <w:t>https://www.w3schools.com/w3css/default.asp</w:t>
         </w:r>
@@ -6426,7 +6474,7 @@
     <w:lvl w:ilvl="0">
       <w:start w:val="1"/>
       <w:numFmt w:val="decimal"/>
-      <w:pStyle w:val="Heading1"/>
+      <w:pStyle w:val="Ttulo1"/>
       <w:lvlText w:val="%1."/>
       <w:lvlJc w:val="left"/>
       <w:pPr>
@@ -6439,7 +6487,7 @@
     <w:lvl w:ilvl="1">
       <w:start w:val="1"/>
       <w:numFmt w:val="decimal"/>
-      <w:pStyle w:val="Heading2"/>
+      <w:pStyle w:val="Ttulo2"/>
       <w:isLgl/>
       <w:lvlText w:val="%1.%2."/>
       <w:lvlJc w:val="left"/>
@@ -6453,7 +6501,7 @@
     <w:lvl w:ilvl="2">
       <w:start w:val="1"/>
       <w:numFmt w:val="decimal"/>
-      <w:pStyle w:val="Heading4"/>
+      <w:pStyle w:val="Ttulo4"/>
       <w:isLgl/>
       <w:lvlText w:val="%1.%2.%3."/>
       <w:lvlJc w:val="left"/>
@@ -7457,11 +7505,11 @@
     <w:name w:val="Normal"/>
     <w:qFormat/>
   </w:style>
-  <w:style w:type="paragraph" w:styleId="Heading1">
+  <w:style w:type="paragraph" w:styleId="Ttulo1">
     <w:name w:val="heading 1"/>
     <w:basedOn w:val="Normal"/>
     <w:next w:val="Normal"/>
-    <w:link w:val="Heading1Char"/>
+    <w:link w:val="Ttulo1Car"/>
     <w:uiPriority w:val="9"/>
     <w:qFormat/>
     <w:rsid w:val="009B15A5"/>
@@ -7482,11 +7530,11 @@
       <w:szCs w:val="32"/>
     </w:rPr>
   </w:style>
-  <w:style w:type="paragraph" w:styleId="Heading2">
+  <w:style w:type="paragraph" w:styleId="Ttulo2">
     <w:name w:val="heading 2"/>
     <w:basedOn w:val="Normal"/>
     <w:next w:val="Normal"/>
-    <w:link w:val="Heading2Char"/>
+    <w:link w:val="Ttulo2Car"/>
     <w:uiPriority w:val="9"/>
     <w:unhideWhenUsed/>
     <w:qFormat/>
@@ -7508,11 +7556,11 @@
       <w:szCs w:val="28"/>
     </w:rPr>
   </w:style>
-  <w:style w:type="paragraph" w:styleId="Heading3">
+  <w:style w:type="paragraph" w:styleId="Ttulo3">
     <w:name w:val="heading 3"/>
     <w:basedOn w:val="Normal"/>
     <w:next w:val="Normal"/>
-    <w:link w:val="Heading3Char"/>
+    <w:link w:val="Ttulo3Car"/>
     <w:uiPriority w:val="9"/>
     <w:unhideWhenUsed/>
     <w:qFormat/>
@@ -7531,11 +7579,11 @@
       <w:lang w:val="es-ES"/>
     </w:rPr>
   </w:style>
-  <w:style w:type="paragraph" w:styleId="Heading4">
+  <w:style w:type="paragraph" w:styleId="Ttulo4">
     <w:name w:val="heading 4"/>
     <w:basedOn w:val="Normal"/>
     <w:next w:val="Normal"/>
-    <w:link w:val="Heading4Char"/>
+    <w:link w:val="Ttulo4Car"/>
     <w:uiPriority w:val="9"/>
     <w:unhideWhenUsed/>
     <w:qFormat/>
@@ -7559,13 +7607,13 @@
       <w:szCs w:val="24"/>
     </w:rPr>
   </w:style>
-  <w:style w:type="character" w:default="1" w:styleId="DefaultParagraphFont">
+  <w:style w:type="character" w:default="1" w:styleId="Fuentedeprrafopredeter">
     <w:name w:val="Default Paragraph Font"/>
     <w:uiPriority w:val="1"/>
     <w:semiHidden/>
     <w:unhideWhenUsed/>
   </w:style>
-  <w:style w:type="table" w:default="1" w:styleId="TableNormal">
+  <w:style w:type="table" w:default="1" w:styleId="Tablanormal">
     <w:name w:val="Normal Table"/>
     <w:uiPriority w:val="99"/>
     <w:semiHidden/>
@@ -7580,16 +7628,16 @@
       </w:tblCellMar>
     </w:tblPr>
   </w:style>
-  <w:style w:type="numbering" w:default="1" w:styleId="NoList">
+  <w:style w:type="numbering" w:default="1" w:styleId="Sinlista">
     <w:name w:val="No List"/>
     <w:uiPriority w:val="99"/>
     <w:semiHidden/>
     <w:unhideWhenUsed/>
   </w:style>
-  <w:style w:type="character" w:customStyle="1" w:styleId="Heading1Char">
-    <w:name w:val="Heading 1 Char"/>
-    <w:basedOn w:val="DefaultParagraphFont"/>
-    <w:link w:val="Heading1"/>
+  <w:style w:type="character" w:customStyle="1" w:styleId="Ttulo1Car">
+    <w:name w:val="Título 1 Car"/>
+    <w:basedOn w:val="Fuentedeprrafopredeter"/>
+    <w:link w:val="Ttulo1"/>
     <w:uiPriority w:val="9"/>
     <w:rsid w:val="009B15A5"/>
     <w:rPr>
@@ -7600,7 +7648,7 @@
       <w:szCs w:val="32"/>
     </w:rPr>
   </w:style>
-  <w:style w:type="paragraph" w:styleId="ListParagraph">
+  <w:style w:type="paragraph" w:styleId="Prrafodelista">
     <w:name w:val="List Paragraph"/>
     <w:basedOn w:val="Normal"/>
     <w:uiPriority w:val="34"/>
@@ -7611,9 +7659,9 @@
       <w:contextualSpacing/>
     </w:pPr>
   </w:style>
-  <w:style w:type="paragraph" w:styleId="TOCHeading">
+  <w:style w:type="paragraph" w:styleId="TtuloTDC">
     <w:name w:val="TOC Heading"/>
-    <w:basedOn w:val="Heading1"/>
+    <w:basedOn w:val="Ttulo1"/>
     <w:next w:val="Normal"/>
     <w:uiPriority w:val="39"/>
     <w:unhideWhenUsed/>
@@ -7632,7 +7680,7 @@
       <w:color w:val="2F5496" w:themeColor="accent1" w:themeShade="BF"/>
     </w:rPr>
   </w:style>
-  <w:style w:type="paragraph" w:styleId="TOC1">
+  <w:style w:type="paragraph" w:styleId="TDC1">
     <w:name w:val="toc 1"/>
     <w:basedOn w:val="Normal"/>
     <w:next w:val="Normal"/>
@@ -7644,9 +7692,9 @@
       <w:spacing w:after="100"/>
     </w:pPr>
   </w:style>
-  <w:style w:type="character" w:styleId="Hyperlink">
+  <w:style w:type="character" w:styleId="Hipervnculo">
     <w:name w:val="Hyperlink"/>
-    <w:basedOn w:val="DefaultParagraphFont"/>
+    <w:basedOn w:val="Fuentedeprrafopredeter"/>
     <w:uiPriority w:val="99"/>
     <w:unhideWhenUsed/>
     <w:rsid w:val="009B15A5"/>
@@ -7655,10 +7703,10 @@
       <w:u w:val="single"/>
     </w:rPr>
   </w:style>
-  <w:style w:type="character" w:customStyle="1" w:styleId="Heading2Char">
-    <w:name w:val="Heading 2 Char"/>
-    <w:basedOn w:val="DefaultParagraphFont"/>
-    <w:link w:val="Heading2"/>
+  <w:style w:type="character" w:customStyle="1" w:styleId="Ttulo2Car">
+    <w:name w:val="Título 2 Car"/>
+    <w:basedOn w:val="Fuentedeprrafopredeter"/>
+    <w:link w:val="Ttulo2"/>
     <w:uiPriority w:val="9"/>
     <w:rsid w:val="00C552D2"/>
     <w:rPr>
@@ -7668,9 +7716,9 @@
       <w:szCs w:val="28"/>
     </w:rPr>
   </w:style>
-  <w:style w:type="table" w:styleId="TableGrid">
+  <w:style w:type="table" w:styleId="Tablaconcuadrcula">
     <w:name w:val="Table Grid"/>
-    <w:basedOn w:val="TableNormal"/>
+    <w:basedOn w:val="Tablanormal"/>
     <w:uiPriority w:val="39"/>
     <w:rsid w:val="00604F98"/>
     <w:tblPr>
@@ -7684,10 +7732,10 @@
       </w:tblBorders>
     </w:tblPr>
   </w:style>
-  <w:style w:type="character" w:customStyle="1" w:styleId="Heading3Char">
-    <w:name w:val="Heading 3 Char"/>
-    <w:basedOn w:val="DefaultParagraphFont"/>
-    <w:link w:val="Heading3"/>
+  <w:style w:type="character" w:customStyle="1" w:styleId="Ttulo3Car">
+    <w:name w:val="Título 3 Car"/>
+    <w:basedOn w:val="Fuentedeprrafopredeter"/>
+    <w:link w:val="Ttulo3"/>
     <w:uiPriority w:val="9"/>
     <w:rsid w:val="000C2320"/>
     <w:rPr>
@@ -7698,10 +7746,10 @@
       <w:lang w:val="es-ES"/>
     </w:rPr>
   </w:style>
-  <w:style w:type="paragraph" w:styleId="FootnoteText">
+  <w:style w:type="paragraph" w:styleId="Textonotapie">
     <w:name w:val="footnote text"/>
     <w:basedOn w:val="Normal"/>
-    <w:link w:val="FootnoteTextChar"/>
+    <w:link w:val="TextonotapieCar"/>
     <w:uiPriority w:val="99"/>
     <w:semiHidden/>
     <w:unhideWhenUsed/>
@@ -7712,10 +7760,10 @@
       <w:lang w:val="es-ES"/>
     </w:rPr>
   </w:style>
-  <w:style w:type="character" w:customStyle="1" w:styleId="FootnoteTextChar">
-    <w:name w:val="Footnote Text Char"/>
-    <w:basedOn w:val="DefaultParagraphFont"/>
-    <w:link w:val="FootnoteText"/>
+  <w:style w:type="character" w:customStyle="1" w:styleId="TextonotapieCar">
+    <w:name w:val="Texto nota pie Car"/>
+    <w:basedOn w:val="Fuentedeprrafopredeter"/>
+    <w:link w:val="Textonotapie"/>
     <w:uiPriority w:val="99"/>
     <w:semiHidden/>
     <w:rsid w:val="000C2320"/>
@@ -7725,9 +7773,9 @@
       <w:lang w:val="es-ES"/>
     </w:rPr>
   </w:style>
-  <w:style w:type="character" w:styleId="FootnoteReference">
+  <w:style w:type="character" w:styleId="Refdenotaalpie">
     <w:name w:val="footnote reference"/>
-    <w:basedOn w:val="DefaultParagraphFont"/>
+    <w:basedOn w:val="Fuentedeprrafopredeter"/>
     <w:uiPriority w:val="99"/>
     <w:semiHidden/>
     <w:unhideWhenUsed/>
@@ -7736,10 +7784,10 @@
       <w:vertAlign w:val="superscript"/>
     </w:rPr>
   </w:style>
-  <w:style w:type="character" w:customStyle="1" w:styleId="Heading4Char">
-    <w:name w:val="Heading 4 Char"/>
-    <w:basedOn w:val="DefaultParagraphFont"/>
-    <w:link w:val="Heading4"/>
+  <w:style w:type="character" w:customStyle="1" w:styleId="Ttulo4Car">
+    <w:name w:val="Título 4 Car"/>
+    <w:basedOn w:val="Fuentedeprrafopredeter"/>
+    <w:link w:val="Ttulo4"/>
     <w:uiPriority w:val="9"/>
     <w:rsid w:val="000C2320"/>
     <w:rPr>
@@ -7750,9 +7798,9 @@
       <w:szCs w:val="24"/>
     </w:rPr>
   </w:style>
-  <w:style w:type="character" w:styleId="UnresolvedMention">
+  <w:style w:type="character" w:styleId="Mencinsinresolver">
     <w:name w:val="Unresolved Mention"/>
-    <w:basedOn w:val="DefaultParagraphFont"/>
+    <w:basedOn w:val="Fuentedeprrafopredeter"/>
     <w:uiPriority w:val="99"/>
     <w:semiHidden/>
     <w:unhideWhenUsed/>
@@ -8065,7 +8113,7 @@
 </file>
 
 <file path=customXml/itemProps1.xml><?xml version="1.0" encoding="utf-8"?>
-<ds:datastoreItem xmlns:ds="http://schemas.openxmlformats.org/officeDocument/2006/customXml" ds:itemID="{A14E62FF-8BAA-4BBC-829A-F41B6761432B}">
+<ds:datastoreItem xmlns:ds="http://schemas.openxmlformats.org/officeDocument/2006/customXml" ds:itemID="{15CAC27D-702D-441A-A995-51AE763D0B82}">
   <ds:schemaRefs>
     <ds:schemaRef ds:uri="http://schemas.openxmlformats.org/officeDocument/2006/bibliography"/>
   </ds:schemaRefs>

</xml_diff>

<commit_message>
Finished DB and added DB Diagram
</commit_message>
<xml_diff>
--- a/Documentacion/1. Informe de la Aplicacion/Informe de la aplicación.docx
+++ b/Documentacion/1. Informe de la Aplicacion/Informe de la aplicación.docx
@@ -45,7 +45,7 @@
       <w:sdtContent>
         <w:p>
           <w:pPr>
-            <w:pStyle w:val="TtuloTDC"/>
+            <w:pStyle w:val="TOCHeading"/>
             <w:rPr>
               <w:rFonts w:ascii="Arial Narrow" w:hAnsi="Arial Narrow"/>
               <w:color w:val="000000" w:themeColor="text1"/>
@@ -63,7 +63,7 @@
         </w:p>
         <w:p>
           <w:pPr>
-            <w:pStyle w:val="TDC1"/>
+            <w:pStyle w:val="TOC1"/>
             <w:tabs>
               <w:tab w:val="left" w:pos="440"/>
               <w:tab w:val="right" w:leader="dot" w:pos="9350"/>
@@ -102,7 +102,7 @@
           <w:hyperlink w:anchor="_Toc511122306" w:history="1">
             <w:r>
               <w:rPr>
-                <w:rStyle w:val="Hipervnculo"/>
+                <w:rStyle w:val="Hyperlink"/>
                 <w:rFonts w:ascii="Arial Narrow" w:hAnsi="Arial Narrow"/>
                 <w:noProof/>
                 <w:color w:val="000000" w:themeColor="text1"/>
@@ -121,7 +121,7 @@
             </w:r>
             <w:r>
               <w:rPr>
-                <w:rStyle w:val="Hipervnculo"/>
+                <w:rStyle w:val="Hyperlink"/>
                 <w:rFonts w:ascii="Arial Narrow" w:hAnsi="Arial Narrow"/>
                 <w:noProof/>
                 <w:color w:val="000000" w:themeColor="text1"/>
@@ -202,7 +202,7 @@
         </w:p>
         <w:p>
           <w:pPr>
-            <w:pStyle w:val="TDC1"/>
+            <w:pStyle w:val="TOC1"/>
             <w:tabs>
               <w:tab w:val="left" w:pos="440"/>
               <w:tab w:val="right" w:leader="dot" w:pos="9350"/>
@@ -217,7 +217,7 @@
           <w:hyperlink w:anchor="_Toc511122307" w:history="1">
             <w:r>
               <w:rPr>
-                <w:rStyle w:val="Hipervnculo"/>
+                <w:rStyle w:val="Hyperlink"/>
                 <w:rFonts w:ascii="Arial Narrow" w:hAnsi="Arial Narrow"/>
                 <w:noProof/>
                 <w:color w:val="000000" w:themeColor="text1"/>
@@ -236,7 +236,7 @@
             </w:r>
             <w:r>
               <w:rPr>
-                <w:rStyle w:val="Hipervnculo"/>
+                <w:rStyle w:val="Hyperlink"/>
                 <w:rFonts w:ascii="Arial Narrow" w:hAnsi="Arial Narrow"/>
                 <w:noProof/>
                 <w:color w:val="000000" w:themeColor="text1"/>
@@ -317,7 +317,7 @@
         </w:p>
         <w:p>
           <w:pPr>
-            <w:pStyle w:val="TDC1"/>
+            <w:pStyle w:val="TOC1"/>
             <w:tabs>
               <w:tab w:val="left" w:pos="440"/>
               <w:tab w:val="right" w:leader="dot" w:pos="9350"/>
@@ -332,7 +332,7 @@
           <w:hyperlink w:anchor="_Toc511122308" w:history="1">
             <w:r>
               <w:rPr>
-                <w:rStyle w:val="Hipervnculo"/>
+                <w:rStyle w:val="Hyperlink"/>
                 <w:rFonts w:ascii="Arial Narrow" w:hAnsi="Arial Narrow"/>
                 <w:noProof/>
                 <w:color w:val="000000" w:themeColor="text1"/>
@@ -351,7 +351,7 @@
             </w:r>
             <w:r>
               <w:rPr>
-                <w:rStyle w:val="Hipervnculo"/>
+                <w:rStyle w:val="Hyperlink"/>
                 <w:rFonts w:ascii="Arial Narrow" w:hAnsi="Arial Narrow"/>
                 <w:noProof/>
                 <w:color w:val="000000" w:themeColor="text1"/>
@@ -432,7 +432,7 @@
         </w:p>
         <w:p>
           <w:pPr>
-            <w:pStyle w:val="TDC1"/>
+            <w:pStyle w:val="TOC1"/>
             <w:tabs>
               <w:tab w:val="left" w:pos="440"/>
               <w:tab w:val="right" w:leader="dot" w:pos="9350"/>
@@ -447,7 +447,7 @@
           <w:hyperlink w:anchor="_Toc511122309" w:history="1">
             <w:r>
               <w:rPr>
-                <w:rStyle w:val="Hipervnculo"/>
+                <w:rStyle w:val="Hyperlink"/>
                 <w:rFonts w:ascii="Arial Narrow" w:hAnsi="Arial Narrow"/>
                 <w:noProof/>
                 <w:color w:val="000000" w:themeColor="text1"/>
@@ -466,7 +466,7 @@
             </w:r>
             <w:r>
               <w:rPr>
-                <w:rStyle w:val="Hipervnculo"/>
+                <w:rStyle w:val="Hyperlink"/>
                 <w:rFonts w:ascii="Arial Narrow" w:hAnsi="Arial Narrow"/>
                 <w:noProof/>
                 <w:color w:val="000000" w:themeColor="text1"/>
@@ -547,7 +547,7 @@
         </w:p>
         <w:p>
           <w:pPr>
-            <w:pStyle w:val="TDC1"/>
+            <w:pStyle w:val="TOC1"/>
             <w:tabs>
               <w:tab w:val="left" w:pos="440"/>
               <w:tab w:val="right" w:leader="dot" w:pos="9350"/>
@@ -562,7 +562,7 @@
           <w:hyperlink w:anchor="_Toc511122310" w:history="1">
             <w:r>
               <w:rPr>
-                <w:rStyle w:val="Hipervnculo"/>
+                <w:rStyle w:val="Hyperlink"/>
                 <w:rFonts w:ascii="Arial Narrow" w:hAnsi="Arial Narrow"/>
                 <w:noProof/>
                 <w:color w:val="000000" w:themeColor="text1"/>
@@ -581,7 +581,7 @@
             </w:r>
             <w:r>
               <w:rPr>
-                <w:rStyle w:val="Hipervnculo"/>
+                <w:rStyle w:val="Hyperlink"/>
                 <w:rFonts w:ascii="Arial Narrow" w:hAnsi="Arial Narrow"/>
                 <w:noProof/>
                 <w:color w:val="000000" w:themeColor="text1"/>
@@ -662,7 +662,7 @@
         </w:p>
         <w:p>
           <w:pPr>
-            <w:pStyle w:val="TDC1"/>
+            <w:pStyle w:val="TOC1"/>
             <w:tabs>
               <w:tab w:val="left" w:pos="440"/>
               <w:tab w:val="right" w:leader="dot" w:pos="9350"/>
@@ -677,7 +677,7 @@
           <w:hyperlink w:anchor="_Toc511122311" w:history="1">
             <w:r>
               <w:rPr>
-                <w:rStyle w:val="Hipervnculo"/>
+                <w:rStyle w:val="Hyperlink"/>
                 <w:rFonts w:ascii="Arial Narrow" w:hAnsi="Arial Narrow"/>
                 <w:noProof/>
                 <w:color w:val="000000" w:themeColor="text1"/>
@@ -696,7 +696,7 @@
             </w:r>
             <w:r>
               <w:rPr>
-                <w:rStyle w:val="Hipervnculo"/>
+                <w:rStyle w:val="Hyperlink"/>
                 <w:rFonts w:ascii="Arial Narrow" w:hAnsi="Arial Narrow"/>
                 <w:noProof/>
                 <w:color w:val="000000" w:themeColor="text1"/>
@@ -777,7 +777,7 @@
         </w:p>
         <w:p>
           <w:pPr>
-            <w:pStyle w:val="TDC1"/>
+            <w:pStyle w:val="TOC1"/>
             <w:tabs>
               <w:tab w:val="left" w:pos="440"/>
               <w:tab w:val="right" w:leader="dot" w:pos="9350"/>
@@ -792,7 +792,7 @@
           <w:hyperlink w:anchor="_Toc511122312" w:history="1">
             <w:r>
               <w:rPr>
-                <w:rStyle w:val="Hipervnculo"/>
+                <w:rStyle w:val="Hyperlink"/>
                 <w:rFonts w:ascii="Arial Narrow" w:hAnsi="Arial Narrow"/>
                 <w:noProof/>
                 <w:color w:val="000000" w:themeColor="text1"/>
@@ -811,7 +811,7 @@
             </w:r>
             <w:r>
               <w:rPr>
-                <w:rStyle w:val="Hipervnculo"/>
+                <w:rStyle w:val="Hyperlink"/>
                 <w:rFonts w:ascii="Arial Narrow" w:hAnsi="Arial Narrow"/>
                 <w:noProof/>
                 <w:color w:val="000000" w:themeColor="text1"/>
@@ -892,7 +892,7 @@
         </w:p>
         <w:p>
           <w:pPr>
-            <w:pStyle w:val="TDC1"/>
+            <w:pStyle w:val="TOC1"/>
             <w:tabs>
               <w:tab w:val="left" w:pos="440"/>
               <w:tab w:val="right" w:leader="dot" w:pos="9350"/>
@@ -907,7 +907,7 @@
           <w:hyperlink w:anchor="_Toc511122313" w:history="1">
             <w:r>
               <w:rPr>
-                <w:rStyle w:val="Hipervnculo"/>
+                <w:rStyle w:val="Hyperlink"/>
                 <w:rFonts w:ascii="Arial Narrow" w:hAnsi="Arial Narrow"/>
                 <w:noProof/>
                 <w:color w:val="000000" w:themeColor="text1"/>
@@ -926,7 +926,7 @@
             </w:r>
             <w:r>
               <w:rPr>
-                <w:rStyle w:val="Hipervnculo"/>
+                <w:rStyle w:val="Hyperlink"/>
                 <w:rFonts w:ascii="Arial Narrow" w:hAnsi="Arial Narrow"/>
                 <w:noProof/>
                 <w:color w:val="000000" w:themeColor="text1"/>
@@ -1047,7 +1047,7 @@
     </w:p>
     <w:p>
       <w:pPr>
-        <w:pStyle w:val="Ttulo1"/>
+        <w:pStyle w:val="Heading1"/>
         <w:spacing w:after="240"/>
         <w:rPr>
           <w:lang w:val="es-ES_tradnl"/>
@@ -1064,7 +1064,7 @@
     </w:p>
     <w:p>
       <w:pPr>
-        <w:pStyle w:val="Ttulo2"/>
+        <w:pStyle w:val="Heading2"/>
       </w:pPr>
       <w:r>
         <w:t>TRATAMIENTO DE ENTIDADES</w:t>
@@ -1082,7 +1082,7 @@
     </w:p>
     <w:tbl>
       <w:tblPr>
-        <w:tblStyle w:val="Tablaconcuadrcula"/>
+        <w:tblStyle w:val="TableGrid"/>
         <w:tblW w:w="0" w:type="auto"/>
         <w:tblLook w:val="04A0" w:firstRow="1" w:lastRow="0" w:firstColumn="1" w:lastColumn="0" w:noHBand="0" w:noVBand="1"/>
       </w:tblPr>
@@ -1860,7 +1860,7 @@
     </w:p>
     <w:p>
       <w:pPr>
-        <w:pStyle w:val="Ttulo2"/>
+        <w:pStyle w:val="Heading2"/>
       </w:pPr>
       <w:r>
         <w:t>PUNTOS DONDE SE MANIPULAN ENTIDADES</w:t>
@@ -1875,7 +1875,7 @@
     </w:p>
     <w:p>
       <w:pPr>
-        <w:pStyle w:val="Prrafodelista"/>
+        <w:pStyle w:val="ListParagraph"/>
         <w:numPr>
           <w:ilvl w:val="0"/>
           <w:numId w:val="3"/>
@@ -1906,7 +1906,7 @@
     </w:p>
     <w:p>
       <w:pPr>
-        <w:pStyle w:val="Prrafodelista"/>
+        <w:pStyle w:val="ListParagraph"/>
         <w:numPr>
           <w:ilvl w:val="1"/>
           <w:numId w:val="3"/>
@@ -1929,7 +1929,7 @@
     </w:p>
     <w:p>
       <w:pPr>
-        <w:pStyle w:val="Prrafodelista"/>
+        <w:pStyle w:val="ListParagraph"/>
         <w:numPr>
           <w:ilvl w:val="2"/>
           <w:numId w:val="3"/>
@@ -1952,7 +1952,7 @@
     </w:p>
     <w:p>
       <w:pPr>
-        <w:pStyle w:val="Prrafodelista"/>
+        <w:pStyle w:val="ListParagraph"/>
         <w:numPr>
           <w:ilvl w:val="1"/>
           <w:numId w:val="3"/>
@@ -1975,7 +1975,7 @@
     </w:p>
     <w:p>
       <w:pPr>
-        <w:pStyle w:val="Prrafodelista"/>
+        <w:pStyle w:val="ListParagraph"/>
         <w:numPr>
           <w:ilvl w:val="2"/>
           <w:numId w:val="3"/>
@@ -1998,7 +1998,7 @@
     </w:p>
     <w:p>
       <w:pPr>
-        <w:pStyle w:val="Prrafodelista"/>
+        <w:pStyle w:val="ListParagraph"/>
         <w:numPr>
           <w:ilvl w:val="1"/>
           <w:numId w:val="3"/>
@@ -2021,7 +2021,7 @@
     </w:p>
     <w:p>
       <w:pPr>
-        <w:pStyle w:val="Prrafodelista"/>
+        <w:pStyle w:val="ListParagraph"/>
         <w:numPr>
           <w:ilvl w:val="2"/>
           <w:numId w:val="3"/>
@@ -2044,7 +2044,7 @@
     </w:p>
     <w:p>
       <w:pPr>
-        <w:pStyle w:val="Prrafodelista"/>
+        <w:pStyle w:val="ListParagraph"/>
         <w:numPr>
           <w:ilvl w:val="1"/>
           <w:numId w:val="3"/>
@@ -2067,7 +2067,7 @@
     </w:p>
     <w:p>
       <w:pPr>
-        <w:pStyle w:val="Prrafodelista"/>
+        <w:pStyle w:val="ListParagraph"/>
         <w:numPr>
           <w:ilvl w:val="2"/>
           <w:numId w:val="3"/>
@@ -2090,17 +2090,17 @@
     </w:p>
     <w:p>
       <w:pPr>
-        <w:pStyle w:val="Prrafodelista"/>
-        <w:rPr>
-          <w:rFonts w:ascii="Arial Narrow" w:hAnsi="Arial Narrow"/>
-          <w:sz w:val="24"/>
-          <w:szCs w:val="24"/>
-        </w:rPr>
-      </w:pPr>
-    </w:p>
-    <w:p>
-      <w:pPr>
-        <w:pStyle w:val="Prrafodelista"/>
+        <w:pStyle w:val="ListParagraph"/>
+        <w:rPr>
+          <w:rFonts w:ascii="Arial Narrow" w:hAnsi="Arial Narrow"/>
+          <w:sz w:val="24"/>
+          <w:szCs w:val="24"/>
+        </w:rPr>
+      </w:pPr>
+    </w:p>
+    <w:p>
+      <w:pPr>
+        <w:pStyle w:val="ListParagraph"/>
         <w:numPr>
           <w:ilvl w:val="0"/>
           <w:numId w:val="3"/>
@@ -2131,7 +2131,7 @@
     </w:p>
     <w:p>
       <w:pPr>
-        <w:pStyle w:val="Prrafodelista"/>
+        <w:pStyle w:val="ListParagraph"/>
         <w:numPr>
           <w:ilvl w:val="1"/>
           <w:numId w:val="3"/>
@@ -2154,7 +2154,7 @@
     </w:p>
     <w:p>
       <w:pPr>
-        <w:pStyle w:val="Prrafodelista"/>
+        <w:pStyle w:val="ListParagraph"/>
         <w:numPr>
           <w:ilvl w:val="2"/>
           <w:numId w:val="3"/>
@@ -2177,7 +2177,7 @@
     </w:p>
     <w:p>
       <w:pPr>
-        <w:pStyle w:val="Prrafodelista"/>
+        <w:pStyle w:val="ListParagraph"/>
         <w:numPr>
           <w:ilvl w:val="1"/>
           <w:numId w:val="3"/>
@@ -2201,7 +2201,7 @@
     </w:p>
     <w:p>
       <w:pPr>
-        <w:pStyle w:val="Prrafodelista"/>
+        <w:pStyle w:val="ListParagraph"/>
         <w:numPr>
           <w:ilvl w:val="2"/>
           <w:numId w:val="3"/>
@@ -2224,7 +2224,7 @@
     </w:p>
     <w:p>
       <w:pPr>
-        <w:pStyle w:val="Prrafodelista"/>
+        <w:pStyle w:val="ListParagraph"/>
         <w:numPr>
           <w:ilvl w:val="1"/>
           <w:numId w:val="3"/>
@@ -2263,7 +2263,7 @@
     </w:p>
     <w:p>
       <w:pPr>
-        <w:pStyle w:val="Prrafodelista"/>
+        <w:pStyle w:val="ListParagraph"/>
         <w:numPr>
           <w:ilvl w:val="2"/>
           <w:numId w:val="3"/>
@@ -2286,7 +2286,7 @@
     </w:p>
     <w:p>
       <w:pPr>
-        <w:pStyle w:val="Prrafodelista"/>
+        <w:pStyle w:val="ListParagraph"/>
         <w:numPr>
           <w:ilvl w:val="1"/>
           <w:numId w:val="3"/>
@@ -2309,7 +2309,7 @@
     </w:p>
     <w:p>
       <w:pPr>
-        <w:pStyle w:val="Prrafodelista"/>
+        <w:pStyle w:val="ListParagraph"/>
         <w:numPr>
           <w:ilvl w:val="2"/>
           <w:numId w:val="3"/>
@@ -2332,7 +2332,7 @@
     </w:p>
     <w:p>
       <w:pPr>
-        <w:pStyle w:val="Prrafodelista"/>
+        <w:pStyle w:val="ListParagraph"/>
         <w:numPr>
           <w:ilvl w:val="1"/>
           <w:numId w:val="3"/>
@@ -2355,7 +2355,7 @@
     </w:p>
     <w:p>
       <w:pPr>
-        <w:pStyle w:val="Prrafodelista"/>
+        <w:pStyle w:val="ListParagraph"/>
         <w:numPr>
           <w:ilvl w:val="2"/>
           <w:numId w:val="3"/>
@@ -2378,7 +2378,7 @@
     </w:p>
     <w:p>
       <w:pPr>
-        <w:pStyle w:val="Prrafodelista"/>
+        <w:pStyle w:val="ListParagraph"/>
         <w:ind w:left="2160"/>
         <w:rPr>
           <w:rFonts w:ascii="Arial Narrow" w:hAnsi="Arial Narrow"/>
@@ -2389,7 +2389,7 @@
     </w:p>
     <w:p>
       <w:pPr>
-        <w:pStyle w:val="Prrafodelista"/>
+        <w:pStyle w:val="ListParagraph"/>
         <w:numPr>
           <w:ilvl w:val="0"/>
           <w:numId w:val="3"/>
@@ -2420,7 +2420,7 @@
     </w:p>
     <w:p>
       <w:pPr>
-        <w:pStyle w:val="Prrafodelista"/>
+        <w:pStyle w:val="ListParagraph"/>
         <w:numPr>
           <w:ilvl w:val="1"/>
           <w:numId w:val="3"/>
@@ -2443,7 +2443,7 @@
     </w:p>
     <w:p>
       <w:pPr>
-        <w:pStyle w:val="Prrafodelista"/>
+        <w:pStyle w:val="ListParagraph"/>
         <w:numPr>
           <w:ilvl w:val="2"/>
           <w:numId w:val="3"/>
@@ -2466,7 +2466,7 @@
     </w:p>
     <w:p>
       <w:pPr>
-        <w:pStyle w:val="Prrafodelista"/>
+        <w:pStyle w:val="ListParagraph"/>
         <w:numPr>
           <w:ilvl w:val="1"/>
           <w:numId w:val="3"/>
@@ -2489,7 +2489,7 @@
     </w:p>
     <w:p>
       <w:pPr>
-        <w:pStyle w:val="Prrafodelista"/>
+        <w:pStyle w:val="ListParagraph"/>
         <w:numPr>
           <w:ilvl w:val="2"/>
           <w:numId w:val="3"/>
@@ -2512,7 +2512,7 @@
     </w:p>
     <w:p>
       <w:pPr>
-        <w:pStyle w:val="Prrafodelista"/>
+        <w:pStyle w:val="ListParagraph"/>
         <w:numPr>
           <w:ilvl w:val="1"/>
           <w:numId w:val="3"/>
@@ -2535,7 +2535,7 @@
     </w:p>
     <w:p>
       <w:pPr>
-        <w:pStyle w:val="Prrafodelista"/>
+        <w:pStyle w:val="ListParagraph"/>
         <w:numPr>
           <w:ilvl w:val="2"/>
           <w:numId w:val="3"/>
@@ -2558,7 +2558,7 @@
     </w:p>
     <w:p>
       <w:pPr>
-        <w:pStyle w:val="Prrafodelista"/>
+        <w:pStyle w:val="ListParagraph"/>
         <w:numPr>
           <w:ilvl w:val="1"/>
           <w:numId w:val="3"/>
@@ -2581,7 +2581,7 @@
     </w:p>
     <w:p>
       <w:pPr>
-        <w:pStyle w:val="Prrafodelista"/>
+        <w:pStyle w:val="ListParagraph"/>
         <w:numPr>
           <w:ilvl w:val="2"/>
           <w:numId w:val="3"/>
@@ -2604,7 +2604,7 @@
     </w:p>
     <w:p>
       <w:pPr>
-        <w:pStyle w:val="Prrafodelista"/>
+        <w:pStyle w:val="ListParagraph"/>
         <w:ind w:left="2160"/>
         <w:rPr>
           <w:rFonts w:ascii="Arial Narrow" w:hAnsi="Arial Narrow"/>
@@ -2615,7 +2615,7 @@
     </w:p>
     <w:p>
       <w:pPr>
-        <w:pStyle w:val="Prrafodelista"/>
+        <w:pStyle w:val="ListParagraph"/>
         <w:numPr>
           <w:ilvl w:val="0"/>
           <w:numId w:val="3"/>
@@ -2646,7 +2646,7 @@
     </w:p>
     <w:p>
       <w:pPr>
-        <w:pStyle w:val="Prrafodelista"/>
+        <w:pStyle w:val="ListParagraph"/>
         <w:numPr>
           <w:ilvl w:val="1"/>
           <w:numId w:val="3"/>
@@ -2669,7 +2669,7 @@
     </w:p>
     <w:p>
       <w:pPr>
-        <w:pStyle w:val="Prrafodelista"/>
+        <w:pStyle w:val="ListParagraph"/>
         <w:numPr>
           <w:ilvl w:val="2"/>
           <w:numId w:val="3"/>
@@ -2692,7 +2692,7 @@
     </w:p>
     <w:p>
       <w:pPr>
-        <w:pStyle w:val="Prrafodelista"/>
+        <w:pStyle w:val="ListParagraph"/>
         <w:numPr>
           <w:ilvl w:val="1"/>
           <w:numId w:val="3"/>
@@ -2731,7 +2731,7 @@
     </w:p>
     <w:p>
       <w:pPr>
-        <w:pStyle w:val="Prrafodelista"/>
+        <w:pStyle w:val="ListParagraph"/>
         <w:numPr>
           <w:ilvl w:val="2"/>
           <w:numId w:val="3"/>
@@ -2754,7 +2754,7 @@
     </w:p>
     <w:p>
       <w:pPr>
-        <w:pStyle w:val="Prrafodelista"/>
+        <w:pStyle w:val="ListParagraph"/>
         <w:numPr>
           <w:ilvl w:val="1"/>
           <w:numId w:val="3"/>
@@ -2777,7 +2777,7 @@
     </w:p>
     <w:p>
       <w:pPr>
-        <w:pStyle w:val="Prrafodelista"/>
+        <w:pStyle w:val="ListParagraph"/>
         <w:numPr>
           <w:ilvl w:val="2"/>
           <w:numId w:val="3"/>
@@ -2800,7 +2800,7 @@
     </w:p>
     <w:p>
       <w:pPr>
-        <w:pStyle w:val="Prrafodelista"/>
+        <w:pStyle w:val="ListParagraph"/>
         <w:numPr>
           <w:ilvl w:val="1"/>
           <w:numId w:val="3"/>
@@ -2823,7 +2823,7 @@
     </w:p>
     <w:p>
       <w:pPr>
-        <w:pStyle w:val="Prrafodelista"/>
+        <w:pStyle w:val="ListParagraph"/>
         <w:numPr>
           <w:ilvl w:val="2"/>
           <w:numId w:val="3"/>
@@ -2846,7 +2846,7 @@
     </w:p>
     <w:p>
       <w:pPr>
-        <w:pStyle w:val="Prrafodelista"/>
+        <w:pStyle w:val="ListParagraph"/>
         <w:ind w:left="2160"/>
         <w:rPr>
           <w:rFonts w:ascii="Arial Narrow" w:hAnsi="Arial Narrow"/>
@@ -2857,7 +2857,7 @@
     </w:p>
     <w:p>
       <w:pPr>
-        <w:pStyle w:val="Prrafodelista"/>
+        <w:pStyle w:val="ListParagraph"/>
         <w:numPr>
           <w:ilvl w:val="0"/>
           <w:numId w:val="3"/>
@@ -2888,7 +2888,7 @@
     </w:p>
     <w:p>
       <w:pPr>
-        <w:pStyle w:val="Prrafodelista"/>
+        <w:pStyle w:val="ListParagraph"/>
         <w:numPr>
           <w:ilvl w:val="1"/>
           <w:numId w:val="3"/>
@@ -2911,7 +2911,7 @@
     </w:p>
     <w:p>
       <w:pPr>
-        <w:pStyle w:val="Prrafodelista"/>
+        <w:pStyle w:val="ListParagraph"/>
         <w:numPr>
           <w:ilvl w:val="2"/>
           <w:numId w:val="3"/>
@@ -2934,7 +2934,7 @@
     </w:p>
     <w:p>
       <w:pPr>
-        <w:pStyle w:val="Prrafodelista"/>
+        <w:pStyle w:val="ListParagraph"/>
         <w:numPr>
           <w:ilvl w:val="1"/>
           <w:numId w:val="3"/>
@@ -2957,7 +2957,7 @@
     </w:p>
     <w:p>
       <w:pPr>
-        <w:pStyle w:val="Prrafodelista"/>
+        <w:pStyle w:val="ListParagraph"/>
         <w:numPr>
           <w:ilvl w:val="2"/>
           <w:numId w:val="3"/>
@@ -2980,7 +2980,7 @@
     </w:p>
     <w:p>
       <w:pPr>
-        <w:pStyle w:val="Prrafodelista"/>
+        <w:pStyle w:val="ListParagraph"/>
         <w:ind w:left="2160"/>
         <w:rPr>
           <w:rFonts w:ascii="Arial Narrow" w:hAnsi="Arial Narrow"/>
@@ -2991,7 +2991,7 @@
     </w:p>
     <w:p>
       <w:pPr>
-        <w:pStyle w:val="Prrafodelista"/>
+        <w:pStyle w:val="ListParagraph"/>
         <w:numPr>
           <w:ilvl w:val="0"/>
           <w:numId w:val="3"/>
@@ -3022,7 +3022,7 @@
     </w:p>
     <w:p>
       <w:pPr>
-        <w:pStyle w:val="Prrafodelista"/>
+        <w:pStyle w:val="ListParagraph"/>
         <w:numPr>
           <w:ilvl w:val="1"/>
           <w:numId w:val="3"/>
@@ -3045,7 +3045,7 @@
     </w:p>
     <w:p>
       <w:pPr>
-        <w:pStyle w:val="Prrafodelista"/>
+        <w:pStyle w:val="ListParagraph"/>
         <w:numPr>
           <w:ilvl w:val="2"/>
           <w:numId w:val="3"/>
@@ -3068,7 +3068,7 @@
     </w:p>
     <w:p>
       <w:pPr>
-        <w:pStyle w:val="Prrafodelista"/>
+        <w:pStyle w:val="ListParagraph"/>
         <w:numPr>
           <w:ilvl w:val="1"/>
           <w:numId w:val="3"/>
@@ -3091,7 +3091,7 @@
     </w:p>
     <w:p>
       <w:pPr>
-        <w:pStyle w:val="Prrafodelista"/>
+        <w:pStyle w:val="ListParagraph"/>
         <w:numPr>
           <w:ilvl w:val="2"/>
           <w:numId w:val="3"/>
@@ -3114,7 +3114,7 @@
     </w:p>
     <w:p>
       <w:pPr>
-        <w:pStyle w:val="Prrafodelista"/>
+        <w:pStyle w:val="ListParagraph"/>
         <w:ind w:left="0"/>
         <w:rPr>
           <w:rFonts w:ascii="Arial Narrow" w:hAnsi="Arial Narrow"/>
@@ -3125,7 +3125,7 @@
     </w:p>
     <w:p>
       <w:pPr>
-        <w:pStyle w:val="Prrafodelista"/>
+        <w:pStyle w:val="ListParagraph"/>
         <w:ind w:left="0"/>
         <w:rPr>
           <w:rFonts w:ascii="Arial Narrow" w:hAnsi="Arial Narrow"/>
@@ -3137,7 +3137,7 @@
     </w:p>
     <w:p>
       <w:pPr>
-        <w:pStyle w:val="Ttulo2"/>
+        <w:pStyle w:val="Heading2"/>
         <w:spacing w:after="240"/>
         <w:jc w:val="both"/>
       </w:pPr>
@@ -3148,7 +3148,7 @@
     </w:p>
     <w:p>
       <w:pPr>
-        <w:pStyle w:val="Ttulo4"/>
+        <w:pStyle w:val="Heading4"/>
       </w:pPr>
       <w:r>
         <w:t>DISEÑO RESPONSIVE</w:t>
@@ -3252,7 +3252,7 @@
       </w:r>
       <w:r>
         <w:rPr>
-          <w:rStyle w:val="Refdenotaalpie"/>
+          <w:rStyle w:val="FootnoteReference"/>
           <w:rFonts w:ascii="Arial Narrow" w:hAnsi="Arial Narrow"/>
           <w:sz w:val="24"/>
           <w:szCs w:val="24"/>
@@ -3290,7 +3290,7 @@
     </w:p>
     <w:p>
       <w:pPr>
-        <w:pStyle w:val="Ttulo4"/>
+        <w:pStyle w:val="Heading4"/>
       </w:pPr>
       <w:r>
         <w:t>CONTROL DE VERSIONES</w:t>
@@ -3338,7 +3338,7 @@
       <w:hyperlink r:id="rId8" w:history="1">
         <w:r>
           <w:rPr>
-            <w:rStyle w:val="Hipervnculo"/>
+            <w:rStyle w:val="Hyperlink"/>
             <w:rFonts w:ascii="Arial Narrow" w:hAnsi="Arial Narrow"/>
             <w:sz w:val="24"/>
             <w:szCs w:val="24"/>
@@ -3366,7 +3366,7 @@
     </w:p>
     <w:p>
       <w:pPr>
-        <w:pStyle w:val="Ttulo1"/>
+        <w:pStyle w:val="Heading1"/>
         <w:spacing w:after="240"/>
         <w:rPr>
           <w:lang w:val="es-ES_tradnl"/>
@@ -3669,7 +3669,7 @@
     </w:p>
     <w:p>
       <w:pPr>
-        <w:pStyle w:val="Ttulo1"/>
+        <w:pStyle w:val="Heading1"/>
         <w:spacing w:after="240"/>
         <w:rPr>
           <w:lang w:val="es-ES_tradnl"/>
@@ -3687,7 +3687,7 @@
     </w:p>
     <w:p>
       <w:pPr>
-        <w:pStyle w:val="Ttulo2"/>
+        <w:pStyle w:val="Heading2"/>
         <w:spacing w:after="240"/>
         <w:rPr>
           <w:lang w:val="es-ES_tradnl"/>
@@ -3702,7 +3702,7 @@
     </w:p>
     <w:tbl>
       <w:tblPr>
-        <w:tblStyle w:val="Tablaconcuadrcula"/>
+        <w:tblStyle w:val="TableGrid"/>
         <w:tblW w:w="0" w:type="auto"/>
         <w:tblLook w:val="04A0" w:firstRow="1" w:lastRow="0" w:firstColumn="1" w:lastColumn="0" w:noHBand="0" w:noVBand="1"/>
       </w:tblPr>
@@ -4659,7 +4659,7 @@
     </w:p>
     <w:p>
       <w:pPr>
-        <w:pStyle w:val="Ttulo2"/>
+        <w:pStyle w:val="Heading2"/>
         <w:spacing w:after="240"/>
         <w:rPr>
           <w:lang w:val="es-ES_tradnl"/>
@@ -4674,7 +4674,7 @@
     </w:p>
     <w:tbl>
       <w:tblPr>
-        <w:tblStyle w:val="Tablaconcuadrcula"/>
+        <w:tblStyle w:val="TableGrid"/>
         <w:tblW w:w="0" w:type="auto"/>
         <w:tblLook w:val="04A0" w:firstRow="1" w:lastRow="0" w:firstColumn="1" w:lastColumn="0" w:noHBand="0" w:noVBand="1"/>
       </w:tblPr>
@@ -4936,7 +4936,7 @@
           </w:tcPr>
           <w:p>
             <w:pPr>
-              <w:pStyle w:val="Prrafodelista"/>
+              <w:pStyle w:val="ListParagraph"/>
               <w:numPr>
                 <w:ilvl w:val="0"/>
                 <w:numId w:val="2"/>
@@ -4960,7 +4960,7 @@
           </w:p>
           <w:p>
             <w:pPr>
-              <w:pStyle w:val="Prrafodelista"/>
+              <w:pStyle w:val="ListParagraph"/>
               <w:numPr>
                 <w:ilvl w:val="0"/>
                 <w:numId w:val="2"/>
@@ -4993,7 +4993,7 @@
           </w:p>
           <w:p>
             <w:pPr>
-              <w:pStyle w:val="Prrafodelista"/>
+              <w:pStyle w:val="ListParagraph"/>
               <w:numPr>
                 <w:ilvl w:val="0"/>
                 <w:numId w:val="2"/>
@@ -5017,7 +5017,7 @@
           </w:p>
           <w:p>
             <w:pPr>
-              <w:pStyle w:val="Prrafodelista"/>
+              <w:pStyle w:val="ListParagraph"/>
               <w:numPr>
                 <w:ilvl w:val="0"/>
                 <w:numId w:val="2"/>
@@ -5051,7 +5051,7 @@
     </w:p>
     <w:p>
       <w:pPr>
-        <w:pStyle w:val="Ttulo2"/>
+        <w:pStyle w:val="Heading2"/>
         <w:spacing w:after="240"/>
         <w:rPr>
           <w:lang w:val="es-ES"/>
@@ -5113,7 +5113,7 @@
     </w:p>
     <w:tbl>
       <w:tblPr>
-        <w:tblStyle w:val="Tablaconcuadrcula"/>
+        <w:tblStyle w:val="TableGrid"/>
         <w:tblW w:w="0" w:type="auto"/>
         <w:tblLook w:val="04A0" w:firstRow="1" w:lastRow="0" w:firstColumn="1" w:lastColumn="0" w:noHBand="0" w:noVBand="1"/>
       </w:tblPr>
@@ -5814,6 +5814,9 @@
         <w:jc w:val="center"/>
       </w:pPr>
       <w:r>
+        <w:rPr>
+          <w:noProof/>
+        </w:rPr>
         <w:object w:dxaOrig="5641" w:dyaOrig="1891" w14:anchorId="35EDE794">
           <v:shapetype id="_x0000_t75" coordsize="21600,21600" o:spt="75" o:preferrelative="t" path="m@4@5l@4@11@9@11@9@5xe" filled="f" stroked="f">
             <v:stroke joinstyle="miter"/>
@@ -5834,10 +5837,10 @@
             <v:path o:extrusionok="f" gradientshapeok="t" o:connecttype="rect"/>
             <o:lock v:ext="edit" aspectratio="t"/>
           </v:shapetype>
-          <v:shape id="_x0000_i1025" type="#_x0000_t75" style="width:267.3pt;height:89.4pt" o:ole="">
+          <v:shape id="_x0000_i1031" type="#_x0000_t75" alt="" style="width:267.5pt;height:89.15pt;mso-width-percent:0;mso-height-percent:0;mso-width-percent:0;mso-height-percent:0" o:ole="">
             <v:imagedata r:id="rId9" o:title=""/>
           </v:shape>
-          <o:OLEObject Type="Embed" ProgID="Visio.Drawing.15" ShapeID="_x0000_i1025" DrawAspect="Content" ObjectID="_1586097771" r:id="rId10"/>
+          <o:OLEObject Type="Embed" ProgID="Visio.Drawing.15" ShapeID="_x0000_i1031" DrawAspect="Content" ObjectID="_1586267095" r:id="rId10"/>
         </w:object>
       </w:r>
     </w:p>
@@ -5847,11 +5850,14 @@
         <w:jc w:val="center"/>
       </w:pPr>
       <w:r>
+        <w:rPr>
+          <w:noProof/>
+        </w:rPr>
         <w:object w:dxaOrig="10096" w:dyaOrig="7711" w14:anchorId="032AE4FC">
-          <v:shape id="_x0000_i1026" type="#_x0000_t75" style="width:359.15pt;height:274.75pt" o:ole="">
+          <v:shape id="_x0000_i1030" type="#_x0000_t75" alt="" style="width:358.7pt;height:274.8pt;mso-width-percent:0;mso-height-percent:0;mso-width-percent:0;mso-height-percent:0" o:ole="">
             <v:imagedata r:id="rId11" o:title=""/>
           </v:shape>
-          <o:OLEObject Type="Embed" ProgID="Visio.Drawing.15" ShapeID="_x0000_i1026" DrawAspect="Content" ObjectID="_1586097772" r:id="rId12"/>
+          <o:OLEObject Type="Embed" ProgID="Visio.Drawing.15" ShapeID="_x0000_i1030" DrawAspect="Content" ObjectID="_1586267096" r:id="rId12"/>
         </w:object>
       </w:r>
     </w:p>
@@ -5861,11 +5867,14 @@
         <w:jc w:val="center"/>
       </w:pPr>
       <w:r>
+        <w:rPr>
+          <w:noProof/>
+        </w:rPr>
         <w:object w:dxaOrig="5700" w:dyaOrig="1891" w14:anchorId="272C3542">
-          <v:shape id="_x0000_i1027" type="#_x0000_t75" style="width:266.5pt;height:88.55pt" o:ole="">
+          <v:shape id="_x0000_i1029" type="#_x0000_t75" alt="" style="width:266.2pt;height:88.5pt;mso-width-percent:0;mso-height-percent:0;mso-width-percent:0;mso-height-percent:0" o:ole="">
             <v:imagedata r:id="rId13" o:title=""/>
           </v:shape>
-          <o:OLEObject Type="Embed" ProgID="Visio.Drawing.15" ShapeID="_x0000_i1027" DrawAspect="Content" ObjectID="_1586097773" r:id="rId14"/>
+          <o:OLEObject Type="Embed" ProgID="Visio.Drawing.15" ShapeID="_x0000_i1029" DrawAspect="Content" ObjectID="_1586267097" r:id="rId14"/>
         </w:object>
       </w:r>
     </w:p>
@@ -5875,11 +5884,14 @@
         <w:jc w:val="center"/>
       </w:pPr>
       <w:r>
+        <w:rPr>
+          <w:noProof/>
+        </w:rPr>
         <w:object w:dxaOrig="9435" w:dyaOrig="4800" w14:anchorId="386EBFCB">
-          <v:shape id="_x0000_i1028" type="#_x0000_t75" style="width:398.9pt;height:203.6pt" o:ole="">
+          <v:shape id="_x0000_i1028" type="#_x0000_t75" alt="" style="width:398.95pt;height:203.45pt;mso-width-percent:0;mso-height-percent:0;mso-width-percent:0;mso-height-percent:0" o:ole="">
             <v:imagedata r:id="rId15" o:title=""/>
           </v:shape>
-          <o:OLEObject Type="Embed" ProgID="Visio.Drawing.15" ShapeID="_x0000_i1028" DrawAspect="Content" ObjectID="_1586097774" r:id="rId16"/>
+          <o:OLEObject Type="Embed" ProgID="Visio.Drawing.15" ShapeID="_x0000_i1028" DrawAspect="Content" ObjectID="_1586267098" r:id="rId16"/>
         </w:object>
       </w:r>
     </w:p>
@@ -5903,11 +5915,14 @@
         </w:rPr>
       </w:pPr>
       <w:r>
+        <w:rPr>
+          <w:noProof/>
+        </w:rPr>
         <w:object w:dxaOrig="7740" w:dyaOrig="3001" w14:anchorId="55EF6373">
-          <v:shape id="_x0000_i1029" type="#_x0000_t75" style="width:387.3pt;height:149.8pt" o:ole="">
+          <v:shape id="_x0000_i1027" type="#_x0000_t75" alt="" style="width:387.1pt;height:149.95pt;mso-width-percent:0;mso-height-percent:0;mso-width-percent:0;mso-height-percent:0" o:ole="">
             <v:imagedata r:id="rId17" o:title=""/>
           </v:shape>
-          <o:OLEObject Type="Embed" ProgID="Visio.Drawing.15" ShapeID="_x0000_i1029" DrawAspect="Content" ObjectID="_1586097775" r:id="rId18"/>
+          <o:OLEObject Type="Embed" ProgID="Visio.Drawing.15" ShapeID="_x0000_i1027" DrawAspect="Content" ObjectID="_1586267099" r:id="rId18"/>
         </w:object>
       </w:r>
     </w:p>
@@ -5923,7 +5938,7 @@
     </w:p>
     <w:p>
       <w:pPr>
-        <w:pStyle w:val="Ttulo2"/>
+        <w:pStyle w:val="Heading2"/>
         <w:spacing w:after="240"/>
       </w:pPr>
       <w:bookmarkStart w:id="4" w:name="_Toc511244034"/>
@@ -5954,7 +5969,7 @@
     </w:p>
     <w:p>
       <w:pPr>
-        <w:pStyle w:val="Prrafodelista"/>
+        <w:pStyle w:val="ListParagraph"/>
         <w:numPr>
           <w:ilvl w:val="0"/>
           <w:numId w:val="7"/>
@@ -5988,7 +6003,7 @@
     </w:p>
     <w:p>
       <w:pPr>
-        <w:pStyle w:val="Prrafodelista"/>
+        <w:pStyle w:val="ListParagraph"/>
         <w:numPr>
           <w:ilvl w:val="0"/>
           <w:numId w:val="7"/>
@@ -6031,7 +6046,7 @@
     </w:p>
     <w:p>
       <w:pPr>
-        <w:pStyle w:val="Ttulo1"/>
+        <w:pStyle w:val="Heading1"/>
         <w:spacing w:after="240"/>
         <w:rPr>
           <w:lang w:val="es-ES_tradnl"/>
@@ -6049,7 +6064,7 @@
     </w:p>
     <w:p>
       <w:pPr>
-        <w:pStyle w:val="Ttulo1"/>
+        <w:pStyle w:val="Heading1"/>
         <w:spacing w:after="240"/>
         <w:rPr>
           <w:lang w:val="es-ES_tradnl"/>
@@ -6060,12 +6075,12 @@
         <w:rPr>
           <w:noProof/>
         </w:rPr>
-        <w:object w:dxaOrig="225" w:dyaOrig="225" w14:anchorId="302DE068">
-          <v:shape id="_x0000_s1033" type="#_x0000_t75" style="position:absolute;left:0;text-align:left;margin-left:0;margin-top:16.9pt;width:468pt;height:191.25pt;z-index:251659264;mso-position-horizontal-relative:text;mso-position-vertical-relative:text">
+        <w:object w:dxaOrig="1440" w:dyaOrig="1440" w14:anchorId="302DE068">
+          <v:shape id="_x0000_s1027" type="#_x0000_t75" alt="" style="position:absolute;left:0;text-align:left;margin-left:0;margin-top:16.9pt;width:468pt;height:191.25pt;z-index:251659264;mso-wrap-edited:f;mso-width-percent:0;mso-height-percent:0;mso-position-horizontal-relative:text;mso-position-vertical-relative:text;mso-width-percent:0;mso-height-percent:0">
             <v:imagedata r:id="rId19" o:title=""/>
             <w10:wrap type="square"/>
           </v:shape>
-          <o:OLEObject Type="Embed" ProgID="Visio.Drawing.15" ShapeID="_x0000_s1033" DrawAspect="Content" ObjectID="_1586097776" r:id="rId20"/>
+          <o:OLEObject Type="Embed" ProgID="Visio.Drawing.15" ShapeID="_x0000_s1027" DrawAspect="Content" ObjectID="_1586267101" r:id="rId20"/>
         </w:object>
       </w:r>
       <w:r>
@@ -6094,12 +6109,12 @@
         <w:rPr>
           <w:noProof/>
         </w:rPr>
-        <w:object w:dxaOrig="225" w:dyaOrig="225" w14:anchorId="7F650DCB">
-          <v:shape id="_x0000_s1034" type="#_x0000_t75" style="position:absolute;margin-left:48pt;margin-top:11.45pt;width:365.05pt;height:296pt;z-index:251661312;mso-position-horizontal-relative:text;mso-position-vertical-relative:text">
+        <w:object w:dxaOrig="1440" w:dyaOrig="1440" w14:anchorId="7F650DCB">
+          <v:shape id="_x0000_s1026" type="#_x0000_t75" alt="" style="position:absolute;margin-left:48pt;margin-top:11.45pt;width:365.05pt;height:296pt;z-index:251661312;mso-wrap-edited:f;mso-width-percent:0;mso-height-percent:0;mso-position-horizontal-relative:text;mso-position-vertical-relative:text;mso-width-percent:0;mso-height-percent:0">
             <v:imagedata r:id="rId21" o:title=""/>
             <w10:wrap type="square"/>
           </v:shape>
-          <o:OLEObject Type="Embed" ProgID="Visio.Drawing.15" ShapeID="_x0000_s1034" DrawAspect="Content" ObjectID="_1586097777" r:id="rId22"/>
+          <o:OLEObject Type="Embed" ProgID="Visio.Drawing.15" ShapeID="_x0000_s1026" DrawAspect="Content" ObjectID="_1586267100" r:id="rId22"/>
         </w:object>
       </w:r>
     </w:p>
@@ -6116,18 +6131,170 @@
           <w:lang w:val="es-ES_tradnl"/>
         </w:rPr>
       </w:pPr>
-      <w:bookmarkStart w:id="7" w:name="_GoBack"/>
-      <w:bookmarkEnd w:id="7"/>
-    </w:p>
-    <w:p>
-      <w:pPr>
-        <w:pStyle w:val="Ttulo1"/>
+    </w:p>
+    <w:p>
+      <w:pPr>
+        <w:rPr>
+          <w:lang w:val="es-ES_tradnl"/>
+        </w:rPr>
+      </w:pPr>
+    </w:p>
+    <w:p>
+      <w:pPr>
+        <w:rPr>
+          <w:lang w:val="es-ES_tradnl"/>
+        </w:rPr>
+      </w:pPr>
+    </w:p>
+    <w:p>
+      <w:pPr>
+        <w:rPr>
+          <w:lang w:val="es-ES_tradnl"/>
+        </w:rPr>
+      </w:pPr>
+    </w:p>
+    <w:p>
+      <w:pPr>
+        <w:rPr>
+          <w:lang w:val="es-ES_tradnl"/>
+        </w:rPr>
+      </w:pPr>
+    </w:p>
+    <w:p>
+      <w:pPr>
+        <w:rPr>
+          <w:lang w:val="es-ES_tradnl"/>
+        </w:rPr>
+      </w:pPr>
+    </w:p>
+    <w:p>
+      <w:pPr>
+        <w:rPr>
+          <w:lang w:val="es-ES_tradnl"/>
+        </w:rPr>
+      </w:pPr>
+    </w:p>
+    <w:p>
+      <w:pPr>
+        <w:rPr>
+          <w:lang w:val="es-ES_tradnl"/>
+        </w:rPr>
+      </w:pPr>
+    </w:p>
+    <w:p>
+      <w:pPr>
+        <w:rPr>
+          <w:lang w:val="es-ES_tradnl"/>
+        </w:rPr>
+      </w:pPr>
+    </w:p>
+    <w:p>
+      <w:pPr>
+        <w:rPr>
+          <w:lang w:val="es-ES_tradnl"/>
+        </w:rPr>
+      </w:pPr>
+    </w:p>
+    <w:p>
+      <w:pPr>
+        <w:rPr>
+          <w:lang w:val="es-ES_tradnl"/>
+        </w:rPr>
+      </w:pPr>
+    </w:p>
+    <w:p>
+      <w:pPr>
+        <w:rPr>
+          <w:lang w:val="es-ES_tradnl"/>
+        </w:rPr>
+      </w:pPr>
+    </w:p>
+    <w:p>
+      <w:pPr>
+        <w:rPr>
+          <w:lang w:val="es-ES_tradnl"/>
+        </w:rPr>
+      </w:pPr>
+    </w:p>
+    <w:p>
+      <w:pPr>
+        <w:rPr>
+          <w:lang w:val="es-ES_tradnl"/>
+        </w:rPr>
+      </w:pPr>
+    </w:p>
+    <w:p>
+      <w:pPr>
+        <w:rPr>
+          <w:lang w:val="es-ES_tradnl"/>
+        </w:rPr>
+      </w:pPr>
+    </w:p>
+    <w:p>
+      <w:pPr>
+        <w:rPr>
+          <w:lang w:val="es-ES_tradnl"/>
+        </w:rPr>
+      </w:pPr>
+    </w:p>
+    <w:p>
+      <w:pPr>
+        <w:rPr>
+          <w:lang w:val="es-ES_tradnl"/>
+        </w:rPr>
+      </w:pPr>
+    </w:p>
+    <w:p>
+      <w:pPr>
+        <w:rPr>
+          <w:lang w:val="es-ES_tradnl"/>
+        </w:rPr>
+      </w:pPr>
+    </w:p>
+    <w:p>
+      <w:pPr>
+        <w:rPr>
+          <w:lang w:val="es-ES_tradnl"/>
+        </w:rPr>
+      </w:pPr>
+    </w:p>
+    <w:p>
+      <w:pPr>
+        <w:rPr>
+          <w:lang w:val="es-ES_tradnl"/>
+        </w:rPr>
+      </w:pPr>
+    </w:p>
+    <w:p>
+      <w:pPr>
+        <w:rPr>
+          <w:lang w:val="es-ES_tradnl"/>
+        </w:rPr>
+      </w:pPr>
+    </w:p>
+    <w:p>
+      <w:pPr>
+        <w:rPr>
+          <w:lang w:val="es-ES_tradnl"/>
+        </w:rPr>
+      </w:pPr>
+    </w:p>
+    <w:p>
+      <w:pPr>
+        <w:rPr>
+          <w:lang w:val="es-ES_tradnl"/>
+        </w:rPr>
+      </w:pPr>
+    </w:p>
+    <w:p>
+      <w:pPr>
+        <w:pStyle w:val="Heading1"/>
         <w:spacing w:after="240"/>
         <w:rPr>
           <w:lang w:val="es-ES_tradnl"/>
         </w:rPr>
       </w:pPr>
-      <w:bookmarkStart w:id="8" w:name="_Toc511122311"/>
+      <w:bookmarkStart w:id="7" w:name="_Toc511122311"/>
       <w:r>
         <w:rPr>
           <w:lang w:val="es-ES_tradnl"/>
@@ -6135,11 +6302,74 @@
         <w:lastRenderedPageBreak/>
         <w:t>DISEÑO FÍSICO DE LA BASE DE DATOS</w:t>
       </w:r>
+      <w:bookmarkEnd w:id="7"/>
+    </w:p>
+    <w:p>
+      <w:pPr>
+        <w:rPr>
+          <w:lang w:val="es-ES_tradnl"/>
+        </w:rPr>
+      </w:pPr>
+    </w:p>
+    <w:p>
+      <w:pPr>
+        <w:rPr>
+          <w:lang w:val="es-ES_tradnl"/>
+        </w:rPr>
+      </w:pPr>
+      <w:r>
+        <w:rPr>
+          <w:noProof/>
+          <w:lang w:val="es-ES_tradnl"/>
+        </w:rPr>
+        <w:drawing>
+          <wp:inline distT="0" distB="0" distL="0" distR="0" wp14:anchorId="6B150C5A" wp14:editId="3C5F9B90">
+            <wp:extent cx="5943600" cy="3955415"/>
+            <wp:effectExtent l="0" t="0" r="0" b="0"/>
+            <wp:docPr id="6" name="Picture 6"/>
+            <wp:cNvGraphicFramePr>
+              <a:graphicFrameLocks xmlns:a="http://schemas.openxmlformats.org/drawingml/2006/main" noChangeAspect="1"/>
+            </wp:cNvGraphicFramePr>
+            <a:graphic xmlns:a="http://schemas.openxmlformats.org/drawingml/2006/main">
+              <a:graphicData uri="http://schemas.openxmlformats.org/drawingml/2006/picture">
+                <pic:pic xmlns:pic="http://schemas.openxmlformats.org/drawingml/2006/picture">
+                  <pic:nvPicPr>
+                    <pic:cNvPr id="6" name="Diagrama de la BD.png"/>
+                    <pic:cNvPicPr/>
+                  </pic:nvPicPr>
+                  <pic:blipFill>
+                    <a:blip r:embed="rId23" cstate="print">
+                      <a:extLst>
+                        <a:ext uri="{28A0092B-C50C-407E-A947-70E740481C1C}">
+                          <a14:useLocalDpi xmlns:a14="http://schemas.microsoft.com/office/drawing/2010/main" val="0"/>
+                        </a:ext>
+                      </a:extLst>
+                    </a:blip>
+                    <a:stretch>
+                      <a:fillRect/>
+                    </a:stretch>
+                  </pic:blipFill>
+                  <pic:spPr>
+                    <a:xfrm>
+                      <a:off x="0" y="0"/>
+                      <a:ext cx="5943600" cy="3955415"/>
+                    </a:xfrm>
+                    <a:prstGeom prst="rect">
+                      <a:avLst/>
+                    </a:prstGeom>
+                  </pic:spPr>
+                </pic:pic>
+              </a:graphicData>
+            </a:graphic>
+          </wp:inline>
+        </w:drawing>
+      </w:r>
+      <w:bookmarkStart w:id="8" w:name="_GoBack"/>
       <w:bookmarkEnd w:id="8"/>
     </w:p>
     <w:p>
       <w:pPr>
-        <w:pStyle w:val="Ttulo1"/>
+        <w:pStyle w:val="Heading1"/>
         <w:spacing w:after="240"/>
         <w:rPr>
           <w:lang w:val="es-ES_tradnl"/>
@@ -6156,7 +6386,7 @@
     </w:p>
     <w:p>
       <w:pPr>
-        <w:pStyle w:val="Ttulo1"/>
+        <w:pStyle w:val="Heading1"/>
         <w:spacing w:after="240"/>
         <w:rPr>
           <w:lang w:val="es-ES_tradnl"/>
@@ -6173,7 +6403,7 @@
     </w:p>
     <w:p>
       <w:pPr>
-        <w:pStyle w:val="Ttulo1"/>
+        <w:pStyle w:val="Heading1"/>
         <w:rPr>
           <w:lang w:val="es-ES_tradnl"/>
         </w:rPr>
@@ -6233,14 +6463,14 @@
   <w:footnote w:id="1">
     <w:p>
       <w:pPr>
-        <w:pStyle w:val="Textonotapie"/>
+        <w:pStyle w:val="FootnoteText"/>
         <w:rPr>
           <w:lang w:val="en-US"/>
         </w:rPr>
       </w:pPr>
       <w:r>
         <w:rPr>
-          <w:rStyle w:val="Refdenotaalpie"/>
+          <w:rStyle w:val="FootnoteReference"/>
         </w:rPr>
         <w:footnoteRef/>
       </w:r>
@@ -6250,7 +6480,7 @@
       <w:hyperlink r:id="rId1" w:history="1">
         <w:r>
           <w:rPr>
-            <w:rStyle w:val="Hipervnculo"/>
+            <w:rStyle w:val="Hyperlink"/>
           </w:rPr>
           <w:t>https://www.w3schools.com/w3css/default.asp</w:t>
         </w:r>
@@ -6474,7 +6704,7 @@
     <w:lvl w:ilvl="0">
       <w:start w:val="1"/>
       <w:numFmt w:val="decimal"/>
-      <w:pStyle w:val="Ttulo1"/>
+      <w:pStyle w:val="Heading1"/>
       <w:lvlText w:val="%1."/>
       <w:lvlJc w:val="left"/>
       <w:pPr>
@@ -6487,7 +6717,7 @@
     <w:lvl w:ilvl="1">
       <w:start w:val="1"/>
       <w:numFmt w:val="decimal"/>
-      <w:pStyle w:val="Ttulo2"/>
+      <w:pStyle w:val="Heading2"/>
       <w:isLgl/>
       <w:lvlText w:val="%1.%2."/>
       <w:lvlJc w:val="left"/>
@@ -6501,7 +6731,7 @@
     <w:lvl w:ilvl="2">
       <w:start w:val="1"/>
       <w:numFmt w:val="decimal"/>
-      <w:pStyle w:val="Ttulo4"/>
+      <w:pStyle w:val="Heading4"/>
       <w:isLgl/>
       <w:lvlText w:val="%1.%2.%3."/>
       <w:lvlJc w:val="left"/>
@@ -7505,11 +7735,11 @@
     <w:name w:val="Normal"/>
     <w:qFormat/>
   </w:style>
-  <w:style w:type="paragraph" w:styleId="Ttulo1">
+  <w:style w:type="paragraph" w:styleId="Heading1">
     <w:name w:val="heading 1"/>
     <w:basedOn w:val="Normal"/>
     <w:next w:val="Normal"/>
-    <w:link w:val="Ttulo1Car"/>
+    <w:link w:val="Heading1Char"/>
     <w:uiPriority w:val="9"/>
     <w:qFormat/>
     <w:rsid w:val="009B15A5"/>
@@ -7530,11 +7760,11 @@
       <w:szCs w:val="32"/>
     </w:rPr>
   </w:style>
-  <w:style w:type="paragraph" w:styleId="Ttulo2">
+  <w:style w:type="paragraph" w:styleId="Heading2">
     <w:name w:val="heading 2"/>
     <w:basedOn w:val="Normal"/>
     <w:next w:val="Normal"/>
-    <w:link w:val="Ttulo2Car"/>
+    <w:link w:val="Heading2Char"/>
     <w:uiPriority w:val="9"/>
     <w:unhideWhenUsed/>
     <w:qFormat/>
@@ -7556,11 +7786,11 @@
       <w:szCs w:val="28"/>
     </w:rPr>
   </w:style>
-  <w:style w:type="paragraph" w:styleId="Ttulo3">
+  <w:style w:type="paragraph" w:styleId="Heading3">
     <w:name w:val="heading 3"/>
     <w:basedOn w:val="Normal"/>
     <w:next w:val="Normal"/>
-    <w:link w:val="Ttulo3Car"/>
+    <w:link w:val="Heading3Char"/>
     <w:uiPriority w:val="9"/>
     <w:unhideWhenUsed/>
     <w:qFormat/>
@@ -7579,11 +7809,11 @@
       <w:lang w:val="es-ES"/>
     </w:rPr>
   </w:style>
-  <w:style w:type="paragraph" w:styleId="Ttulo4">
+  <w:style w:type="paragraph" w:styleId="Heading4">
     <w:name w:val="heading 4"/>
     <w:basedOn w:val="Normal"/>
     <w:next w:val="Normal"/>
-    <w:link w:val="Ttulo4Car"/>
+    <w:link w:val="Heading4Char"/>
     <w:uiPriority w:val="9"/>
     <w:unhideWhenUsed/>
     <w:qFormat/>
@@ -7607,13 +7837,13 @@
       <w:szCs w:val="24"/>
     </w:rPr>
   </w:style>
-  <w:style w:type="character" w:default="1" w:styleId="Fuentedeprrafopredeter">
+  <w:style w:type="character" w:default="1" w:styleId="DefaultParagraphFont">
     <w:name w:val="Default Paragraph Font"/>
     <w:uiPriority w:val="1"/>
     <w:semiHidden/>
     <w:unhideWhenUsed/>
   </w:style>
-  <w:style w:type="table" w:default="1" w:styleId="Tablanormal">
+  <w:style w:type="table" w:default="1" w:styleId="TableNormal">
     <w:name w:val="Normal Table"/>
     <w:uiPriority w:val="99"/>
     <w:semiHidden/>
@@ -7628,16 +7858,16 @@
       </w:tblCellMar>
     </w:tblPr>
   </w:style>
-  <w:style w:type="numbering" w:default="1" w:styleId="Sinlista">
+  <w:style w:type="numbering" w:default="1" w:styleId="NoList">
     <w:name w:val="No List"/>
     <w:uiPriority w:val="99"/>
     <w:semiHidden/>
     <w:unhideWhenUsed/>
   </w:style>
-  <w:style w:type="character" w:customStyle="1" w:styleId="Ttulo1Car">
-    <w:name w:val="Título 1 Car"/>
-    <w:basedOn w:val="Fuentedeprrafopredeter"/>
-    <w:link w:val="Ttulo1"/>
+  <w:style w:type="character" w:customStyle="1" w:styleId="Heading1Char">
+    <w:name w:val="Heading 1 Char"/>
+    <w:basedOn w:val="DefaultParagraphFont"/>
+    <w:link w:val="Heading1"/>
     <w:uiPriority w:val="9"/>
     <w:rsid w:val="009B15A5"/>
     <w:rPr>
@@ -7648,7 +7878,7 @@
       <w:szCs w:val="32"/>
     </w:rPr>
   </w:style>
-  <w:style w:type="paragraph" w:styleId="Prrafodelista">
+  <w:style w:type="paragraph" w:styleId="ListParagraph">
     <w:name w:val="List Paragraph"/>
     <w:basedOn w:val="Normal"/>
     <w:uiPriority w:val="34"/>
@@ -7659,9 +7889,9 @@
       <w:contextualSpacing/>
     </w:pPr>
   </w:style>
-  <w:style w:type="paragraph" w:styleId="TtuloTDC">
+  <w:style w:type="paragraph" w:styleId="TOCHeading">
     <w:name w:val="TOC Heading"/>
-    <w:basedOn w:val="Ttulo1"/>
+    <w:basedOn w:val="Heading1"/>
     <w:next w:val="Normal"/>
     <w:uiPriority w:val="39"/>
     <w:unhideWhenUsed/>
@@ -7680,7 +7910,7 @@
       <w:color w:val="2F5496" w:themeColor="accent1" w:themeShade="BF"/>
     </w:rPr>
   </w:style>
-  <w:style w:type="paragraph" w:styleId="TDC1">
+  <w:style w:type="paragraph" w:styleId="TOC1">
     <w:name w:val="toc 1"/>
     <w:basedOn w:val="Normal"/>
     <w:next w:val="Normal"/>
@@ -7692,9 +7922,9 @@
       <w:spacing w:after="100"/>
     </w:pPr>
   </w:style>
-  <w:style w:type="character" w:styleId="Hipervnculo">
+  <w:style w:type="character" w:styleId="Hyperlink">
     <w:name w:val="Hyperlink"/>
-    <w:basedOn w:val="Fuentedeprrafopredeter"/>
+    <w:basedOn w:val="DefaultParagraphFont"/>
     <w:uiPriority w:val="99"/>
     <w:unhideWhenUsed/>
     <w:rsid w:val="009B15A5"/>
@@ -7703,10 +7933,10 @@
       <w:u w:val="single"/>
     </w:rPr>
   </w:style>
-  <w:style w:type="character" w:customStyle="1" w:styleId="Ttulo2Car">
-    <w:name w:val="Título 2 Car"/>
-    <w:basedOn w:val="Fuentedeprrafopredeter"/>
-    <w:link w:val="Ttulo2"/>
+  <w:style w:type="character" w:customStyle="1" w:styleId="Heading2Char">
+    <w:name w:val="Heading 2 Char"/>
+    <w:basedOn w:val="DefaultParagraphFont"/>
+    <w:link w:val="Heading2"/>
     <w:uiPriority w:val="9"/>
     <w:rsid w:val="00C552D2"/>
     <w:rPr>
@@ -7716,9 +7946,9 @@
       <w:szCs w:val="28"/>
     </w:rPr>
   </w:style>
-  <w:style w:type="table" w:styleId="Tablaconcuadrcula">
+  <w:style w:type="table" w:styleId="TableGrid">
     <w:name w:val="Table Grid"/>
-    <w:basedOn w:val="Tablanormal"/>
+    <w:basedOn w:val="TableNormal"/>
     <w:uiPriority w:val="39"/>
     <w:rsid w:val="00604F98"/>
     <w:tblPr>
@@ -7732,10 +7962,10 @@
       </w:tblBorders>
     </w:tblPr>
   </w:style>
-  <w:style w:type="character" w:customStyle="1" w:styleId="Ttulo3Car">
-    <w:name w:val="Título 3 Car"/>
-    <w:basedOn w:val="Fuentedeprrafopredeter"/>
-    <w:link w:val="Ttulo3"/>
+  <w:style w:type="character" w:customStyle="1" w:styleId="Heading3Char">
+    <w:name w:val="Heading 3 Char"/>
+    <w:basedOn w:val="DefaultParagraphFont"/>
+    <w:link w:val="Heading3"/>
     <w:uiPriority w:val="9"/>
     <w:rsid w:val="000C2320"/>
     <w:rPr>
@@ -7746,10 +7976,10 @@
       <w:lang w:val="es-ES"/>
     </w:rPr>
   </w:style>
-  <w:style w:type="paragraph" w:styleId="Textonotapie">
+  <w:style w:type="paragraph" w:styleId="FootnoteText">
     <w:name w:val="footnote text"/>
     <w:basedOn w:val="Normal"/>
-    <w:link w:val="TextonotapieCar"/>
+    <w:link w:val="FootnoteTextChar"/>
     <w:uiPriority w:val="99"/>
     <w:semiHidden/>
     <w:unhideWhenUsed/>
@@ -7760,10 +7990,10 @@
       <w:lang w:val="es-ES"/>
     </w:rPr>
   </w:style>
-  <w:style w:type="character" w:customStyle="1" w:styleId="TextonotapieCar">
-    <w:name w:val="Texto nota pie Car"/>
-    <w:basedOn w:val="Fuentedeprrafopredeter"/>
-    <w:link w:val="Textonotapie"/>
+  <w:style w:type="character" w:customStyle="1" w:styleId="FootnoteTextChar">
+    <w:name w:val="Footnote Text Char"/>
+    <w:basedOn w:val="DefaultParagraphFont"/>
+    <w:link w:val="FootnoteText"/>
     <w:uiPriority w:val="99"/>
     <w:semiHidden/>
     <w:rsid w:val="000C2320"/>
@@ -7773,9 +8003,9 @@
       <w:lang w:val="es-ES"/>
     </w:rPr>
   </w:style>
-  <w:style w:type="character" w:styleId="Refdenotaalpie">
+  <w:style w:type="character" w:styleId="FootnoteReference">
     <w:name w:val="footnote reference"/>
-    <w:basedOn w:val="Fuentedeprrafopredeter"/>
+    <w:basedOn w:val="DefaultParagraphFont"/>
     <w:uiPriority w:val="99"/>
     <w:semiHidden/>
     <w:unhideWhenUsed/>
@@ -7784,10 +8014,10 @@
       <w:vertAlign w:val="superscript"/>
     </w:rPr>
   </w:style>
-  <w:style w:type="character" w:customStyle="1" w:styleId="Ttulo4Car">
-    <w:name w:val="Título 4 Car"/>
-    <w:basedOn w:val="Fuentedeprrafopredeter"/>
-    <w:link w:val="Ttulo4"/>
+  <w:style w:type="character" w:customStyle="1" w:styleId="Heading4Char">
+    <w:name w:val="Heading 4 Char"/>
+    <w:basedOn w:val="DefaultParagraphFont"/>
+    <w:link w:val="Heading4"/>
     <w:uiPriority w:val="9"/>
     <w:rsid w:val="000C2320"/>
     <w:rPr>
@@ -7798,9 +8028,9 @@
       <w:szCs w:val="24"/>
     </w:rPr>
   </w:style>
-  <w:style w:type="character" w:styleId="Mencinsinresolver">
+  <w:style w:type="character" w:styleId="UnresolvedMention">
     <w:name w:val="Unresolved Mention"/>
-    <w:basedOn w:val="Fuentedeprrafopredeter"/>
+    <w:basedOn w:val="DefaultParagraphFont"/>
     <w:uiPriority w:val="99"/>
     <w:semiHidden/>
     <w:unhideWhenUsed/>
@@ -8113,7 +8343,7 @@
 </file>
 
 <file path=customXml/itemProps1.xml><?xml version="1.0" encoding="utf-8"?>
-<ds:datastoreItem xmlns:ds="http://schemas.openxmlformats.org/officeDocument/2006/customXml" ds:itemID="{15CAC27D-702D-441A-A995-51AE763D0B82}">
+<ds:datastoreItem xmlns:ds="http://schemas.openxmlformats.org/officeDocument/2006/customXml" ds:itemID="{7549BF67-FB0C-7E47-ADBD-3B97B8DC3CF9}">
   <ds:schemaRefs>
     <ds:schemaRef ds:uri="http://schemas.openxmlformats.org/officeDocument/2006/bibliography"/>
   </ds:schemaRefs>

</xml_diff>

<commit_message>
terminado manual usuario admins y arreglado punto 1
</commit_message>
<xml_diff>
--- a/Documentacion/1. Informe de la Aplicacion/Informe de la aplicación.docx
+++ b/Documentacion/1. Informe de la Aplicacion/Informe de la aplicación.docx
@@ -3432,16 +3432,70 @@
           <w:szCs w:val="24"/>
           <w:lang w:val="es-ES_tradnl"/>
         </w:rPr>
-        <w:t>Con este fin, la aplicación contará con componentes que permita la gestión de alumnos y profesores por parte de usuarios administradores. Los alumnos y profesores podrán enviar mensajes privados y públicos a los alumnos de los cursos en los que están matriculados. Los profesores necesitan reservar aulas y subir contenido</w:t>
-      </w:r>
-      <w:r>
-        <w:rPr>
-          <w:rFonts w:ascii="Arial Narrow" w:hAnsi="Arial Narrow"/>
-          <w:sz w:val="24"/>
-          <w:szCs w:val="24"/>
-          <w:lang w:val="es-ES_tradnl"/>
-        </w:rPr>
-        <w:t xml:space="preserve"> para sus asignaturas, así como proponer actividades. Los alumnos podrán descargar este contenido y subir sus respuestas a las actividades, que deberán ser calificadas.</w:t>
+        <w:t xml:space="preserve">Con este fin, la aplicación contará con componentes que permita la gestión de alumnos y profesores por parte de usuarios administradores. Los alumnos podrán </w:t>
+      </w:r>
+      <w:r>
+        <w:rPr>
+          <w:rFonts w:ascii="Arial Narrow" w:hAnsi="Arial Narrow"/>
+          <w:sz w:val="24"/>
+          <w:szCs w:val="24"/>
+          <w:lang w:val="es-ES_tradnl"/>
+        </w:rPr>
+        <w:t>comunicarse mediante</w:t>
+      </w:r>
+      <w:r>
+        <w:rPr>
+          <w:rFonts w:ascii="Arial Narrow" w:hAnsi="Arial Narrow"/>
+          <w:sz w:val="24"/>
+          <w:szCs w:val="24"/>
+          <w:lang w:val="es-ES_tradnl"/>
+        </w:rPr>
+        <w:t xml:space="preserve"> mensajes privados </w:t>
+      </w:r>
+      <w:r>
+        <w:rPr>
+          <w:rFonts w:ascii="Arial Narrow" w:hAnsi="Arial Narrow"/>
+          <w:sz w:val="24"/>
+          <w:szCs w:val="24"/>
+          <w:lang w:val="es-ES_tradnl"/>
+        </w:rPr>
+        <w:t xml:space="preserve">con otros alumnos. </w:t>
+      </w:r>
+      <w:r>
+        <w:rPr>
+          <w:rFonts w:ascii="Arial Narrow" w:hAnsi="Arial Narrow"/>
+          <w:sz w:val="24"/>
+          <w:szCs w:val="24"/>
+          <w:lang w:val="es-ES_tradnl"/>
+        </w:rPr>
+        <w:t>Los profesores necesitan subir contenido</w:t>
+      </w:r>
+      <w:r>
+        <w:rPr>
+          <w:rFonts w:ascii="Arial Narrow" w:hAnsi="Arial Narrow"/>
+          <w:sz w:val="24"/>
+          <w:szCs w:val="24"/>
+          <w:lang w:val="es-ES_tradnl"/>
+        </w:rPr>
+        <w:t xml:space="preserve"> para sus asignaturas, así como proponer </w:t>
+      </w:r>
+      <w:r>
+        <w:rPr>
+          <w:rFonts w:ascii="Arial Narrow" w:hAnsi="Arial Narrow"/>
+          <w:sz w:val="24"/>
+          <w:szCs w:val="24"/>
+          <w:lang w:val="es-ES_tradnl"/>
+        </w:rPr>
+        <w:t xml:space="preserve">y calificar </w:t>
+      </w:r>
+      <w:r>
+        <w:rPr>
+          <w:rFonts w:ascii="Arial Narrow" w:hAnsi="Arial Narrow"/>
+          <w:sz w:val="24"/>
+          <w:szCs w:val="24"/>
+          <w:lang w:val="es-ES_tradnl"/>
+        </w:rPr>
+        <w:t>actividades. Los alumnos podrán descargar este contenido y subir sus respuestas a las actividades, que deberán ser calificadas.</w:t>
       </w:r>
     </w:p>
     <w:p>
@@ -3474,103 +3528,16 @@
           <w:szCs w:val="24"/>
           <w:lang w:val="es-ES_tradnl"/>
         </w:rPr>
-        <w:t>El diseño de la aplicación debe ser minimalista e intuitivo, así como capaz de adaptarse a diferentes dispositivos (</w:t>
-      </w:r>
-      <w:r>
-        <w:rPr>
-          <w:rFonts w:ascii="Arial Narrow" w:hAnsi="Arial Narrow"/>
-          <w:strike/>
-          <w:color w:val="FF0000"/>
-          <w:sz w:val="24"/>
-          <w:szCs w:val="24"/>
-          <w:lang w:val="es-ES_tradnl"/>
-        </w:rPr>
-        <w:t>NO COMO EL B</w:t>
-      </w:r>
-      <w:r>
-        <w:rPr>
-          <w:rFonts w:ascii="Arial Narrow" w:hAnsi="Arial Narrow"/>
-          <w:strike/>
-          <w:color w:val="FF0000"/>
-          <w:sz w:val="24"/>
-          <w:szCs w:val="24"/>
-          <w:lang w:val="es-ES_tradnl"/>
-        </w:rPr>
-        <w:t>L</w:t>
-      </w:r>
-      <w:r>
-        <w:rPr>
-          <w:rFonts w:ascii="Arial Narrow" w:hAnsi="Arial Narrow"/>
-          <w:strike/>
-          <w:color w:val="FF0000"/>
-          <w:sz w:val="24"/>
-          <w:szCs w:val="24"/>
-          <w:lang w:val="es-ES_tradnl"/>
-        </w:rPr>
-        <w:t>ACKBOARD QUE ES UNA PUTA</w:t>
-      </w:r>
-      <w:r>
-        <w:rPr>
-          <w:rFonts w:ascii="Arial Narrow" w:hAnsi="Arial Narrow"/>
-          <w:strike/>
-          <w:color w:val="FF0000"/>
-          <w:sz w:val="24"/>
-          <w:szCs w:val="24"/>
-          <w:lang w:val="es-ES_tradnl"/>
-        </w:rPr>
-        <w:t xml:space="preserve"> </w:t>
-      </w:r>
-      <w:r>
-        <w:rPr>
-          <w:rFonts w:ascii="Arial Narrow" w:hAnsi="Arial Narrow"/>
-          <w:strike/>
-          <w:color w:val="FF0000"/>
-          <w:sz w:val="24"/>
-          <w:szCs w:val="24"/>
-          <w:lang w:val="es-ES_tradnl"/>
-        </w:rPr>
-        <w:t xml:space="preserve">MIERDA </w:t>
-      </w:r>
-      <w:r>
-        <w:rPr>
-          <w:rFonts w:ascii="Arial Narrow" w:hAnsi="Arial Narrow"/>
-          <w:strike/>
-          <w:color w:val="FF0000"/>
-          <w:sz w:val="24"/>
-          <w:szCs w:val="24"/>
-          <w:lang w:val="es-ES_tradnl"/>
-        </w:rPr>
-        <w:t xml:space="preserve">QUE EN 2018 TODAVÍA </w:t>
-      </w:r>
-      <w:r>
-        <w:rPr>
-          <w:rFonts w:ascii="Arial Narrow" w:hAnsi="Arial Narrow"/>
-          <w:strike/>
-          <w:color w:val="FF0000"/>
-          <w:sz w:val="24"/>
-          <w:szCs w:val="24"/>
-          <w:lang w:val="es-ES_tradnl"/>
-        </w:rPr>
-        <w:t>NO SE VE EN EL MÓVIL</w:t>
-      </w:r>
-      <w:r>
-        <w:rPr>
-          <w:rFonts w:ascii="Arial Narrow" w:hAnsi="Arial Narrow"/>
-          <w:strike/>
-          <w:sz w:val="24"/>
-          <w:szCs w:val="24"/>
-          <w:lang w:val="es-ES_tradnl"/>
-        </w:rPr>
-        <w:t>).</w:t>
-      </w:r>
-      <w:r>
-        <w:rPr>
-          <w:rFonts w:ascii="Arial Narrow" w:hAnsi="Arial Narrow"/>
-          <w:sz w:val="24"/>
-          <w:szCs w:val="24"/>
-          <w:lang w:val="es-ES_tradnl"/>
-        </w:rPr>
-        <w:t xml:space="preserve"> </w:t>
+        <w:t>El diseño de la aplicación debe ser minimalista e intuitivo, así como capaz de adaptarse a diferentes dispositivos</w:t>
+      </w:r>
+      <w:r>
+        <w:rPr>
+          <w:rFonts w:ascii="Arial Narrow" w:hAnsi="Arial Narrow"/>
+          <w:sz w:val="24"/>
+          <w:szCs w:val="24"/>
+          <w:lang w:val="es-ES_tradnl"/>
+        </w:rPr>
+        <w:t xml:space="preserve">. </w:t>
       </w:r>
       <w:r>
         <w:rPr>
@@ -3600,72 +3567,37 @@
           <w:szCs w:val="24"/>
           <w:lang w:val="es-ES_tradnl"/>
         </w:rPr>
-        <w:t xml:space="preserve"> de los componentes ni la personalización de opciones avanzadas más allá de cambiar el idioma a inglés para adaptarse a los alumnos extranjeros. </w:t>
-      </w:r>
-      <w:r>
-        <w:rPr>
-          <w:rFonts w:ascii="Arial Narrow" w:hAnsi="Arial Narrow"/>
-          <w:sz w:val="24"/>
-          <w:szCs w:val="24"/>
-          <w:lang w:val="es-ES_tradnl"/>
-        </w:rPr>
-        <w:t xml:space="preserve">Finalmente, con el propósito de agilizar sus tareas, los administradores pueden crear grupos completos de alumnos mediante un fichero Excel. </w:t>
-      </w:r>
-    </w:p>
-    <w:p>
-      <w:pPr>
-        <w:ind w:firstLine="360"/>
-        <w:rPr>
-          <w:rFonts w:ascii="Arial Narrow" w:hAnsi="Arial Narrow"/>
-          <w:sz w:val="24"/>
-          <w:szCs w:val="24"/>
-          <w:lang w:val="es-ES_tradnl"/>
-        </w:rPr>
-      </w:pPr>
-    </w:p>
-    <w:p>
-      <w:pPr>
-        <w:ind w:firstLine="360"/>
-        <w:rPr>
-          <w:rFonts w:ascii="Arial Narrow" w:hAnsi="Arial Narrow"/>
-          <w:sz w:val="24"/>
-          <w:szCs w:val="24"/>
-          <w:lang w:val="es-ES_tradnl"/>
-        </w:rPr>
-      </w:pPr>
-    </w:p>
-    <w:p>
-      <w:pPr>
-        <w:ind w:firstLine="360"/>
-        <w:rPr>
-          <w:rFonts w:ascii="Arial Narrow" w:hAnsi="Arial Narrow"/>
-          <w:sz w:val="24"/>
-          <w:szCs w:val="24"/>
-          <w:lang w:val="es-ES_tradnl"/>
-        </w:rPr>
-      </w:pPr>
-    </w:p>
-    <w:p>
-      <w:pPr>
-        <w:ind w:firstLine="360"/>
-        <w:rPr>
-          <w:rFonts w:ascii="Arial Narrow" w:hAnsi="Arial Narrow"/>
-          <w:sz w:val="24"/>
-          <w:szCs w:val="24"/>
-          <w:lang w:val="es-ES_tradnl"/>
-        </w:rPr>
-      </w:pPr>
-    </w:p>
-    <w:p>
-      <w:pPr>
-        <w:ind w:firstLine="360"/>
-        <w:rPr>
-          <w:rFonts w:ascii="Arial Narrow" w:hAnsi="Arial Narrow"/>
-          <w:sz w:val="24"/>
-          <w:szCs w:val="24"/>
-          <w:lang w:val="es-ES_tradnl"/>
-        </w:rPr>
-      </w:pPr>
+        <w:t xml:space="preserve"> de los componentes ni la personalización de opciones avanzadas. </w:t>
+      </w:r>
+      <w:r>
+        <w:rPr>
+          <w:rFonts w:ascii="Arial Narrow" w:hAnsi="Arial Narrow"/>
+          <w:sz w:val="24"/>
+          <w:szCs w:val="24"/>
+          <w:lang w:val="es-ES_tradnl"/>
+        </w:rPr>
+        <w:t xml:space="preserve">Finalmente, con el propósito de agilizar sus tareas, los administradores pueden crear grupos completos de alumnos mediante un fichero </w:t>
+      </w:r>
+      <w:r>
+        <w:rPr>
+          <w:rFonts w:ascii="Arial Narrow" w:hAnsi="Arial Narrow"/>
+          <w:sz w:val="24"/>
+          <w:szCs w:val="24"/>
+          <w:lang w:val="es-ES_tradnl"/>
+        </w:rPr>
+        <w:t>CSV</w:t>
+      </w:r>
+      <w:r>
+        <w:rPr>
+          <w:rFonts w:ascii="Arial Narrow" w:hAnsi="Arial Narrow"/>
+          <w:sz w:val="24"/>
+          <w:szCs w:val="24"/>
+          <w:lang w:val="es-ES_tradnl"/>
+        </w:rPr>
+        <w:t xml:space="preserve">. </w:t>
+      </w:r>
+      <w:bookmarkStart w:id="2" w:name="_GoBack"/>
+      <w:bookmarkEnd w:id="2"/>
     </w:p>
     <w:p>
       <w:pPr>
@@ -3675,15 +3607,14 @@
           <w:lang w:val="es-ES_tradnl"/>
         </w:rPr>
       </w:pPr>
-      <w:bookmarkStart w:id="2" w:name="_Toc511122308"/>
-      <w:r>
-        <w:rPr>
-          <w:lang w:val="es-ES_tradnl"/>
-        </w:rPr>
-        <w:lastRenderedPageBreak/>
+      <w:bookmarkStart w:id="3" w:name="_Toc511122308"/>
+      <w:r>
+        <w:rPr>
+          <w:lang w:val="es-ES_tradnl"/>
+        </w:rPr>
         <w:t>REQUERIMIENTOS</w:t>
       </w:r>
-      <w:bookmarkEnd w:id="2"/>
+      <w:bookmarkEnd w:id="3"/>
     </w:p>
     <w:p>
       <w:pPr>
@@ -3944,6 +3875,7 @@
                 <w:szCs w:val="24"/>
                 <w:lang w:val="es-ES_tradnl"/>
               </w:rPr>
+              <w:lastRenderedPageBreak/>
               <w:t>RF</w:t>
             </w:r>
             <w:r>
@@ -5057,12 +4989,11 @@
           <w:lang w:val="es-ES"/>
         </w:rPr>
       </w:pPr>
-      <w:bookmarkStart w:id="3" w:name="_Toc511244033"/>
+      <w:bookmarkStart w:id="4" w:name="_Toc511244033"/>
       <w:r>
         <w:rPr>
           <w:lang w:val="es-ES"/>
         </w:rPr>
-        <w:lastRenderedPageBreak/>
         <w:t xml:space="preserve">ACTORES Y </w:t>
       </w:r>
       <w:r>
@@ -5071,7 +5002,7 @@
         </w:rPr>
         <w:t>DIAGRAMA DE CASOS DE USO</w:t>
       </w:r>
-      <w:bookmarkEnd w:id="3"/>
+      <w:bookmarkEnd w:id="4"/>
     </w:p>
     <w:p>
       <w:pPr>
@@ -5364,6 +5295,7 @@
                 <w:szCs w:val="24"/>
                 <w:lang w:val="es-ES_tradnl"/>
               </w:rPr>
+              <w:lastRenderedPageBreak/>
               <w:t>ACT02</w:t>
             </w:r>
           </w:p>
@@ -5837,10 +5769,10 @@
             <v:path o:extrusionok="f" gradientshapeok="t" o:connecttype="rect"/>
             <o:lock v:ext="edit" aspectratio="t"/>
           </v:shapetype>
-          <v:shape id="_x0000_i1031" type="#_x0000_t75" alt="" style="width:267.5pt;height:89.15pt;mso-width-percent:0;mso-height-percent:0;mso-width-percent:0;mso-height-percent:0" o:ole="">
+          <v:shape id="_x0000_i1025" type="#_x0000_t75" alt="" style="width:270pt;height:90pt;mso-width-percent:0;mso-height-percent:0;mso-width-percent:0;mso-height-percent:0" o:ole="">
             <v:imagedata r:id="rId9" o:title=""/>
           </v:shape>
-          <o:OLEObject Type="Embed" ProgID="Visio.Drawing.15" ShapeID="_x0000_i1031" DrawAspect="Content" ObjectID="_1586267095" r:id="rId10"/>
+          <o:OLEObject Type="Embed" ProgID="Visio.Drawing.15" ShapeID="_x0000_i1025" DrawAspect="Content" ObjectID="_1590337472" r:id="rId10"/>
         </w:object>
       </w:r>
     </w:p>
@@ -5854,10 +5786,10 @@
           <w:noProof/>
         </w:rPr>
         <w:object w:dxaOrig="10096" w:dyaOrig="7711" w14:anchorId="032AE4FC">
-          <v:shape id="_x0000_i1030" type="#_x0000_t75" alt="" style="width:358.7pt;height:274.8pt;mso-width-percent:0;mso-height-percent:0;mso-width-percent:0;mso-height-percent:0" o:ole="">
+          <v:shape id="_x0000_i1026" type="#_x0000_t75" alt="" style="width:5in;height:276pt;mso-width-percent:0;mso-height-percent:0;mso-width-percent:0;mso-height-percent:0" o:ole="">
             <v:imagedata r:id="rId11" o:title=""/>
           </v:shape>
-          <o:OLEObject Type="Embed" ProgID="Visio.Drawing.15" ShapeID="_x0000_i1030" DrawAspect="Content" ObjectID="_1586267096" r:id="rId12"/>
+          <o:OLEObject Type="Embed" ProgID="Visio.Drawing.15" ShapeID="_x0000_i1026" DrawAspect="Content" ObjectID="_1590337473" r:id="rId12"/>
         </w:object>
       </w:r>
     </w:p>
@@ -5871,10 +5803,10 @@
           <w:noProof/>
         </w:rPr>
         <w:object w:dxaOrig="5700" w:dyaOrig="1891" w14:anchorId="272C3542">
-          <v:shape id="_x0000_i1029" type="#_x0000_t75" alt="" style="width:266.2pt;height:88.5pt;mso-width-percent:0;mso-height-percent:0;mso-width-percent:0;mso-height-percent:0" o:ole="">
+          <v:shape id="_x0000_i1027" type="#_x0000_t75" alt="" style="width:264pt;height:90pt;mso-width-percent:0;mso-height-percent:0;mso-width-percent:0;mso-height-percent:0" o:ole="">
             <v:imagedata r:id="rId13" o:title=""/>
           </v:shape>
-          <o:OLEObject Type="Embed" ProgID="Visio.Drawing.15" ShapeID="_x0000_i1029" DrawAspect="Content" ObjectID="_1586267097" r:id="rId14"/>
+          <o:OLEObject Type="Embed" ProgID="Visio.Drawing.15" ShapeID="_x0000_i1027" DrawAspect="Content" ObjectID="_1590337474" r:id="rId14"/>
         </w:object>
       </w:r>
     </w:p>
@@ -5888,10 +5820,10 @@
           <w:noProof/>
         </w:rPr>
         <w:object w:dxaOrig="9435" w:dyaOrig="4800" w14:anchorId="386EBFCB">
-          <v:shape id="_x0000_i1028" type="#_x0000_t75" alt="" style="width:398.95pt;height:203.45pt;mso-width-percent:0;mso-height-percent:0;mso-width-percent:0;mso-height-percent:0" o:ole="">
+          <v:shape id="_x0000_i1028" type="#_x0000_t75" alt="" style="width:402pt;height:204pt;mso-width-percent:0;mso-height-percent:0;mso-width-percent:0;mso-height-percent:0" o:ole="">
             <v:imagedata r:id="rId15" o:title=""/>
           </v:shape>
-          <o:OLEObject Type="Embed" ProgID="Visio.Drawing.15" ShapeID="_x0000_i1028" DrawAspect="Content" ObjectID="_1586267098" r:id="rId16"/>
+          <o:OLEObject Type="Embed" ProgID="Visio.Drawing.15" ShapeID="_x0000_i1028" DrawAspect="Content" ObjectID="_1590337475" r:id="rId16"/>
         </w:object>
       </w:r>
     </w:p>
@@ -5919,10 +5851,10 @@
           <w:noProof/>
         </w:rPr>
         <w:object w:dxaOrig="7740" w:dyaOrig="3001" w14:anchorId="55EF6373">
-          <v:shape id="_x0000_i1027" type="#_x0000_t75" alt="" style="width:387.1pt;height:149.95pt;mso-width-percent:0;mso-height-percent:0;mso-width-percent:0;mso-height-percent:0" o:ole="">
+          <v:shape id="_x0000_i1029" type="#_x0000_t75" alt="" style="width:390pt;height:150pt;mso-width-percent:0;mso-height-percent:0;mso-width-percent:0;mso-height-percent:0" o:ole="">
             <v:imagedata r:id="rId17" o:title=""/>
           </v:shape>
-          <o:OLEObject Type="Embed" ProgID="Visio.Drawing.15" ShapeID="_x0000_i1027" DrawAspect="Content" ObjectID="_1586267099" r:id="rId18"/>
+          <o:OLEObject Type="Embed" ProgID="Visio.Drawing.15" ShapeID="_x0000_i1029" DrawAspect="Content" ObjectID="_1590337476" r:id="rId18"/>
         </w:object>
       </w:r>
     </w:p>
@@ -5941,11 +5873,11 @@
         <w:pStyle w:val="Heading2"/>
         <w:spacing w:after="240"/>
       </w:pPr>
-      <w:bookmarkStart w:id="4" w:name="_Toc511244034"/>
+      <w:bookmarkStart w:id="5" w:name="_Toc511244034"/>
       <w:r>
         <w:t>RESTRICCIONES FUNCIONALES</w:t>
       </w:r>
-      <w:bookmarkEnd w:id="4"/>
+      <w:bookmarkEnd w:id="5"/>
     </w:p>
     <w:p>
       <w:pPr>
@@ -6052,7 +5984,7 @@
           <w:lang w:val="es-ES_tradnl"/>
         </w:rPr>
       </w:pPr>
-      <w:bookmarkStart w:id="5" w:name="_Toc511122309"/>
+      <w:bookmarkStart w:id="6" w:name="_Toc511122309"/>
       <w:r>
         <w:rPr>
           <w:lang w:val="es-ES_tradnl"/>
@@ -6060,7 +5992,7 @@
         <w:lastRenderedPageBreak/>
         <w:t>ESQUEMA FUNCIONAL</w:t>
       </w:r>
-      <w:bookmarkEnd w:id="5"/>
+      <w:bookmarkEnd w:id="6"/>
     </w:p>
     <w:p>
       <w:pPr>
@@ -6070,7 +6002,7 @@
           <w:lang w:val="es-ES_tradnl"/>
         </w:rPr>
       </w:pPr>
-      <w:bookmarkStart w:id="6" w:name="_Toc511122310"/>
+      <w:bookmarkStart w:id="7" w:name="_Toc511122310"/>
       <w:r>
         <w:rPr>
           <w:noProof/>
@@ -6080,7 +6012,7 @@
             <v:imagedata r:id="rId19" o:title=""/>
             <w10:wrap type="square"/>
           </v:shape>
-          <o:OLEObject Type="Embed" ProgID="Visio.Drawing.15" ShapeID="_x0000_s1027" DrawAspect="Content" ObjectID="_1586267101" r:id="rId20"/>
+          <o:OLEObject Type="Embed" ProgID="Visio.Drawing.15" ShapeID="_x0000_s1027" DrawAspect="Content" ObjectID="_1590337477" r:id="rId20"/>
         </w:object>
       </w:r>
       <w:r>
@@ -6089,7 +6021,7 @@
         </w:rPr>
         <w:t>DISEÑO DE LA BASE DE DATOS</w:t>
       </w:r>
-      <w:bookmarkEnd w:id="6"/>
+      <w:bookmarkEnd w:id="7"/>
     </w:p>
     <w:p>
       <w:pPr>
@@ -6114,7 +6046,7 @@
             <v:imagedata r:id="rId21" o:title=""/>
             <w10:wrap type="square"/>
           </v:shape>
-          <o:OLEObject Type="Embed" ProgID="Visio.Drawing.15" ShapeID="_x0000_s1026" DrawAspect="Content" ObjectID="_1586267100" r:id="rId22"/>
+          <o:OLEObject Type="Embed" ProgID="Visio.Drawing.15" ShapeID="_x0000_s1026" DrawAspect="Content" ObjectID="_1590337478" r:id="rId22"/>
         </w:object>
       </w:r>
     </w:p>
@@ -6294,7 +6226,7 @@
           <w:lang w:val="es-ES_tradnl"/>
         </w:rPr>
       </w:pPr>
-      <w:bookmarkStart w:id="7" w:name="_Toc511122311"/>
+      <w:bookmarkStart w:id="8" w:name="_Toc511122311"/>
       <w:r>
         <w:rPr>
           <w:lang w:val="es-ES_tradnl"/>
@@ -6302,7 +6234,7 @@
         <w:lastRenderedPageBreak/>
         <w:t>DISEÑO FÍSICO DE LA BASE DE DATOS</w:t>
       </w:r>
-      <w:bookmarkEnd w:id="7"/>
+      <w:bookmarkEnd w:id="8"/>
     </w:p>
     <w:p>
       <w:pPr>
@@ -6364,8 +6296,6 @@
           </wp:inline>
         </w:drawing>
       </w:r>
-      <w:bookmarkStart w:id="8" w:name="_GoBack"/>
-      <w:bookmarkEnd w:id="8"/>
     </w:p>
     <w:p>
       <w:pPr>
@@ -6400,6 +6330,689 @@
         <w:t>MANUAL DE USO</w:t>
       </w:r>
       <w:bookmarkEnd w:id="10"/>
+    </w:p>
+    <w:p>
+      <w:pPr>
+        <w:ind w:firstLine="360"/>
+        <w:jc w:val="both"/>
+        <w:rPr>
+          <w:rFonts w:ascii="Arial Narrow" w:hAnsi="Arial Narrow"/>
+          <w:sz w:val="24"/>
+          <w:szCs w:val="24"/>
+          <w:lang w:val="es-ES_tradnl"/>
+        </w:rPr>
+      </w:pPr>
+      <w:r>
+        <w:rPr>
+          <w:rFonts w:ascii="Arial Narrow" w:hAnsi="Arial Narrow"/>
+          <w:sz w:val="24"/>
+          <w:szCs w:val="24"/>
+          <w:lang w:val="es-ES_tradnl"/>
+        </w:rPr>
+        <w:t>La aplicación incorpora funcionalidades completamente distintas según</w:t>
+      </w:r>
+      <w:r>
+        <w:rPr>
+          <w:rFonts w:ascii="Arial Narrow" w:hAnsi="Arial Narrow"/>
+          <w:sz w:val="24"/>
+          <w:szCs w:val="24"/>
+          <w:lang w:val="es-ES_tradnl"/>
+        </w:rPr>
+        <w:t xml:space="preserve"> si se trata de un usuario docente (alumnos y profesores) o administradores. En cualquier caso, el primer paso será </w:t>
+      </w:r>
+      <w:proofErr w:type="spellStart"/>
+      <w:r>
+        <w:rPr>
+          <w:rFonts w:ascii="Arial Narrow" w:hAnsi="Arial Narrow"/>
+          <w:sz w:val="24"/>
+          <w:szCs w:val="24"/>
+          <w:lang w:val="es-ES_tradnl"/>
+        </w:rPr>
+        <w:t>loguearse</w:t>
+      </w:r>
+      <w:proofErr w:type="spellEnd"/>
+      <w:r>
+        <w:rPr>
+          <w:rFonts w:ascii="Arial Narrow" w:hAnsi="Arial Narrow"/>
+          <w:sz w:val="24"/>
+          <w:szCs w:val="24"/>
+          <w:lang w:val="es-ES_tradnl"/>
+        </w:rPr>
+        <w:t xml:space="preserve"> con las credenciales, ya que la aplicación no ofrece ninguna funcionalidad si no se está </w:t>
+      </w:r>
+      <w:proofErr w:type="spellStart"/>
+      <w:r>
+        <w:rPr>
+          <w:rFonts w:ascii="Arial Narrow" w:hAnsi="Arial Narrow"/>
+          <w:sz w:val="24"/>
+          <w:szCs w:val="24"/>
+          <w:lang w:val="es-ES_tradnl"/>
+        </w:rPr>
+        <w:t>logueado</w:t>
+      </w:r>
+      <w:proofErr w:type="spellEnd"/>
+      <w:r>
+        <w:rPr>
+          <w:rFonts w:ascii="Arial Narrow" w:hAnsi="Arial Narrow"/>
+          <w:sz w:val="24"/>
+          <w:szCs w:val="24"/>
+          <w:lang w:val="es-ES_tradnl"/>
+        </w:rPr>
+        <w:t>.</w:t>
+      </w:r>
+    </w:p>
+    <w:p>
+      <w:pPr>
+        <w:ind w:left="360"/>
+        <w:rPr>
+          <w:rFonts w:ascii="Arial Narrow" w:hAnsi="Arial Narrow"/>
+          <w:sz w:val="24"/>
+          <w:szCs w:val="24"/>
+          <w:lang w:val="es-ES_tradnl"/>
+        </w:rPr>
+      </w:pPr>
+    </w:p>
+    <w:p>
+      <w:pPr>
+        <w:pStyle w:val="Heading2"/>
+        <w:spacing w:after="240"/>
+        <w:rPr>
+          <w:lang w:val="es-ES_tradnl"/>
+        </w:rPr>
+      </w:pPr>
+      <w:r>
+        <w:rPr>
+          <w:lang w:val="es-ES_tradnl"/>
+        </w:rPr>
+        <w:t>ADMINISTRADORES</w:t>
+      </w:r>
+    </w:p>
+    <w:p>
+      <w:pPr>
+        <w:ind w:firstLine="360"/>
+        <w:jc w:val="both"/>
+        <w:rPr>
+          <w:rFonts w:ascii="Arial Narrow" w:hAnsi="Arial Narrow"/>
+          <w:sz w:val="24"/>
+          <w:lang w:val="es-ES_tradnl"/>
+        </w:rPr>
+      </w:pPr>
+      <w:r>
+        <w:rPr>
+          <w:rFonts w:ascii="Arial Narrow" w:hAnsi="Arial Narrow"/>
+          <w:sz w:val="24"/>
+          <w:lang w:val="es-ES_tradnl"/>
+        </w:rPr>
+        <w:t xml:space="preserve">Es posible </w:t>
+      </w:r>
+      <w:proofErr w:type="spellStart"/>
+      <w:r>
+        <w:rPr>
+          <w:rFonts w:ascii="Arial Narrow" w:hAnsi="Arial Narrow"/>
+          <w:sz w:val="24"/>
+          <w:lang w:val="es-ES_tradnl"/>
+        </w:rPr>
+        <w:t>loguearse</w:t>
+      </w:r>
+      <w:proofErr w:type="spellEnd"/>
+      <w:r>
+        <w:rPr>
+          <w:rFonts w:ascii="Arial Narrow" w:hAnsi="Arial Narrow"/>
+          <w:sz w:val="24"/>
+          <w:lang w:val="es-ES_tradnl"/>
+        </w:rPr>
+        <w:t xml:space="preserve"> como administrador mediante las credenciales “</w:t>
+      </w:r>
+      <w:proofErr w:type="spellStart"/>
+      <w:r>
+        <w:rPr>
+          <w:rFonts w:ascii="Arial Narrow" w:hAnsi="Arial Narrow"/>
+          <w:sz w:val="24"/>
+          <w:lang w:val="es-ES_tradnl"/>
+        </w:rPr>
+        <w:t>admin</w:t>
+      </w:r>
+      <w:proofErr w:type="spellEnd"/>
+      <w:r>
+        <w:rPr>
+          <w:rFonts w:ascii="Arial Narrow" w:hAnsi="Arial Narrow"/>
+          <w:sz w:val="24"/>
+          <w:lang w:val="es-ES_tradnl"/>
+        </w:rPr>
+        <w:t>”, “</w:t>
+      </w:r>
+      <w:proofErr w:type="spellStart"/>
+      <w:r>
+        <w:rPr>
+          <w:rFonts w:ascii="Arial Narrow" w:hAnsi="Arial Narrow"/>
+          <w:sz w:val="24"/>
+          <w:lang w:val="es-ES_tradnl"/>
+        </w:rPr>
+        <w:t>admin</w:t>
+      </w:r>
+      <w:proofErr w:type="spellEnd"/>
+      <w:r>
+        <w:rPr>
+          <w:rFonts w:ascii="Arial Narrow" w:hAnsi="Arial Narrow"/>
+          <w:sz w:val="24"/>
+          <w:lang w:val="es-ES_tradnl"/>
+        </w:rPr>
+        <w:t>”. Los administradores son los encargados de registrar las entidades permanentes, es decir, aquellas que se crean al inicio del curso y no se borran ni modifican hasta el final.</w:t>
+      </w:r>
+    </w:p>
+    <w:p>
+      <w:pPr>
+        <w:spacing w:after="240"/>
+        <w:ind w:firstLine="360"/>
+        <w:jc w:val="center"/>
+        <w:rPr>
+          <w:rFonts w:ascii="Arial Narrow" w:hAnsi="Arial Narrow"/>
+          <w:sz w:val="24"/>
+          <w:lang w:val="es-ES_tradnl"/>
+        </w:rPr>
+      </w:pPr>
+      <w:r>
+        <w:rPr>
+          <w:noProof/>
+        </w:rPr>
+        <w:lastRenderedPageBreak/>
+        <w:drawing>
+          <wp:inline distT="0" distB="0" distL="0" distR="0" wp14:anchorId="33307FB5" wp14:editId="24F7F931">
+            <wp:extent cx="3317875" cy="2647008"/>
+            <wp:effectExtent l="0" t="0" r="0" b="1270"/>
+            <wp:docPr id="3" name="Picture 3"/>
+            <wp:cNvGraphicFramePr>
+              <a:graphicFrameLocks xmlns:a="http://schemas.openxmlformats.org/drawingml/2006/main" noChangeAspect="1"/>
+            </wp:cNvGraphicFramePr>
+            <a:graphic xmlns:a="http://schemas.openxmlformats.org/drawingml/2006/main">
+              <a:graphicData uri="http://schemas.openxmlformats.org/drawingml/2006/picture">
+                <pic:pic xmlns:pic="http://schemas.openxmlformats.org/drawingml/2006/picture">
+                  <pic:nvPicPr>
+                    <pic:cNvPr id="1" name=""/>
+                    <pic:cNvPicPr/>
+                  </pic:nvPicPr>
+                  <pic:blipFill>
+                    <a:blip r:embed="rId24"/>
+                    <a:stretch>
+                      <a:fillRect/>
+                    </a:stretch>
+                  </pic:blipFill>
+                  <pic:spPr>
+                    <a:xfrm>
+                      <a:off x="0" y="0"/>
+                      <a:ext cx="3326396" cy="2653806"/>
+                    </a:xfrm>
+                    <a:prstGeom prst="rect">
+                      <a:avLst/>
+                    </a:prstGeom>
+                  </pic:spPr>
+                </pic:pic>
+              </a:graphicData>
+            </a:graphic>
+          </wp:inline>
+        </w:drawing>
+      </w:r>
+    </w:p>
+    <w:p>
+      <w:pPr>
+        <w:ind w:firstLine="360"/>
+        <w:jc w:val="both"/>
+        <w:rPr>
+          <w:rFonts w:ascii="Arial Narrow" w:hAnsi="Arial Narrow"/>
+          <w:sz w:val="24"/>
+          <w:lang w:val="es-ES_tradnl"/>
+        </w:rPr>
+      </w:pPr>
+      <w:r>
+        <w:rPr>
+          <w:rFonts w:ascii="Arial Narrow" w:hAnsi="Arial Narrow"/>
+          <w:sz w:val="24"/>
+          <w:lang w:val="es-ES_tradnl"/>
+        </w:rPr>
+        <w:t>Para gestionar las distintas entidades se navega empleando el menú lateral izquierdo. Podemos gestionar Aulas, Asignaturas y Profesores mediante el mismo procedimiento:</w:t>
+      </w:r>
+    </w:p>
+    <w:p>
+      <w:pPr>
+        <w:ind w:firstLine="360"/>
+        <w:jc w:val="both"/>
+        <w:rPr>
+          <w:rFonts w:ascii="Arial Narrow" w:hAnsi="Arial Narrow"/>
+          <w:sz w:val="24"/>
+          <w:lang w:val="es-ES_tradnl"/>
+        </w:rPr>
+      </w:pPr>
+    </w:p>
+    <w:p>
+      <w:pPr>
+        <w:pStyle w:val="ListParagraph"/>
+        <w:numPr>
+          <w:ilvl w:val="0"/>
+          <w:numId w:val="9"/>
+        </w:numPr>
+        <w:jc w:val="both"/>
+        <w:rPr>
+          <w:rFonts w:ascii="Arial Narrow" w:hAnsi="Arial Narrow"/>
+          <w:sz w:val="24"/>
+          <w:lang w:val="es-ES_tradnl"/>
+        </w:rPr>
+      </w:pPr>
+      <w:r>
+        <w:rPr>
+          <w:rFonts w:ascii="Arial Narrow" w:hAnsi="Arial Narrow"/>
+          <w:sz w:val="24"/>
+          <w:lang w:val="es-ES_tradnl"/>
+        </w:rPr>
+        <w:t>Hacer clic en el menú lateral para acceder a la gestión de entidades. Se cargarán todas las entidades guardadas y un formulario para su gestión.</w:t>
+      </w:r>
+    </w:p>
+    <w:p>
+      <w:pPr>
+        <w:spacing w:after="240"/>
+        <w:jc w:val="both"/>
+        <w:rPr>
+          <w:rFonts w:ascii="Arial Narrow" w:hAnsi="Arial Narrow"/>
+          <w:sz w:val="24"/>
+          <w:lang w:val="es-ES_tradnl"/>
+        </w:rPr>
+      </w:pPr>
+      <w:r>
+        <w:rPr>
+          <w:noProof/>
+        </w:rPr>
+        <w:drawing>
+          <wp:inline distT="0" distB="0" distL="0" distR="0" wp14:anchorId="0791B951" wp14:editId="31D6171D">
+            <wp:extent cx="5943600" cy="1605915"/>
+            <wp:effectExtent l="0" t="0" r="0" b="0"/>
+            <wp:docPr id="1" name="Picture 1"/>
+            <wp:cNvGraphicFramePr>
+              <a:graphicFrameLocks xmlns:a="http://schemas.openxmlformats.org/drawingml/2006/main" noChangeAspect="1"/>
+            </wp:cNvGraphicFramePr>
+            <a:graphic xmlns:a="http://schemas.openxmlformats.org/drawingml/2006/main">
+              <a:graphicData uri="http://schemas.openxmlformats.org/drawingml/2006/picture">
+                <pic:pic xmlns:pic="http://schemas.openxmlformats.org/drawingml/2006/picture">
+                  <pic:nvPicPr>
+                    <pic:cNvPr id="1" name=""/>
+                    <pic:cNvPicPr/>
+                  </pic:nvPicPr>
+                  <pic:blipFill>
+                    <a:blip r:embed="rId25"/>
+                    <a:stretch>
+                      <a:fillRect/>
+                    </a:stretch>
+                  </pic:blipFill>
+                  <pic:spPr>
+                    <a:xfrm>
+                      <a:off x="0" y="0"/>
+                      <a:ext cx="5943600" cy="1605915"/>
+                    </a:xfrm>
+                    <a:prstGeom prst="rect">
+                      <a:avLst/>
+                    </a:prstGeom>
+                  </pic:spPr>
+                </pic:pic>
+              </a:graphicData>
+            </a:graphic>
+          </wp:inline>
+        </w:drawing>
+      </w:r>
+    </w:p>
+    <w:p>
+      <w:pPr>
+        <w:pStyle w:val="ListParagraph"/>
+        <w:numPr>
+          <w:ilvl w:val="0"/>
+          <w:numId w:val="9"/>
+        </w:numPr>
+        <w:jc w:val="both"/>
+        <w:rPr>
+          <w:rFonts w:ascii="Arial Narrow" w:hAnsi="Arial Narrow"/>
+          <w:sz w:val="24"/>
+          <w:lang w:val="es-ES_tradnl"/>
+        </w:rPr>
+      </w:pPr>
+      <w:r>
+        <w:rPr>
+          <w:rFonts w:ascii="Arial Narrow" w:hAnsi="Arial Narrow"/>
+          <w:sz w:val="24"/>
+          <w:lang w:val="es-ES_tradnl"/>
+        </w:rPr>
+        <w:t>Para crear una nueva entidad, rellenar el formulario con los datos y hacer clic en “Crear”.</w:t>
+      </w:r>
+    </w:p>
+    <w:p>
+      <w:pPr>
+        <w:pStyle w:val="ListParagraph"/>
+        <w:numPr>
+          <w:ilvl w:val="0"/>
+          <w:numId w:val="9"/>
+        </w:numPr>
+        <w:jc w:val="both"/>
+        <w:rPr>
+          <w:rFonts w:ascii="Arial Narrow" w:hAnsi="Arial Narrow"/>
+          <w:sz w:val="24"/>
+          <w:lang w:val="es-ES_tradnl"/>
+        </w:rPr>
+      </w:pPr>
+      <w:r>
+        <w:rPr>
+          <w:rFonts w:ascii="Arial Narrow" w:hAnsi="Arial Narrow"/>
+          <w:sz w:val="24"/>
+          <w:lang w:val="es-ES_tradnl"/>
+        </w:rPr>
+        <w:t>Para editar una entidad, hacer clic en la misma desde la tabla, se cargará su información en el formulario. Modificar los datos deseados y presionar “Editar”, o “Crear” para añadirla como nueva.</w:t>
+      </w:r>
+    </w:p>
+    <w:p>
+      <w:pPr>
+        <w:spacing w:after="240"/>
+        <w:jc w:val="both"/>
+        <w:rPr>
+          <w:rFonts w:ascii="Arial Narrow" w:hAnsi="Arial Narrow"/>
+          <w:sz w:val="24"/>
+          <w:lang w:val="es-ES_tradnl"/>
+        </w:rPr>
+      </w:pPr>
+      <w:r>
+        <w:rPr>
+          <w:noProof/>
+        </w:rPr>
+        <w:lastRenderedPageBreak/>
+        <w:drawing>
+          <wp:inline distT="0" distB="0" distL="0" distR="0" wp14:anchorId="7D502C6E" wp14:editId="4E2BE536">
+            <wp:extent cx="5943600" cy="3189605"/>
+            <wp:effectExtent l="0" t="0" r="0" b="0"/>
+            <wp:docPr id="2" name="Picture 2"/>
+            <wp:cNvGraphicFramePr>
+              <a:graphicFrameLocks xmlns:a="http://schemas.openxmlformats.org/drawingml/2006/main" noChangeAspect="1"/>
+            </wp:cNvGraphicFramePr>
+            <a:graphic xmlns:a="http://schemas.openxmlformats.org/drawingml/2006/main">
+              <a:graphicData uri="http://schemas.openxmlformats.org/drawingml/2006/picture">
+                <pic:pic xmlns:pic="http://schemas.openxmlformats.org/drawingml/2006/picture">
+                  <pic:nvPicPr>
+                    <pic:cNvPr id="1" name=""/>
+                    <pic:cNvPicPr/>
+                  </pic:nvPicPr>
+                  <pic:blipFill>
+                    <a:blip r:embed="rId26"/>
+                    <a:stretch>
+                      <a:fillRect/>
+                    </a:stretch>
+                  </pic:blipFill>
+                  <pic:spPr>
+                    <a:xfrm>
+                      <a:off x="0" y="0"/>
+                      <a:ext cx="5943600" cy="3189605"/>
+                    </a:xfrm>
+                    <a:prstGeom prst="rect">
+                      <a:avLst/>
+                    </a:prstGeom>
+                  </pic:spPr>
+                </pic:pic>
+              </a:graphicData>
+            </a:graphic>
+          </wp:inline>
+        </w:drawing>
+      </w:r>
+    </w:p>
+    <w:p>
+      <w:pPr>
+        <w:pStyle w:val="ListParagraph"/>
+        <w:numPr>
+          <w:ilvl w:val="0"/>
+          <w:numId w:val="9"/>
+        </w:numPr>
+        <w:jc w:val="both"/>
+        <w:rPr>
+          <w:rFonts w:ascii="Arial Narrow" w:hAnsi="Arial Narrow"/>
+          <w:sz w:val="24"/>
+          <w:lang w:val="es-ES_tradnl"/>
+        </w:rPr>
+      </w:pPr>
+      <w:r>
+        <w:rPr>
+          <w:rFonts w:ascii="Arial Narrow" w:hAnsi="Arial Narrow"/>
+          <w:sz w:val="24"/>
+          <w:lang w:val="es-ES_tradnl"/>
+        </w:rPr>
+        <w:t>Para borrarla, presionar en el botón “x” a la derecha de la tabla en cada fila. Se borrará dicha entidad.</w:t>
+      </w:r>
+    </w:p>
+    <w:p>
+      <w:pPr>
+        <w:jc w:val="both"/>
+        <w:rPr>
+          <w:rFonts w:ascii="Arial Narrow" w:hAnsi="Arial Narrow"/>
+          <w:sz w:val="24"/>
+          <w:lang w:val="es-ES_tradnl"/>
+        </w:rPr>
+      </w:pPr>
+    </w:p>
+    <w:p>
+      <w:pPr>
+        <w:ind w:left="360"/>
+        <w:jc w:val="both"/>
+        <w:rPr>
+          <w:rFonts w:ascii="Arial Narrow" w:hAnsi="Arial Narrow"/>
+          <w:sz w:val="24"/>
+          <w:lang w:val="es-ES_tradnl"/>
+        </w:rPr>
+      </w:pPr>
+      <w:r>
+        <w:rPr>
+          <w:rFonts w:ascii="Arial Narrow" w:hAnsi="Arial Narrow"/>
+          <w:sz w:val="24"/>
+          <w:lang w:val="es-ES_tradnl"/>
+        </w:rPr>
+        <w:t>Para gestionar alumnos, se incluyen las funcionalidades anteriormente mencionadas y dos extras:</w:t>
+      </w:r>
+    </w:p>
+    <w:p>
+      <w:pPr>
+        <w:ind w:left="360"/>
+        <w:jc w:val="both"/>
+        <w:rPr>
+          <w:rFonts w:ascii="Arial Narrow" w:hAnsi="Arial Narrow"/>
+          <w:sz w:val="24"/>
+          <w:lang w:val="es-ES_tradnl"/>
+        </w:rPr>
+      </w:pPr>
+    </w:p>
+    <w:p>
+      <w:pPr>
+        <w:pStyle w:val="ListParagraph"/>
+        <w:numPr>
+          <w:ilvl w:val="0"/>
+          <w:numId w:val="9"/>
+        </w:numPr>
+        <w:jc w:val="both"/>
+        <w:rPr>
+          <w:rFonts w:ascii="Arial Narrow" w:hAnsi="Arial Narrow"/>
+          <w:sz w:val="24"/>
+          <w:lang w:val="es-ES_tradnl"/>
+        </w:rPr>
+      </w:pPr>
+      <w:r>
+        <w:rPr>
+          <w:rFonts w:ascii="Arial Narrow" w:hAnsi="Arial Narrow"/>
+          <w:sz w:val="24"/>
+          <w:lang w:val="es-ES_tradnl"/>
+        </w:rPr>
+        <w:t>Para borrar varios alumnos a la vez, indicar en el formulario los ID desde y hasta donde se desea borrar y hacer clic en “Borrar Alumnos”</w:t>
+      </w:r>
+    </w:p>
+    <w:p>
+      <w:pPr>
+        <w:spacing w:after="240"/>
+        <w:jc w:val="both"/>
+        <w:rPr>
+          <w:rFonts w:ascii="Arial Narrow" w:hAnsi="Arial Narrow"/>
+          <w:sz w:val="24"/>
+          <w:lang w:val="es-ES_tradnl"/>
+        </w:rPr>
+      </w:pPr>
+      <w:r>
+        <w:rPr>
+          <w:noProof/>
+        </w:rPr>
+        <w:drawing>
+          <wp:inline distT="0" distB="0" distL="0" distR="0" wp14:anchorId="4B20BA97" wp14:editId="0F132769">
+            <wp:extent cx="5943600" cy="1452245"/>
+            <wp:effectExtent l="0" t="0" r="0" b="0"/>
+            <wp:docPr id="4" name="Picture 4"/>
+            <wp:cNvGraphicFramePr>
+              <a:graphicFrameLocks xmlns:a="http://schemas.openxmlformats.org/drawingml/2006/main" noChangeAspect="1"/>
+            </wp:cNvGraphicFramePr>
+            <a:graphic xmlns:a="http://schemas.openxmlformats.org/drawingml/2006/main">
+              <a:graphicData uri="http://schemas.openxmlformats.org/drawingml/2006/picture">
+                <pic:pic xmlns:pic="http://schemas.openxmlformats.org/drawingml/2006/picture">
+                  <pic:nvPicPr>
+                    <pic:cNvPr id="1" name=""/>
+                    <pic:cNvPicPr/>
+                  </pic:nvPicPr>
+                  <pic:blipFill>
+                    <a:blip r:embed="rId27"/>
+                    <a:stretch>
+                      <a:fillRect/>
+                    </a:stretch>
+                  </pic:blipFill>
+                  <pic:spPr>
+                    <a:xfrm>
+                      <a:off x="0" y="0"/>
+                      <a:ext cx="5943600" cy="1452245"/>
+                    </a:xfrm>
+                    <a:prstGeom prst="rect">
+                      <a:avLst/>
+                    </a:prstGeom>
+                  </pic:spPr>
+                </pic:pic>
+              </a:graphicData>
+            </a:graphic>
+          </wp:inline>
+        </w:drawing>
+      </w:r>
+    </w:p>
+    <w:p>
+      <w:pPr>
+        <w:pStyle w:val="ListParagraph"/>
+        <w:numPr>
+          <w:ilvl w:val="0"/>
+          <w:numId w:val="9"/>
+        </w:numPr>
+        <w:jc w:val="both"/>
+        <w:rPr>
+          <w:rFonts w:ascii="Arial Narrow" w:hAnsi="Arial Narrow"/>
+          <w:sz w:val="24"/>
+          <w:lang w:val="es-ES_tradnl"/>
+        </w:rPr>
+      </w:pPr>
+      <w:r>
+        <w:rPr>
+          <w:rFonts w:ascii="Arial Narrow" w:hAnsi="Arial Narrow"/>
+          <w:sz w:val="24"/>
+          <w:lang w:val="es-ES_tradnl"/>
+        </w:rPr>
+        <w:t>Se pueden añadir varios alumnos a la vez subiendo un fichero CSV que siga las instrucciones de formato indicadas en la página</w:t>
+      </w:r>
+      <w:r>
+        <w:rPr>
+          <w:rFonts w:ascii="Arial Narrow" w:hAnsi="Arial Narrow"/>
+          <w:sz w:val="24"/>
+          <w:lang w:val="es-ES_tradnl"/>
+        </w:rPr>
+        <w:t>, e indicando las asignaturas en las que se desea matricularles.</w:t>
+      </w:r>
+    </w:p>
+    <w:p>
+      <w:pPr>
+        <w:jc w:val="both"/>
+        <w:rPr>
+          <w:rFonts w:ascii="Arial Narrow" w:hAnsi="Arial Narrow"/>
+          <w:sz w:val="24"/>
+          <w:lang w:val="es-ES_tradnl"/>
+        </w:rPr>
+      </w:pPr>
+      <w:r>
+        <w:rPr>
+          <w:noProof/>
+        </w:rPr>
+        <w:lastRenderedPageBreak/>
+        <w:drawing>
+          <wp:inline distT="0" distB="0" distL="0" distR="0" wp14:anchorId="270D4F91" wp14:editId="4149D554">
+            <wp:extent cx="5943600" cy="3566160"/>
+            <wp:effectExtent l="0" t="0" r="0" b="0"/>
+            <wp:docPr id="5" name="Picture 5"/>
+            <wp:cNvGraphicFramePr>
+              <a:graphicFrameLocks xmlns:a="http://schemas.openxmlformats.org/drawingml/2006/main" noChangeAspect="1"/>
+            </wp:cNvGraphicFramePr>
+            <a:graphic xmlns:a="http://schemas.openxmlformats.org/drawingml/2006/main">
+              <a:graphicData uri="http://schemas.openxmlformats.org/drawingml/2006/picture">
+                <pic:pic xmlns:pic="http://schemas.openxmlformats.org/drawingml/2006/picture">
+                  <pic:nvPicPr>
+                    <pic:cNvPr id="1" name=""/>
+                    <pic:cNvPicPr/>
+                  </pic:nvPicPr>
+                  <pic:blipFill>
+                    <a:blip r:embed="rId28"/>
+                    <a:stretch>
+                      <a:fillRect/>
+                    </a:stretch>
+                  </pic:blipFill>
+                  <pic:spPr>
+                    <a:xfrm>
+                      <a:off x="0" y="0"/>
+                      <a:ext cx="5943600" cy="3566160"/>
+                    </a:xfrm>
+                    <a:prstGeom prst="rect">
+                      <a:avLst/>
+                    </a:prstGeom>
+                  </pic:spPr>
+                </pic:pic>
+              </a:graphicData>
+            </a:graphic>
+          </wp:inline>
+        </w:drawing>
+      </w:r>
+    </w:p>
+    <w:p>
+      <w:pPr>
+        <w:jc w:val="both"/>
+        <w:rPr>
+          <w:rFonts w:ascii="Arial Narrow" w:hAnsi="Arial Narrow"/>
+          <w:sz w:val="24"/>
+          <w:lang w:val="es-ES_tradnl"/>
+        </w:rPr>
+      </w:pPr>
+    </w:p>
+    <w:p>
+      <w:pPr>
+        <w:pStyle w:val="Heading2"/>
+        <w:rPr>
+          <w:lang w:val="es-ES_tradnl"/>
+        </w:rPr>
+      </w:pPr>
+      <w:r>
+        <w:rPr>
+          <w:lang w:val="es-ES_tradnl"/>
+        </w:rPr>
+        <w:t>USUARIOS DOCENTES</w:t>
+      </w:r>
+    </w:p>
+    <w:p>
+      <w:pPr>
+        <w:pStyle w:val="Heading4"/>
+      </w:pPr>
+      <w:r>
+        <w:t>ALUMNOS</w:t>
+      </w:r>
+    </w:p>
+    <w:p>
+      <w:pPr>
+        <w:pStyle w:val="Heading4"/>
+      </w:pPr>
+      <w:r>
+        <w:t>PROFESORES</w:t>
+      </w:r>
     </w:p>
     <w:p>
       <w:pPr>
@@ -7226,6 +7839,95 @@
     </w:lvl>
   </w:abstractNum>
   <w:abstractNum w:abstractNumId="7" w15:restartNumberingAfterBreak="0">
+    <w:nsid w:val="652E6EA3"/>
+    <w:multiLevelType w:val="hybridMultilevel"/>
+    <w:tmpl w:val="D4C28D1C"/>
+    <w:lvl w:ilvl="0" w:tplc="0C0A0011">
+      <w:start w:val="1"/>
+      <w:numFmt w:val="decimal"/>
+      <w:lvlText w:val="%1)"/>
+      <w:lvlJc w:val="left"/>
+      <w:pPr>
+        <w:ind w:left="720" w:hanging="360"/>
+      </w:pPr>
+      <w:rPr>
+        <w:rFonts w:hint="default"/>
+      </w:rPr>
+    </w:lvl>
+    <w:lvl w:ilvl="1" w:tplc="0C0A0019" w:tentative="1">
+      <w:start w:val="1"/>
+      <w:numFmt w:val="lowerLetter"/>
+      <w:lvlText w:val="%2."/>
+      <w:lvlJc w:val="left"/>
+      <w:pPr>
+        <w:ind w:left="1440" w:hanging="360"/>
+      </w:pPr>
+    </w:lvl>
+    <w:lvl w:ilvl="2" w:tplc="0C0A001B" w:tentative="1">
+      <w:start w:val="1"/>
+      <w:numFmt w:val="lowerRoman"/>
+      <w:lvlText w:val="%3."/>
+      <w:lvlJc w:val="right"/>
+      <w:pPr>
+        <w:ind w:left="2160" w:hanging="180"/>
+      </w:pPr>
+    </w:lvl>
+    <w:lvl w:ilvl="3" w:tplc="0C0A000F" w:tentative="1">
+      <w:start w:val="1"/>
+      <w:numFmt w:val="decimal"/>
+      <w:lvlText w:val="%4."/>
+      <w:lvlJc w:val="left"/>
+      <w:pPr>
+        <w:ind w:left="2880" w:hanging="360"/>
+      </w:pPr>
+    </w:lvl>
+    <w:lvl w:ilvl="4" w:tplc="0C0A0019" w:tentative="1">
+      <w:start w:val="1"/>
+      <w:numFmt w:val="lowerLetter"/>
+      <w:lvlText w:val="%5."/>
+      <w:lvlJc w:val="left"/>
+      <w:pPr>
+        <w:ind w:left="3600" w:hanging="360"/>
+      </w:pPr>
+    </w:lvl>
+    <w:lvl w:ilvl="5" w:tplc="0C0A001B" w:tentative="1">
+      <w:start w:val="1"/>
+      <w:numFmt w:val="lowerRoman"/>
+      <w:lvlText w:val="%6."/>
+      <w:lvlJc w:val="right"/>
+      <w:pPr>
+        <w:ind w:left="4320" w:hanging="180"/>
+      </w:pPr>
+    </w:lvl>
+    <w:lvl w:ilvl="6" w:tplc="0C0A000F" w:tentative="1">
+      <w:start w:val="1"/>
+      <w:numFmt w:val="decimal"/>
+      <w:lvlText w:val="%7."/>
+      <w:lvlJc w:val="left"/>
+      <w:pPr>
+        <w:ind w:left="5040" w:hanging="360"/>
+      </w:pPr>
+    </w:lvl>
+    <w:lvl w:ilvl="7" w:tplc="0C0A0019" w:tentative="1">
+      <w:start w:val="1"/>
+      <w:numFmt w:val="lowerLetter"/>
+      <w:lvlText w:val="%8."/>
+      <w:lvlJc w:val="left"/>
+      <w:pPr>
+        <w:ind w:left="5760" w:hanging="360"/>
+      </w:pPr>
+    </w:lvl>
+    <w:lvl w:ilvl="8" w:tplc="0C0A001B" w:tentative="1">
+      <w:start w:val="1"/>
+      <w:numFmt w:val="lowerRoman"/>
+      <w:lvlText w:val="%9."/>
+      <w:lvlJc w:val="right"/>
+      <w:pPr>
+        <w:ind w:left="6480" w:hanging="180"/>
+      </w:pPr>
+    </w:lvl>
+  </w:abstractNum>
+  <w:abstractNum w:abstractNumId="8" w15:restartNumberingAfterBreak="0">
     <w:nsid w:val="682D51CD"/>
     <w:multiLevelType w:val="hybridMultilevel"/>
     <w:tmpl w:val="8920105C"/>
@@ -7321,7 +8023,7 @@
     <w:abstractNumId w:val="0"/>
   </w:num>
   <w:num w:numId="3">
-    <w:abstractNumId w:val="7"/>
+    <w:abstractNumId w:val="8"/>
   </w:num>
   <w:num w:numId="4">
     <w:abstractNumId w:val="6"/>
@@ -7337,6 +8039,9 @@
   </w:num>
   <w:num w:numId="8">
     <w:abstractNumId w:val="4"/>
+  </w:num>
+  <w:num w:numId="9">
+    <w:abstractNumId w:val="7"/>
   </w:num>
 </w:numbering>
 </file>
@@ -8343,7 +9048,7 @@
 </file>
 
 <file path=customXml/itemProps1.xml><?xml version="1.0" encoding="utf-8"?>
-<ds:datastoreItem xmlns:ds="http://schemas.openxmlformats.org/officeDocument/2006/customXml" ds:itemID="{7549BF67-FB0C-7E47-ADBD-3B97B8DC3CF9}">
+<ds:datastoreItem xmlns:ds="http://schemas.openxmlformats.org/officeDocument/2006/customXml" ds:itemID="{AF42A174-5238-4236-B534-A7BADE115B28}">
   <ds:schemaRefs>
     <ds:schemaRef ds:uri="http://schemas.openxmlformats.org/officeDocument/2006/bibliography"/>
   </ds:schemaRefs>

</xml_diff>

<commit_message>
terminado el manual de los alumnos
</commit_message>
<xml_diff>
--- a/Documentacion/1. Informe de la Aplicacion/Informe de la aplicación.docx
+++ b/Documentacion/1. Informe de la Aplicacion/Informe de la aplicación.docx
@@ -5797,7 +5797,7 @@
           <v:shape id="_x0000_i1025" type="#_x0000_t75" alt="" style="width:269.75pt;height:90.25pt;mso-width-percent:0;mso-height-percent:0;mso-width-percent:0;mso-height-percent:0" o:ole="">
             <v:imagedata r:id="rId9" o:title=""/>
           </v:shape>
-          <o:OLEObject Type="Embed" ProgID="Visio.Drawing.15" ShapeID="_x0000_i1025" DrawAspect="Content" ObjectID="_1590400294" r:id="rId10"/>
+          <o:OLEObject Type="Embed" ProgID="Visio.Drawing.15" ShapeID="_x0000_i1025" DrawAspect="Content" ObjectID="_1590400757" r:id="rId10"/>
         </w:object>
       </w:r>
     </w:p>
@@ -5814,7 +5814,7 @@
           <v:shape id="_x0000_i1026" type="#_x0000_t75" alt="" style="width:5in;height:276.2pt;mso-width-percent:0;mso-height-percent:0;mso-width-percent:0;mso-height-percent:0" o:ole="">
             <v:imagedata r:id="rId11" o:title=""/>
           </v:shape>
-          <o:OLEObject Type="Embed" ProgID="Visio.Drawing.15" ShapeID="_x0000_i1026" DrawAspect="Content" ObjectID="_1590400295" r:id="rId12"/>
+          <o:OLEObject Type="Embed" ProgID="Visio.Drawing.15" ShapeID="_x0000_i1026" DrawAspect="Content" ObjectID="_1590400758" r:id="rId12"/>
         </w:object>
       </w:r>
     </w:p>
@@ -5831,7 +5831,7 @@
           <v:shape id="_x0000_i1028" type="#_x0000_t75" alt="" style="width:401.9pt;height:204.2pt;mso-width-percent:0;mso-height-percent:0;mso-width-percent:0;mso-height-percent:0" o:ole="">
             <v:imagedata r:id="rId13" o:title=""/>
           </v:shape>
-          <o:OLEObject Type="Embed" ProgID="Visio.Drawing.15" ShapeID="_x0000_i1028" DrawAspect="Content" ObjectID="_1590400296" r:id="rId14"/>
+          <o:OLEObject Type="Embed" ProgID="Visio.Drawing.15" ShapeID="_x0000_i1028" DrawAspect="Content" ObjectID="_1590400759" r:id="rId14"/>
         </w:object>
       </w:r>
     </w:p>
@@ -5859,11 +5859,9 @@
           <v:shape id="_x0000_i1034" type="#_x0000_t75" style="width:386.85pt;height:200.4pt" o:ole="">
             <v:imagedata r:id="rId15" o:title=""/>
           </v:shape>
-          <o:OLEObject Type="Embed" ProgID="Visio.Drawing.15" ShapeID="_x0000_i1034" DrawAspect="Content" ObjectID="_1590400297" r:id="rId16"/>
+          <o:OLEObject Type="Embed" ProgID="Visio.Drawing.15" ShapeID="_x0000_i1034" DrawAspect="Content" ObjectID="_1590400760" r:id="rId16"/>
         </w:object>
       </w:r>
-      <w:bookmarkStart w:id="4" w:name="_GoBack"/>
-      <w:bookmarkEnd w:id="4"/>
     </w:p>
     <w:p>
       <w:pPr>
@@ -5880,11 +5878,11 @@
         <w:pStyle w:val="Heading2"/>
         <w:spacing w:after="240"/>
       </w:pPr>
-      <w:bookmarkStart w:id="5" w:name="_Toc511244034"/>
+      <w:bookmarkStart w:id="4" w:name="_Toc511244034"/>
       <w:r>
         <w:t>RESTRICCIONES FUNCIONALES</w:t>
       </w:r>
-      <w:bookmarkEnd w:id="5"/>
+      <w:bookmarkEnd w:id="4"/>
     </w:p>
     <w:p>
       <w:pPr>
@@ -5991,7 +5989,7 @@
           <w:lang w:val="es-ES_tradnl"/>
         </w:rPr>
       </w:pPr>
-      <w:bookmarkStart w:id="6" w:name="_Toc511122309"/>
+      <w:bookmarkStart w:id="5" w:name="_Toc511122309"/>
       <w:r>
         <w:rPr>
           <w:lang w:val="es-ES_tradnl"/>
@@ -5999,7 +5997,7 @@
         <w:lastRenderedPageBreak/>
         <w:t>ESQUEMA FUNCIONAL</w:t>
       </w:r>
-      <w:bookmarkEnd w:id="6"/>
+      <w:bookmarkEnd w:id="5"/>
     </w:p>
     <w:p>
       <w:pPr>
@@ -6009,7 +6007,7 @@
           <w:lang w:val="es-ES_tradnl"/>
         </w:rPr>
       </w:pPr>
-      <w:bookmarkStart w:id="7" w:name="_Toc511122310"/>
+      <w:bookmarkStart w:id="6" w:name="_Toc511122310"/>
       <w:r>
         <w:rPr>
           <w:noProof/>
@@ -6019,7 +6017,7 @@
             <v:imagedata r:id="rId17" o:title=""/>
             <w10:wrap type="square"/>
           </v:shape>
-          <o:OLEObject Type="Embed" ProgID="Visio.Drawing.15" ShapeID="_x0000_s1027" DrawAspect="Content" ObjectID="_1590400298" r:id="rId18"/>
+          <o:OLEObject Type="Embed" ProgID="Visio.Drawing.15" ShapeID="_x0000_s1027" DrawAspect="Content" ObjectID="_1590400761" r:id="rId18"/>
         </w:object>
       </w:r>
       <w:r>
@@ -6028,7 +6026,7 @@
         </w:rPr>
         <w:t>DISEÑO DE LA BASE DE DATOS</w:t>
       </w:r>
-      <w:bookmarkEnd w:id="7"/>
+      <w:bookmarkEnd w:id="6"/>
     </w:p>
     <w:p>
       <w:pPr>
@@ -6053,7 +6051,7 @@
             <v:imagedata r:id="rId19" o:title=""/>
             <w10:wrap type="square"/>
           </v:shape>
-          <o:OLEObject Type="Embed" ProgID="Visio.Drawing.15" ShapeID="_x0000_s1026" DrawAspect="Content" ObjectID="_1590400299" r:id="rId20"/>
+          <o:OLEObject Type="Embed" ProgID="Visio.Drawing.15" ShapeID="_x0000_s1026" DrawAspect="Content" ObjectID="_1590400762" r:id="rId20"/>
         </w:object>
       </w:r>
     </w:p>
@@ -6233,7 +6231,7 @@
           <w:lang w:val="es-ES_tradnl"/>
         </w:rPr>
       </w:pPr>
-      <w:bookmarkStart w:id="8" w:name="_Toc511122311"/>
+      <w:bookmarkStart w:id="7" w:name="_Toc511122311"/>
       <w:r>
         <w:rPr>
           <w:lang w:val="es-ES_tradnl"/>
@@ -6241,7 +6239,7 @@
         <w:lastRenderedPageBreak/>
         <w:t>DISEÑO FÍSICO DE LA BASE DE DATOS</w:t>
       </w:r>
-      <w:bookmarkEnd w:id="8"/>
+      <w:bookmarkEnd w:id="7"/>
     </w:p>
     <w:p>
       <w:pPr>
@@ -6312,14 +6310,14 @@
           <w:lang w:val="es-ES_tradnl"/>
         </w:rPr>
       </w:pPr>
-      <w:bookmarkStart w:id="9" w:name="_Toc511122312"/>
+      <w:bookmarkStart w:id="8" w:name="_Toc511122312"/>
       <w:r>
         <w:rPr>
           <w:lang w:val="es-ES_tradnl"/>
         </w:rPr>
         <w:t>CASOS DE PRUEBA</w:t>
       </w:r>
-      <w:bookmarkEnd w:id="9"/>
+      <w:bookmarkEnd w:id="8"/>
     </w:p>
     <w:p>
       <w:pPr>
@@ -6329,14 +6327,14 @@
           <w:lang w:val="es-ES_tradnl"/>
         </w:rPr>
       </w:pPr>
-      <w:bookmarkStart w:id="10" w:name="_Toc511122313"/>
+      <w:bookmarkStart w:id="9" w:name="_Toc511122313"/>
       <w:r>
         <w:rPr>
           <w:lang w:val="es-ES_tradnl"/>
         </w:rPr>
         <w:t>MANUAL DE USO</w:t>
       </w:r>
-      <w:bookmarkEnd w:id="10"/>
+      <w:bookmarkEnd w:id="9"/>
     </w:p>
     <w:p>
       <w:pPr>
@@ -7183,6 +7181,234 @@
           </wp:inline>
         </w:drawing>
       </w:r>
+    </w:p>
+    <w:p>
+      <w:pPr>
+        <w:ind w:firstLine="360"/>
+        <w:jc w:val="both"/>
+        <w:rPr>
+          <w:rFonts w:ascii="Arial Narrow" w:hAnsi="Arial Narrow"/>
+          <w:sz w:val="24"/>
+          <w:lang w:val="es-ES"/>
+        </w:rPr>
+      </w:pPr>
+    </w:p>
+    <w:p>
+      <w:pPr>
+        <w:ind w:firstLine="360"/>
+        <w:jc w:val="both"/>
+        <w:rPr>
+          <w:rFonts w:ascii="Arial Narrow" w:hAnsi="Arial Narrow"/>
+          <w:sz w:val="24"/>
+          <w:lang w:val="es-ES"/>
+        </w:rPr>
+      </w:pPr>
+      <w:r>
+        <w:rPr>
+          <w:rFonts w:ascii="Arial Narrow" w:hAnsi="Arial Narrow"/>
+          <w:sz w:val="24"/>
+          <w:lang w:val="es-ES"/>
+        </w:rPr>
+        <w:t xml:space="preserve">Los alumnos pueden también acceder a las funcionalidades relacionadas con las asignaturas, haciendo clic en la asignatura deseada en la barra de navegación lateral. </w:t>
+      </w:r>
+    </w:p>
+    <w:p>
+      <w:pPr>
+        <w:ind w:firstLine="360"/>
+        <w:jc w:val="both"/>
+        <w:rPr>
+          <w:rFonts w:ascii="Arial Narrow" w:hAnsi="Arial Narrow"/>
+          <w:sz w:val="24"/>
+          <w:lang w:val="es-ES"/>
+        </w:rPr>
+      </w:pPr>
+    </w:p>
+    <w:p>
+      <w:pPr>
+        <w:ind w:firstLine="360"/>
+        <w:jc w:val="center"/>
+        <w:rPr>
+          <w:rFonts w:ascii="Arial Narrow" w:hAnsi="Arial Narrow"/>
+          <w:sz w:val="24"/>
+          <w:lang w:val="es-ES"/>
+        </w:rPr>
+      </w:pPr>
+      <w:r>
+        <w:rPr>
+          <w:noProof/>
+        </w:rPr>
+        <w:drawing>
+          <wp:inline distT="0" distB="0" distL="0" distR="0" wp14:anchorId="3DD0964A" wp14:editId="6E97122D">
+            <wp:extent cx="4230806" cy="3319103"/>
+            <wp:effectExtent l="0" t="0" r="0" b="0"/>
+            <wp:docPr id="10" name="Picture 10"/>
+            <wp:cNvGraphicFramePr>
+              <a:graphicFrameLocks xmlns:a="http://schemas.openxmlformats.org/drawingml/2006/main" noChangeAspect="1"/>
+            </wp:cNvGraphicFramePr>
+            <a:graphic xmlns:a="http://schemas.openxmlformats.org/drawingml/2006/main">
+              <a:graphicData uri="http://schemas.openxmlformats.org/drawingml/2006/picture">
+                <pic:pic xmlns:pic="http://schemas.openxmlformats.org/drawingml/2006/picture">
+                  <pic:nvPicPr>
+                    <pic:cNvPr id="1" name=""/>
+                    <pic:cNvPicPr/>
+                  </pic:nvPicPr>
+                  <pic:blipFill>
+                    <a:blip r:embed="rId29"/>
+                    <a:stretch>
+                      <a:fillRect/>
+                    </a:stretch>
+                  </pic:blipFill>
+                  <pic:spPr>
+                    <a:xfrm>
+                      <a:off x="0" y="0"/>
+                      <a:ext cx="4254992" cy="3338077"/>
+                    </a:xfrm>
+                    <a:prstGeom prst="rect">
+                      <a:avLst/>
+                    </a:prstGeom>
+                  </pic:spPr>
+                </pic:pic>
+              </a:graphicData>
+            </a:graphic>
+          </wp:inline>
+        </w:drawing>
+      </w:r>
+    </w:p>
+    <w:p>
+      <w:pPr>
+        <w:ind w:firstLine="360"/>
+        <w:jc w:val="both"/>
+        <w:rPr>
+          <w:rFonts w:ascii="Arial Narrow" w:hAnsi="Arial Narrow"/>
+          <w:sz w:val="24"/>
+          <w:lang w:val="es-ES"/>
+        </w:rPr>
+      </w:pPr>
+    </w:p>
+    <w:p>
+      <w:pPr>
+        <w:ind w:firstLine="360"/>
+        <w:jc w:val="both"/>
+        <w:rPr>
+          <w:rFonts w:ascii="Arial Narrow" w:hAnsi="Arial Narrow"/>
+          <w:sz w:val="24"/>
+          <w:lang w:val="es-ES"/>
+        </w:rPr>
+      </w:pPr>
+      <w:r>
+        <w:rPr>
+          <w:rFonts w:ascii="Arial Narrow" w:hAnsi="Arial Narrow"/>
+          <w:sz w:val="24"/>
+          <w:lang w:val="es-ES"/>
+        </w:rPr>
+        <w:t>Una vez en el menú de la asignatura, pueden acceder al material disponible haciendo clic en “Enseñanzas Básicas” o “Enseñanzas Prácticas”, y haciendo clic en el material deseado para descargarlo.</w:t>
+      </w:r>
+    </w:p>
+    <w:p>
+      <w:pPr>
+        <w:ind w:firstLine="360"/>
+        <w:jc w:val="both"/>
+        <w:rPr>
+          <w:rFonts w:ascii="Arial Narrow" w:hAnsi="Arial Narrow"/>
+          <w:sz w:val="24"/>
+          <w:lang w:val="es-ES"/>
+        </w:rPr>
+      </w:pPr>
+    </w:p>
+    <w:p>
+      <w:pPr>
+        <w:ind w:firstLine="360"/>
+        <w:jc w:val="center"/>
+        <w:rPr>
+          <w:rFonts w:ascii="Arial Narrow" w:hAnsi="Arial Narrow"/>
+          <w:sz w:val="24"/>
+          <w:lang w:val="es-ES"/>
+        </w:rPr>
+      </w:pPr>
+      <w:r>
+        <w:rPr>
+          <w:noProof/>
+        </w:rPr>
+        <w:lastRenderedPageBreak/>
+        <w:drawing>
+          <wp:inline distT="0" distB="0" distL="0" distR="0" wp14:anchorId="72FB7438" wp14:editId="296A95F3">
+            <wp:extent cx="4995081" cy="2114371"/>
+            <wp:effectExtent l="0" t="0" r="0" b="635"/>
+            <wp:docPr id="9" name="Picture 9"/>
+            <wp:cNvGraphicFramePr>
+              <a:graphicFrameLocks xmlns:a="http://schemas.openxmlformats.org/drawingml/2006/main" noChangeAspect="1"/>
+            </wp:cNvGraphicFramePr>
+            <a:graphic xmlns:a="http://schemas.openxmlformats.org/drawingml/2006/main">
+              <a:graphicData uri="http://schemas.openxmlformats.org/drawingml/2006/picture">
+                <pic:pic xmlns:pic="http://schemas.openxmlformats.org/drawingml/2006/picture">
+                  <pic:nvPicPr>
+                    <pic:cNvPr id="1" name=""/>
+                    <pic:cNvPicPr/>
+                  </pic:nvPicPr>
+                  <pic:blipFill>
+                    <a:blip r:embed="rId30"/>
+                    <a:stretch>
+                      <a:fillRect/>
+                    </a:stretch>
+                  </pic:blipFill>
+                  <pic:spPr>
+                    <a:xfrm>
+                      <a:off x="0" y="0"/>
+                      <a:ext cx="5024632" cy="2126880"/>
+                    </a:xfrm>
+                    <a:prstGeom prst="rect">
+                      <a:avLst/>
+                    </a:prstGeom>
+                  </pic:spPr>
+                </pic:pic>
+              </a:graphicData>
+            </a:graphic>
+          </wp:inline>
+        </w:drawing>
+      </w:r>
+    </w:p>
+    <w:p>
+      <w:pPr>
+        <w:ind w:firstLine="360"/>
+        <w:jc w:val="center"/>
+        <w:rPr>
+          <w:rFonts w:ascii="Arial Narrow" w:hAnsi="Arial Narrow"/>
+          <w:sz w:val="24"/>
+          <w:lang w:val="es-ES"/>
+        </w:rPr>
+      </w:pPr>
+    </w:p>
+    <w:p>
+      <w:pPr>
+        <w:ind w:firstLine="360"/>
+        <w:rPr>
+          <w:rFonts w:ascii="Arial Narrow" w:hAnsi="Arial Narrow"/>
+          <w:sz w:val="24"/>
+          <w:lang w:val="es-ES"/>
+        </w:rPr>
+      </w:pPr>
+      <w:r>
+        <w:rPr>
+          <w:rFonts w:ascii="Arial Narrow" w:hAnsi="Arial Narrow"/>
+          <w:sz w:val="24"/>
+          <w:lang w:val="es-ES"/>
+        </w:rPr>
+        <w:tab/>
+        <w:t>Finalmente, en el apartado “Próximas Tareas”, pueden consultar las tareas pendientes de la asignatura y subir ficheros para completarlas.</w:t>
+      </w:r>
+      <w:bookmarkStart w:id="10" w:name="_GoBack"/>
+      <w:bookmarkEnd w:id="10"/>
+    </w:p>
+    <w:p>
+      <w:pPr>
+        <w:ind w:firstLine="360"/>
+        <w:jc w:val="both"/>
+        <w:rPr>
+          <w:rFonts w:ascii="Arial Narrow" w:hAnsi="Arial Narrow"/>
+          <w:sz w:val="24"/>
+          <w:lang w:val="es-ES"/>
+        </w:rPr>
+      </w:pPr>
     </w:p>
     <w:p>
       <w:pPr>
@@ -9226,7 +9452,7 @@
 </file>
 
 <file path=customXml/itemProps1.xml><?xml version="1.0" encoding="utf-8"?>
-<ds:datastoreItem xmlns:ds="http://schemas.openxmlformats.org/officeDocument/2006/customXml" ds:itemID="{E653E41A-5E0B-435F-93B3-C326D8EBF3FA}">
+<ds:datastoreItem xmlns:ds="http://schemas.openxmlformats.org/officeDocument/2006/customXml" ds:itemID="{95A6C323-1581-473A-B5DA-487898096316}">
   <ds:schemaRefs>
     <ds:schemaRef ds:uri="http://schemas.openxmlformats.org/officeDocument/2006/bibliography"/>
   </ds:schemaRefs>

</xml_diff>

<commit_message>
terminado manual de usuario
</commit_message>
<xml_diff>
--- a/Documentacion/1. Informe de la Aplicacion/Informe de la aplicación.docx
+++ b/Documentacion/1. Informe de la Aplicacion/Informe de la aplicación.docx
@@ -5797,7 +5797,7 @@
           <v:shape id="_x0000_i1025" type="#_x0000_t75" alt="" style="width:269.75pt;height:90.25pt;mso-width-percent:0;mso-height-percent:0;mso-width-percent:0;mso-height-percent:0" o:ole="">
             <v:imagedata r:id="rId9" o:title=""/>
           </v:shape>
-          <o:OLEObject Type="Embed" ProgID="Visio.Drawing.15" ShapeID="_x0000_i1025" DrawAspect="Content" ObjectID="_1590400757" r:id="rId10"/>
+          <o:OLEObject Type="Embed" ProgID="Visio.Drawing.15" ShapeID="_x0000_i1025" DrawAspect="Content" ObjectID="_1590401642" r:id="rId10"/>
         </w:object>
       </w:r>
     </w:p>
@@ -5814,7 +5814,7 @@
           <v:shape id="_x0000_i1026" type="#_x0000_t75" alt="" style="width:5in;height:276.2pt;mso-width-percent:0;mso-height-percent:0;mso-width-percent:0;mso-height-percent:0" o:ole="">
             <v:imagedata r:id="rId11" o:title=""/>
           </v:shape>
-          <o:OLEObject Type="Embed" ProgID="Visio.Drawing.15" ShapeID="_x0000_i1026" DrawAspect="Content" ObjectID="_1590400758" r:id="rId12"/>
+          <o:OLEObject Type="Embed" ProgID="Visio.Drawing.15" ShapeID="_x0000_i1026" DrawAspect="Content" ObjectID="_1590401643" r:id="rId12"/>
         </w:object>
       </w:r>
     </w:p>
@@ -5831,7 +5831,7 @@
           <v:shape id="_x0000_i1028" type="#_x0000_t75" alt="" style="width:401.9pt;height:204.2pt;mso-width-percent:0;mso-height-percent:0;mso-width-percent:0;mso-height-percent:0" o:ole="">
             <v:imagedata r:id="rId13" o:title=""/>
           </v:shape>
-          <o:OLEObject Type="Embed" ProgID="Visio.Drawing.15" ShapeID="_x0000_i1028" DrawAspect="Content" ObjectID="_1590400759" r:id="rId14"/>
+          <o:OLEObject Type="Embed" ProgID="Visio.Drawing.15" ShapeID="_x0000_i1028" DrawAspect="Content" ObjectID="_1590401644" r:id="rId14"/>
         </w:object>
       </w:r>
     </w:p>
@@ -5859,7 +5859,7 @@
           <v:shape id="_x0000_i1034" type="#_x0000_t75" style="width:386.85pt;height:200.4pt" o:ole="">
             <v:imagedata r:id="rId15" o:title=""/>
           </v:shape>
-          <o:OLEObject Type="Embed" ProgID="Visio.Drawing.15" ShapeID="_x0000_i1034" DrawAspect="Content" ObjectID="_1590400760" r:id="rId16"/>
+          <o:OLEObject Type="Embed" ProgID="Visio.Drawing.15" ShapeID="_x0000_i1034" DrawAspect="Content" ObjectID="_1590401645" r:id="rId16"/>
         </w:object>
       </w:r>
     </w:p>
@@ -6017,7 +6017,7 @@
             <v:imagedata r:id="rId17" o:title=""/>
             <w10:wrap type="square"/>
           </v:shape>
-          <o:OLEObject Type="Embed" ProgID="Visio.Drawing.15" ShapeID="_x0000_s1027" DrawAspect="Content" ObjectID="_1590400761" r:id="rId18"/>
+          <o:OLEObject Type="Embed" ProgID="Visio.Drawing.15" ShapeID="_x0000_s1027" DrawAspect="Content" ObjectID="_1590401646" r:id="rId18"/>
         </w:object>
       </w:r>
       <w:r>
@@ -6051,7 +6051,7 @@
             <v:imagedata r:id="rId19" o:title=""/>
             <w10:wrap type="square"/>
           </v:shape>
-          <o:OLEObject Type="Embed" ProgID="Visio.Drawing.15" ShapeID="_x0000_s1026" DrawAspect="Content" ObjectID="_1590400762" r:id="rId20"/>
+          <o:OLEObject Type="Embed" ProgID="Visio.Drawing.15" ShapeID="_x0000_s1026" DrawAspect="Content" ObjectID="_1590401647" r:id="rId20"/>
         </w:object>
       </w:r>
     </w:p>
@@ -7380,6 +7380,7 @@
     </w:p>
     <w:p>
       <w:pPr>
+        <w:spacing w:after="240"/>
         <w:ind w:firstLine="360"/>
         <w:rPr>
           <w:rFonts w:ascii="Arial Narrow" w:hAnsi="Arial Narrow"/>
@@ -7396,27 +7397,313 @@
         <w:tab/>
         <w:t>Finalmente, en el apartado “Próximas Tareas”, pueden consultar las tareas pendientes de la asignatura y subir ficheros para completarlas.</w:t>
       </w:r>
+    </w:p>
+    <w:p>
+      <w:pPr>
+        <w:pStyle w:val="Heading4"/>
+      </w:pPr>
+      <w:r>
+        <w:t>PROFESORES</w:t>
+      </w:r>
+    </w:p>
+    <w:p>
+      <w:pPr>
+        <w:spacing w:after="240"/>
+        <w:ind w:firstLine="360"/>
+        <w:jc w:val="both"/>
+        <w:rPr>
+          <w:rFonts w:ascii="Arial Narrow" w:hAnsi="Arial Narrow"/>
+          <w:sz w:val="24"/>
+          <w:szCs w:val="24"/>
+          <w:lang w:val="es-ES"/>
+        </w:rPr>
+      </w:pPr>
+      <w:r>
+        <w:rPr>
+          <w:rFonts w:ascii="Arial Narrow" w:hAnsi="Arial Narrow"/>
+          <w:sz w:val="24"/>
+          <w:szCs w:val="24"/>
+        </w:rPr>
+        <w:tab/>
+      </w:r>
+      <w:r>
+        <w:rPr>
+          <w:rFonts w:ascii="Arial Narrow" w:hAnsi="Arial Narrow"/>
+          <w:sz w:val="24"/>
+          <w:szCs w:val="24"/>
+          <w:lang w:val="es-ES_tradnl"/>
+        </w:rPr>
+        <w:t xml:space="preserve">Al igual que </w:t>
+      </w:r>
+      <w:r>
+        <w:rPr>
+          <w:rFonts w:ascii="Arial Narrow" w:hAnsi="Arial Narrow"/>
+          <w:sz w:val="24"/>
+          <w:szCs w:val="24"/>
+          <w:lang w:val="es-ES"/>
+        </w:rPr>
+        <w:t>l</w:t>
+      </w:r>
+      <w:r>
+        <w:rPr>
+          <w:rFonts w:ascii="Arial Narrow" w:hAnsi="Arial Narrow"/>
+          <w:sz w:val="24"/>
+          <w:szCs w:val="24"/>
+          <w:lang w:val="es-ES"/>
+        </w:rPr>
+        <w:t>os alumnos</w:t>
+      </w:r>
+      <w:r>
+        <w:rPr>
+          <w:rFonts w:ascii="Arial Narrow" w:hAnsi="Arial Narrow"/>
+          <w:sz w:val="24"/>
+          <w:szCs w:val="24"/>
+          <w:lang w:val="es-ES"/>
+        </w:rPr>
+        <w:t>, los profesores</w:t>
+      </w:r>
+      <w:r>
+        <w:rPr>
+          <w:rFonts w:ascii="Arial Narrow" w:hAnsi="Arial Narrow"/>
+          <w:sz w:val="24"/>
+          <w:szCs w:val="24"/>
+          <w:lang w:val="es-ES"/>
+        </w:rPr>
+        <w:t xml:space="preserve"> pueden también acceder a las funcionalidades relacionadas con las asignaturas, haciendo clic en la asignatura deseada en la barra de navegación lateral. </w:t>
+      </w:r>
+      <w:r>
+        <w:rPr>
+          <w:rFonts w:ascii="Arial Narrow" w:hAnsi="Arial Narrow"/>
+          <w:sz w:val="24"/>
+          <w:szCs w:val="24"/>
+          <w:lang w:val="es-ES"/>
+        </w:rPr>
+        <w:t>Se abrirá la vista de asignaturas para profesores, donde disponen de tres funcionalidades, además de consultar las próximas tareas igual que los alumnos.</w:t>
+      </w:r>
+    </w:p>
+    <w:p>
+      <w:pPr>
+        <w:jc w:val="center"/>
+        <w:rPr>
+          <w:lang w:val="es-ES"/>
+        </w:rPr>
+      </w:pPr>
+      <w:r>
+        <w:rPr>
+          <w:noProof/>
+        </w:rPr>
+        <w:drawing>
+          <wp:inline distT="0" distB="0" distL="0" distR="0" wp14:anchorId="3D664B46" wp14:editId="0EDF6F98">
+            <wp:extent cx="4776716" cy="3364625"/>
+            <wp:effectExtent l="0" t="0" r="5080" b="7620"/>
+            <wp:docPr id="11" name="Picture 11"/>
+            <wp:cNvGraphicFramePr>
+              <a:graphicFrameLocks xmlns:a="http://schemas.openxmlformats.org/drawingml/2006/main" noChangeAspect="1"/>
+            </wp:cNvGraphicFramePr>
+            <a:graphic xmlns:a="http://schemas.openxmlformats.org/drawingml/2006/main">
+              <a:graphicData uri="http://schemas.openxmlformats.org/drawingml/2006/picture">
+                <pic:pic xmlns:pic="http://schemas.openxmlformats.org/drawingml/2006/picture">
+                  <pic:nvPicPr>
+                    <pic:cNvPr id="1" name=""/>
+                    <pic:cNvPicPr/>
+                  </pic:nvPicPr>
+                  <pic:blipFill>
+                    <a:blip r:embed="rId31"/>
+                    <a:stretch>
+                      <a:fillRect/>
+                    </a:stretch>
+                  </pic:blipFill>
+                  <pic:spPr>
+                    <a:xfrm>
+                      <a:off x="0" y="0"/>
+                      <a:ext cx="4789630" cy="3373721"/>
+                    </a:xfrm>
+                    <a:prstGeom prst="rect">
+                      <a:avLst/>
+                    </a:prstGeom>
+                  </pic:spPr>
+                </pic:pic>
+              </a:graphicData>
+            </a:graphic>
+          </wp:inline>
+        </w:drawing>
+      </w:r>
+    </w:p>
+    <w:p>
+      <w:pPr>
+        <w:jc w:val="both"/>
+        <w:rPr>
+          <w:rFonts w:ascii="Arial Narrow" w:hAnsi="Arial Narrow"/>
+          <w:sz w:val="24"/>
+          <w:szCs w:val="24"/>
+          <w:lang w:val="es-ES"/>
+        </w:rPr>
+      </w:pPr>
+      <w:r>
+        <w:rPr>
+          <w:rFonts w:ascii="Arial Narrow" w:hAnsi="Arial Narrow"/>
+          <w:sz w:val="24"/>
+          <w:szCs w:val="24"/>
+          <w:lang w:val="es-ES"/>
+        </w:rPr>
+        <w:t>1) Gestión de Material: Al acceder a esta ventana se ofrecen funcionalidades para borrar o editar material subido, así como para subir nuevo material mediante un formulario:</w:t>
+      </w:r>
+    </w:p>
+    <w:p>
+      <w:pPr>
+        <w:spacing w:after="240"/>
+        <w:jc w:val="center"/>
+        <w:rPr>
+          <w:lang w:val="es-ES"/>
+        </w:rPr>
+      </w:pPr>
+      <w:r>
+        <w:rPr>
+          <w:noProof/>
+        </w:rPr>
+        <w:lastRenderedPageBreak/>
+        <w:drawing>
+          <wp:inline distT="0" distB="0" distL="0" distR="0" wp14:anchorId="099A03DC" wp14:editId="09F71DB4">
+            <wp:extent cx="4393891" cy="3721195"/>
+            <wp:effectExtent l="0" t="0" r="6985" b="0"/>
+            <wp:docPr id="12" name="Picture 12"/>
+            <wp:cNvGraphicFramePr>
+              <a:graphicFrameLocks xmlns:a="http://schemas.openxmlformats.org/drawingml/2006/main" noChangeAspect="1"/>
+            </wp:cNvGraphicFramePr>
+            <a:graphic xmlns:a="http://schemas.openxmlformats.org/drawingml/2006/main">
+              <a:graphicData uri="http://schemas.openxmlformats.org/drawingml/2006/picture">
+                <pic:pic xmlns:pic="http://schemas.openxmlformats.org/drawingml/2006/picture">
+                  <pic:nvPicPr>
+                    <pic:cNvPr id="1" name=""/>
+                    <pic:cNvPicPr/>
+                  </pic:nvPicPr>
+                  <pic:blipFill>
+                    <a:blip r:embed="rId32"/>
+                    <a:stretch>
+                      <a:fillRect/>
+                    </a:stretch>
+                  </pic:blipFill>
+                  <pic:spPr>
+                    <a:xfrm>
+                      <a:off x="0" y="0"/>
+                      <a:ext cx="4421661" cy="3744714"/>
+                    </a:xfrm>
+                    <a:prstGeom prst="rect">
+                      <a:avLst/>
+                    </a:prstGeom>
+                  </pic:spPr>
+                </pic:pic>
+              </a:graphicData>
+            </a:graphic>
+          </wp:inline>
+        </w:drawing>
+      </w:r>
+    </w:p>
+    <w:p>
+      <w:pPr>
+        <w:spacing w:after="240"/>
+        <w:jc w:val="both"/>
+        <w:rPr>
+          <w:rFonts w:ascii="Arial Narrow" w:hAnsi="Arial Narrow"/>
+          <w:sz w:val="24"/>
+          <w:szCs w:val="24"/>
+          <w:lang w:val="es-ES"/>
+        </w:rPr>
+      </w:pPr>
+      <w:r>
+        <w:rPr>
+          <w:rFonts w:ascii="Arial Narrow" w:hAnsi="Arial Narrow"/>
+          <w:sz w:val="24"/>
+          <w:szCs w:val="24"/>
+          <w:lang w:val="es-ES"/>
+        </w:rPr>
+        <w:t xml:space="preserve">2) Gestionar tareas: Permite a los profesores consultar, crear, modificar y borrar tareas para la asignatura. Para modificar una actividad, se hace clic en el botón con su nombre a la derecha, lo que carga su información en el formulario. Para subir una actividad, se emplea el formulario etiquetado con tal fin. </w:t>
+      </w:r>
+    </w:p>
+    <w:p>
+      <w:pPr>
+        <w:spacing w:after="240"/>
+        <w:jc w:val="center"/>
+        <w:rPr>
+          <w:rFonts w:ascii="Arial Narrow" w:hAnsi="Arial Narrow"/>
+          <w:sz w:val="24"/>
+          <w:szCs w:val="24"/>
+          <w:lang w:val="es-ES"/>
+        </w:rPr>
+      </w:pPr>
+      <w:r>
+        <w:rPr>
+          <w:noProof/>
+        </w:rPr>
+        <w:lastRenderedPageBreak/>
+        <w:drawing>
+          <wp:inline distT="0" distB="0" distL="0" distR="0" wp14:anchorId="3C12285C" wp14:editId="2BD6BCC3">
+            <wp:extent cx="4612943" cy="4339912"/>
+            <wp:effectExtent l="0" t="0" r="0" b="3810"/>
+            <wp:docPr id="13" name="Picture 13"/>
+            <wp:cNvGraphicFramePr>
+              <a:graphicFrameLocks xmlns:a="http://schemas.openxmlformats.org/drawingml/2006/main" noChangeAspect="1"/>
+            </wp:cNvGraphicFramePr>
+            <a:graphic xmlns:a="http://schemas.openxmlformats.org/drawingml/2006/main">
+              <a:graphicData uri="http://schemas.openxmlformats.org/drawingml/2006/picture">
+                <pic:pic xmlns:pic="http://schemas.openxmlformats.org/drawingml/2006/picture">
+                  <pic:nvPicPr>
+                    <pic:cNvPr id="1" name=""/>
+                    <pic:cNvPicPr/>
+                  </pic:nvPicPr>
+                  <pic:blipFill>
+                    <a:blip r:embed="rId33"/>
+                    <a:stretch>
+                      <a:fillRect/>
+                    </a:stretch>
+                  </pic:blipFill>
+                  <pic:spPr>
+                    <a:xfrm>
+                      <a:off x="0" y="0"/>
+                      <a:ext cx="4624569" cy="4350850"/>
+                    </a:xfrm>
+                    <a:prstGeom prst="rect">
+                      <a:avLst/>
+                    </a:prstGeom>
+                  </pic:spPr>
+                </pic:pic>
+              </a:graphicData>
+            </a:graphic>
+          </wp:inline>
+        </w:drawing>
+      </w:r>
+    </w:p>
+    <w:p>
+      <w:pPr>
+        <w:spacing w:after="240"/>
+        <w:jc w:val="both"/>
+        <w:rPr>
+          <w:rFonts w:ascii="Arial Narrow" w:hAnsi="Arial Narrow"/>
+          <w:sz w:val="24"/>
+          <w:szCs w:val="24"/>
+          <w:lang w:val="es-ES"/>
+        </w:rPr>
+      </w:pPr>
+      <w:r>
+        <w:rPr>
+          <w:rFonts w:ascii="Arial Narrow" w:hAnsi="Arial Narrow"/>
+          <w:sz w:val="24"/>
+          <w:szCs w:val="24"/>
+          <w:lang w:val="es-ES"/>
+        </w:rPr>
+        <w:t>3) Ver lista de alumnos: Se consulta un listado de los alumnos matriculados en la asignatura</w:t>
+      </w:r>
+      <w:r>
+        <w:rPr>
+          <w:rFonts w:ascii="Arial Narrow" w:hAnsi="Arial Narrow"/>
+          <w:sz w:val="24"/>
+          <w:szCs w:val="24"/>
+          <w:lang w:val="es-ES"/>
+        </w:rPr>
+        <w:t>.</w:t>
+      </w:r>
       <w:bookmarkStart w:id="10" w:name="_GoBack"/>
       <w:bookmarkEnd w:id="10"/>
-    </w:p>
-    <w:p>
-      <w:pPr>
-        <w:ind w:firstLine="360"/>
-        <w:jc w:val="both"/>
-        <w:rPr>
-          <w:rFonts w:ascii="Arial Narrow" w:hAnsi="Arial Narrow"/>
-          <w:sz w:val="24"/>
-          <w:lang w:val="es-ES"/>
-        </w:rPr>
-      </w:pPr>
-    </w:p>
-    <w:p>
-      <w:pPr>
-        <w:pStyle w:val="Heading4"/>
-      </w:pPr>
-      <w:r>
-        <w:t>PROFESORES</w:t>
-      </w:r>
     </w:p>
     <w:p>
       <w:pPr>
@@ -8334,7 +8621,7 @@
   <w:abstractNum w:abstractNumId="8" w15:restartNumberingAfterBreak="0">
     <w:nsid w:val="682D51CD"/>
     <w:multiLevelType w:val="hybridMultilevel"/>
-    <w:tmpl w:val="8920105C"/>
+    <w:tmpl w:val="5ECE8844"/>
     <w:lvl w:ilvl="0" w:tplc="0C0A000F">
       <w:start w:val="1"/>
       <w:numFmt w:val="decimal"/>
@@ -8383,16 +8670,19 @@
         <w:ind w:left="3600" w:hanging="360"/>
       </w:pPr>
     </w:lvl>
-    <w:lvl w:ilvl="5" w:tplc="0C0A001B" w:tentative="1">
+    <w:lvl w:ilvl="5" w:tplc="35BAA4FC">
       <w:start w:val="1"/>
-      <w:numFmt w:val="lowerRoman"/>
-      <w:lvlText w:val="%6."/>
-      <w:lvlJc w:val="right"/>
-      <w:pPr>
-        <w:ind w:left="4320" w:hanging="180"/>
-      </w:pPr>
+      <w:numFmt w:val="decimal"/>
+      <w:lvlText w:val="%6)"/>
+      <w:lvlJc w:val="left"/>
+      <w:pPr>
+        <w:ind w:left="4500" w:hanging="360"/>
+      </w:pPr>
+      <w:rPr>
+        <w:rFonts w:hint="default"/>
+      </w:rPr>
     </w:lvl>
-    <w:lvl w:ilvl="6" w:tplc="0C0A000F" w:tentative="1">
+    <w:lvl w:ilvl="6" w:tplc="0C0A000F">
       <w:start w:val="1"/>
       <w:numFmt w:val="decimal"/>
       <w:lvlText w:val="%7."/>
@@ -9452,7 +9742,7 @@
 </file>
 
 <file path=customXml/itemProps1.xml><?xml version="1.0" encoding="utf-8"?>
-<ds:datastoreItem xmlns:ds="http://schemas.openxmlformats.org/officeDocument/2006/customXml" ds:itemID="{95A6C323-1581-473A-B5DA-487898096316}">
+<ds:datastoreItem xmlns:ds="http://schemas.openxmlformats.org/officeDocument/2006/customXml" ds:itemID="{0B4778B7-C80A-4339-A229-16CD13AA4A44}">
   <ds:schemaRefs>
     <ds:schemaRef ds:uri="http://schemas.openxmlformats.org/officeDocument/2006/bibliography"/>
   </ds:schemaRefs>

</xml_diff>